<commit_message>
Add validation and verification information to technical safety concept
</commit_message>
<xml_diff>
--- a/Original_Documents/04_TechnicalSafetyConcept_LaneAssistance.docx
+++ b/Original_Documents/04_TechnicalSafetyConcept_LaneAssistance.docx
@@ -326,7 +326,7 @@
       <w:pPr>
         <w:pStyle w:val="berschrift1ohneNummer"/>
       </w:pPr>
-      <w:bookmarkStart w:id="6" w:name="_Toc496900852"/>
+      <w:bookmarkStart w:id="6" w:name="_Toc497415696"/>
       <w:r>
         <w:lastRenderedPageBreak/>
         <w:t>Document H</w:t>
@@ -836,7 +836,7 @@
           <w:color w:val="B7B7B7"/>
         </w:rPr>
       </w:pPr>
-      <w:bookmarkStart w:id="8" w:name="_Toc496900853"/>
+      <w:bookmarkStart w:id="8" w:name="_Toc497415697"/>
       <w:r>
         <w:t>Table of Contents</w:t>
       </w:r>
@@ -861,6 +861,8 @@
         </w:rPr>
       </w:sdtEndPr>
       <w:sdtContent>
+        <w:bookmarkStart w:id="9" w:name="_GoBack" w:displacedByCustomXml="prev"/>
+        <w:bookmarkEnd w:id="9" w:displacedByCustomXml="prev"/>
         <w:p>
           <w:pPr>
             <w:pStyle w:val="Verzeichnis1"/>
@@ -887,7 +889,7 @@
           <w:r>
             <w:fldChar w:fldCharType="separate"/>
           </w:r>
-          <w:hyperlink w:anchor="_Toc496900852" w:history="1">
+          <w:hyperlink w:anchor="_Toc497415696" w:history="1">
             <w:r>
               <w:rPr>
                 <w:rStyle w:val="Link"/>
@@ -914,7 +916,7 @@
                 <w:noProof/>
                 <w:webHidden/>
               </w:rPr>
-              <w:instrText xml:space="preserve"> PAGEREF _Toc496900852 \h </w:instrText>
+              <w:instrText xml:space="preserve"> PAGEREF _Toc497415696 \h </w:instrText>
             </w:r>
             <w:r>
               <w:rPr>
@@ -962,7 +964,7 @@
               <w:lang w:val="de-DE"/>
             </w:rPr>
           </w:pPr>
-          <w:hyperlink w:anchor="_Toc496900853" w:history="1">
+          <w:hyperlink w:anchor="_Toc497415697" w:history="1">
             <w:r>
               <w:rPr>
                 <w:rStyle w:val="Link"/>
@@ -989,7 +991,7 @@
                 <w:noProof/>
                 <w:webHidden/>
               </w:rPr>
-              <w:instrText xml:space="preserve"> PAGEREF _Toc496900853 \h </w:instrText>
+              <w:instrText xml:space="preserve"> PAGEREF _Toc497415697 \h </w:instrText>
             </w:r>
             <w:r>
               <w:rPr>
@@ -1038,7 +1040,7 @@
               <w:lang w:val="de-DE"/>
             </w:rPr>
           </w:pPr>
-          <w:hyperlink w:anchor="_Toc496900854" w:history="1">
+          <w:hyperlink w:anchor="_Toc497415698" w:history="1">
             <w:r>
               <w:rPr>
                 <w:rStyle w:val="Link"/>
@@ -1085,7 +1087,7 @@
                 <w:noProof/>
                 <w:webHidden/>
               </w:rPr>
-              <w:instrText xml:space="preserve"> PAGEREF _Toc496900854 \h </w:instrText>
+              <w:instrText xml:space="preserve"> PAGEREF _Toc497415698 \h </w:instrText>
             </w:r>
             <w:r>
               <w:rPr>
@@ -1134,7 +1136,7 @@
               <w:lang w:val="de-DE"/>
             </w:rPr>
           </w:pPr>
-          <w:hyperlink w:anchor="_Toc496900855" w:history="1">
+          <w:hyperlink w:anchor="_Toc497415699" w:history="1">
             <w:r>
               <w:rPr>
                 <w:rStyle w:val="Link"/>
@@ -1181,7 +1183,7 @@
                 <w:noProof/>
                 <w:webHidden/>
               </w:rPr>
-              <w:instrText xml:space="preserve"> PAGEREF _Toc496900855 \h </w:instrText>
+              <w:instrText xml:space="preserve"> PAGEREF _Toc497415699 \h </w:instrText>
             </w:r>
             <w:r>
               <w:rPr>
@@ -1230,7 +1232,7 @@
               <w:lang w:val="de-DE"/>
             </w:rPr>
           </w:pPr>
-          <w:hyperlink w:anchor="_Toc496900856" w:history="1">
+          <w:hyperlink w:anchor="_Toc497415700" w:history="1">
             <w:r>
               <w:rPr>
                 <w:rStyle w:val="Link"/>
@@ -1277,7 +1279,7 @@
                 <w:noProof/>
                 <w:webHidden/>
               </w:rPr>
-              <w:instrText xml:space="preserve"> PAGEREF _Toc496900856 \h </w:instrText>
+              <w:instrText xml:space="preserve"> PAGEREF _Toc497415700 \h </w:instrText>
             </w:r>
             <w:r>
               <w:rPr>
@@ -1326,7 +1328,7 @@
               <w:lang w:val="de-DE"/>
             </w:rPr>
           </w:pPr>
-          <w:hyperlink w:anchor="_Toc496900857" w:history="1">
+          <w:hyperlink w:anchor="_Toc497415701" w:history="1">
             <w:r>
               <w:rPr>
                 <w:rStyle w:val="Link"/>
@@ -1373,7 +1375,7 @@
                 <w:noProof/>
                 <w:webHidden/>
               </w:rPr>
-              <w:instrText xml:space="preserve"> PAGEREF _Toc496900857 \h </w:instrText>
+              <w:instrText xml:space="preserve"> PAGEREF _Toc497415701 \h </w:instrText>
             </w:r>
             <w:r>
               <w:rPr>
@@ -1422,7 +1424,7 @@
               <w:lang w:val="de-DE"/>
             </w:rPr>
           </w:pPr>
-          <w:hyperlink w:anchor="_Toc496900858" w:history="1">
+          <w:hyperlink w:anchor="_Toc497415702" w:history="1">
             <w:r>
               <w:rPr>
                 <w:rStyle w:val="Link"/>
@@ -1469,7 +1471,7 @@
                 <w:noProof/>
                 <w:webHidden/>
               </w:rPr>
-              <w:instrText xml:space="preserve"> PAGEREF _Toc496900858 \h </w:instrText>
+              <w:instrText xml:space="preserve"> PAGEREF _Toc497415702 \h </w:instrText>
             </w:r>
             <w:r>
               <w:rPr>
@@ -1518,7 +1520,7 @@
               <w:lang w:val="de-DE"/>
             </w:rPr>
           </w:pPr>
-          <w:hyperlink w:anchor="_Toc496900859" w:history="1">
+          <w:hyperlink w:anchor="_Toc497415703" w:history="1">
             <w:r>
               <w:rPr>
                 <w:rStyle w:val="Link"/>
@@ -1565,7 +1567,7 @@
                 <w:noProof/>
                 <w:webHidden/>
               </w:rPr>
-              <w:instrText xml:space="preserve"> PAGEREF _Toc496900859 \h </w:instrText>
+              <w:instrText xml:space="preserve"> PAGEREF _Toc497415703 \h </w:instrText>
             </w:r>
             <w:r>
               <w:rPr>
@@ -1614,7 +1616,7 @@
               <w:lang w:val="de-DE"/>
             </w:rPr>
           </w:pPr>
-          <w:hyperlink w:anchor="_Toc496900860" w:history="1">
+          <w:hyperlink w:anchor="_Toc497415704" w:history="1">
             <w:r>
               <w:rPr>
                 <w:rStyle w:val="Link"/>
@@ -1661,7 +1663,7 @@
                 <w:noProof/>
                 <w:webHidden/>
               </w:rPr>
-              <w:instrText xml:space="preserve"> PAGEREF _Toc496900860 \h </w:instrText>
+              <w:instrText xml:space="preserve"> PAGEREF _Toc497415704 \h </w:instrText>
             </w:r>
             <w:r>
               <w:rPr>
@@ -1681,7 +1683,7 @@
                 <w:noProof/>
                 <w:webHidden/>
               </w:rPr>
-              <w:t>10</w:t>
+              <w:t>12</w:t>
             </w:r>
             <w:r>
               <w:rPr>
@@ -1710,7 +1712,7 @@
               <w:lang w:val="de-DE"/>
             </w:rPr>
           </w:pPr>
-          <w:hyperlink w:anchor="_Toc496900861" w:history="1">
+          <w:hyperlink w:anchor="_Toc497415705" w:history="1">
             <w:r>
               <w:rPr>
                 <w:rStyle w:val="Link"/>
@@ -1757,7 +1759,7 @@
                 <w:noProof/>
                 <w:webHidden/>
               </w:rPr>
-              <w:instrText xml:space="preserve"> PAGEREF _Toc496900861 \h </w:instrText>
+              <w:instrText xml:space="preserve"> PAGEREF _Toc497415705 \h </w:instrText>
             </w:r>
             <w:r>
               <w:rPr>
@@ -1777,7 +1779,7 @@
                 <w:noProof/>
                 <w:webHidden/>
               </w:rPr>
-              <w:t>11</w:t>
+              <w:t>15</w:t>
             </w:r>
             <w:r>
               <w:rPr>
@@ -1806,7 +1808,7 @@
               <w:lang w:val="de-DE"/>
             </w:rPr>
           </w:pPr>
-          <w:hyperlink w:anchor="_Toc496900862" w:history="1">
+          <w:hyperlink w:anchor="_Toc497415706" w:history="1">
             <w:r>
               <w:rPr>
                 <w:rStyle w:val="Link"/>
@@ -1853,7 +1855,7 @@
                 <w:noProof/>
                 <w:webHidden/>
               </w:rPr>
-              <w:instrText xml:space="preserve"> PAGEREF _Toc496900862 \h </w:instrText>
+              <w:instrText xml:space="preserve"> PAGEREF _Toc497415706 \h </w:instrText>
             </w:r>
             <w:r>
               <w:rPr>
@@ -1873,7 +1875,7 @@
                 <w:noProof/>
                 <w:webHidden/>
               </w:rPr>
-              <w:t>11</w:t>
+              <w:t>15</w:t>
             </w:r>
             <w:r>
               <w:rPr>
@@ -1925,19 +1927,19 @@
         <w:pStyle w:val="berschrift1"/>
         <w:contextualSpacing w:val="0"/>
       </w:pPr>
-      <w:bookmarkStart w:id="9" w:name="_Toc496900854"/>
+      <w:bookmarkStart w:id="10" w:name="_Toc497415698"/>
       <w:r>
         <w:lastRenderedPageBreak/>
         <w:t>Purpose of the Technical Safety Concept</w:t>
       </w:r>
-      <w:bookmarkEnd w:id="9"/>
+      <w:bookmarkEnd w:id="10"/>
     </w:p>
     <w:p>
       <w:pPr>
         <w:jc w:val="both"/>
       </w:pPr>
-      <w:bookmarkStart w:id="10" w:name="_757cx6xm46zb" w:colFirst="0" w:colLast="0"/>
-      <w:bookmarkEnd w:id="10"/>
+      <w:bookmarkStart w:id="11" w:name="_757cx6xm46zb" w:colFirst="0" w:colLast="0"/>
+      <w:bookmarkEnd w:id="11"/>
       <w:r>
         <w:t xml:space="preserve">The creation of a </w:t>
       </w:r>
@@ -1966,24 +1968,24 @@
         <w:pStyle w:val="berschrift1"/>
         <w:contextualSpacing w:val="0"/>
       </w:pPr>
-      <w:bookmarkStart w:id="11" w:name="_Toc496900855"/>
+      <w:bookmarkStart w:id="12" w:name="_Toc497415699"/>
       <w:r>
         <w:t>Inputs to the Technical Safety Concept</w:t>
       </w:r>
-      <w:bookmarkEnd w:id="11"/>
+      <w:bookmarkEnd w:id="12"/>
     </w:p>
     <w:p>
       <w:pPr>
         <w:pStyle w:val="berschrift2"/>
         <w:contextualSpacing w:val="0"/>
       </w:pPr>
-      <w:bookmarkStart w:id="12" w:name="_2f9rjqxbsp2" w:colFirst="0" w:colLast="0"/>
-      <w:bookmarkStart w:id="13" w:name="_Toc496900856"/>
-      <w:bookmarkEnd w:id="12"/>
+      <w:bookmarkStart w:id="13" w:name="_2f9rjqxbsp2" w:colFirst="0" w:colLast="0"/>
+      <w:bookmarkStart w:id="14" w:name="_Toc497415700"/>
+      <w:bookmarkEnd w:id="13"/>
       <w:r>
         <w:t>Functional Safety Requirements</w:t>
       </w:r>
-      <w:bookmarkEnd w:id="13"/>
+      <w:bookmarkEnd w:id="14"/>
     </w:p>
     <w:tbl>
       <w:tblPr>
@@ -2207,15 +2209,7 @@
               <w:widowControl w:val="0"/>
             </w:pPr>
             <w:r>
-              <w:t xml:space="preserve">The lane keeping item shall ensure that the lane departure oscillating torque amplitude is below </w:t>
-            </w:r>
-            <w:proofErr w:type="spellStart"/>
-            <w:r>
-              <w:t>Max_Torque_Amplitude</w:t>
-            </w:r>
-            <w:proofErr w:type="spellEnd"/>
-            <w:r>
-              <w:t>.</w:t>
+              <w:t>The lane keeping item shall ensure that the lane departure oscillating torque amplitude is below Max_Torque_Amplitude.</w:t>
             </w:r>
           </w:p>
         </w:tc>
@@ -2343,15 +2337,7 @@
               <w:widowControl w:val="0"/>
             </w:pPr>
             <w:r>
-              <w:t xml:space="preserve">The lane keeping item shall ensure that the lane departure oscillating torque frequency is below </w:t>
-            </w:r>
-            <w:proofErr w:type="spellStart"/>
-            <w:r>
-              <w:t>Max_Torque_Frequency</w:t>
-            </w:r>
-            <w:proofErr w:type="spellEnd"/>
-            <w:r>
-              <w:t>.</w:t>
+              <w:t>The lane keeping item shall ensure that the lane departure oscillating torque frequency is below Max_Torque_Frequency.</w:t>
             </w:r>
           </w:p>
         </w:tc>
@@ -2493,21 +2479,7 @@
               <w:rPr>
                 <w:lang w:val="en-GB"/>
               </w:rPr>
-              <w:t xml:space="preserve">The electronic power steering ECU shall ensure that the lane keeping assistance torque is applied for only </w:t>
-            </w:r>
-            <w:proofErr w:type="spellStart"/>
-            <w:r>
-              <w:rPr>
-                <w:lang w:val="en-GB"/>
-              </w:rPr>
-              <w:t>Max_Duration</w:t>
-            </w:r>
-            <w:proofErr w:type="spellEnd"/>
-            <w:r>
-              <w:rPr>
-                <w:lang w:val="en-GB"/>
-              </w:rPr>
-              <w:t>.</w:t>
+              <w:t>The electronic power steering ECU shall ensure that the lane keeping assistance torque is applied for only Max_Duration.</w:t>
             </w:r>
           </w:p>
           <w:p>
@@ -2649,21 +2621,7 @@
               <w:rPr>
                 <w:color w:val="auto"/>
               </w:rPr>
-              <w:t xml:space="preserve">that the lane departure warning by means of vibration of the steering wheel is only possible when </w:t>
-            </w:r>
-            <w:proofErr w:type="spellStart"/>
-            <w:r>
-              <w:rPr>
-                <w:color w:val="auto"/>
-              </w:rPr>
-              <w:t>LDW_On</w:t>
-            </w:r>
-            <w:proofErr w:type="spellEnd"/>
-            <w:r>
-              <w:rPr>
-                <w:color w:val="auto"/>
-              </w:rPr>
-              <w:t xml:space="preserve"> is set.</w:t>
+              <w:t>that the lane departure warning by means of vibration of the steering wheel is only possible when LDW_On is set.</w:t>
             </w:r>
           </w:p>
         </w:tc>
@@ -3029,14 +2987,14 @@
         <w:pStyle w:val="berschrift2"/>
         <w:contextualSpacing w:val="0"/>
       </w:pPr>
-      <w:bookmarkStart w:id="14" w:name="_qp3s9pvua9mt" w:colFirst="0" w:colLast="0"/>
-      <w:bookmarkStart w:id="15" w:name="_Toc496900857"/>
-      <w:bookmarkEnd w:id="14"/>
+      <w:bookmarkStart w:id="15" w:name="_qp3s9pvua9mt" w:colFirst="0" w:colLast="0"/>
+      <w:bookmarkStart w:id="16" w:name="_Toc497415701"/>
+      <w:bookmarkEnd w:id="15"/>
       <w:r>
         <w:lastRenderedPageBreak/>
         <w:t>Refined System Architecture from Functional Safety Concept</w:t>
       </w:r>
-      <w:bookmarkEnd w:id="15"/>
+      <w:bookmarkEnd w:id="16"/>
     </w:p>
     <w:p>
       <w:r>
@@ -3093,13 +3051,13 @@
           </wp:inline>
         </w:drawing>
       </w:r>
-      <w:bookmarkStart w:id="16" w:name="_qvk4x8rvn2fn" w:colFirst="0" w:colLast="0"/>
-      <w:bookmarkEnd w:id="16"/>
+      <w:bookmarkStart w:id="17" w:name="_qvk4x8rvn2fn" w:colFirst="0" w:colLast="0"/>
+      <w:bookmarkEnd w:id="17"/>
     </w:p>
     <w:p/>
     <w:p>
-      <w:bookmarkStart w:id="17" w:name="_cqb49updinx4" w:colFirst="0" w:colLast="0"/>
-      <w:bookmarkEnd w:id="17"/>
+      <w:bookmarkStart w:id="18" w:name="_cqb49updinx4" w:colFirst="0" w:colLast="0"/>
+      <w:bookmarkEnd w:id="18"/>
       <w:r>
         <w:t>Functional overview of architecture elements</w:t>
       </w:r>
@@ -3844,54 +3802,22 @@
               <w:spacing w:line="240" w:lineRule="auto"/>
             </w:pPr>
             <w:r>
-              <w:t xml:space="preserve">Component within the electronic power steering ECU responsible for keeping the lane departure warning action (oscillating torque) below </w:t>
-            </w:r>
-            <w:proofErr w:type="spellStart"/>
-            <w:r>
-              <w:t>Max_Torque_Amplitude</w:t>
-            </w:r>
-            <w:proofErr w:type="spellEnd"/>
-            <w:r>
-              <w:t xml:space="preserve"> and </w:t>
-            </w:r>
-            <w:proofErr w:type="spellStart"/>
-            <w:r>
-              <w:t>Max_Torque_Frequency</w:t>
-            </w:r>
-            <w:proofErr w:type="spellEnd"/>
-            <w:r>
-              <w:t>.</w:t>
-            </w:r>
-          </w:p>
-          <w:p>
-            <w:pPr>
-              <w:widowControl w:val="0"/>
-              <w:spacing w:line="240" w:lineRule="auto"/>
-            </w:pPr>
-          </w:p>
-          <w:p>
-            <w:pPr>
-              <w:widowControl w:val="0"/>
-              <w:spacing w:line="240" w:lineRule="auto"/>
-            </w:pPr>
-            <w:r>
-              <w:t xml:space="preserve">This component is also responsible for ensuring that the lane departure warning by means of vibration of the steering wheel is only </w:t>
-            </w:r>
-            <w:proofErr w:type="spellStart"/>
-            <w:r>
-              <w:t>applicated</w:t>
-            </w:r>
-            <w:proofErr w:type="spellEnd"/>
-            <w:r>
-              <w:t xml:space="preserve"> when </w:t>
-            </w:r>
-            <w:proofErr w:type="spellStart"/>
-            <w:r>
-              <w:t>LDW_On</w:t>
-            </w:r>
-            <w:proofErr w:type="spellEnd"/>
-            <w:r>
-              <w:t xml:space="preserve"> is set.</w:t>
+              <w:t>Component within the electronic power steering ECU responsible for keeping the lane departure warning action (oscillating torque) below Max_Torque_Amplitude and Max_Torque_Frequency.</w:t>
+            </w:r>
+          </w:p>
+          <w:p>
+            <w:pPr>
+              <w:widowControl w:val="0"/>
+              <w:spacing w:line="240" w:lineRule="auto"/>
+            </w:pPr>
+          </w:p>
+          <w:p>
+            <w:pPr>
+              <w:widowControl w:val="0"/>
+              <w:spacing w:line="240" w:lineRule="auto"/>
+            </w:pPr>
+            <w:r>
+              <w:t>This component is also responsible for ensuring that the lane departure warning by means of vibration of the steering wheel is only applicated when LDW_On is set.</w:t>
             </w:r>
           </w:p>
         </w:tc>
@@ -3942,38 +3868,22 @@
               <w:spacing w:line="240" w:lineRule="auto"/>
             </w:pPr>
             <w:r>
-              <w:t xml:space="preserve">Component within the electronic power steering ECU responsible for ensuring that the lane keeping assistance is not forcing the car longer than </w:t>
-            </w:r>
-            <w:proofErr w:type="spellStart"/>
-            <w:r>
-              <w:t>Max_Duration</w:t>
-            </w:r>
-            <w:proofErr w:type="spellEnd"/>
-            <w:r>
-              <w:t xml:space="preserve"> to the center of the lane. </w:t>
-            </w:r>
-          </w:p>
-          <w:p>
-            <w:pPr>
-              <w:widowControl w:val="0"/>
-              <w:spacing w:line="240" w:lineRule="auto"/>
-            </w:pPr>
-          </w:p>
-          <w:p>
-            <w:pPr>
-              <w:widowControl w:val="0"/>
-              <w:spacing w:line="240" w:lineRule="auto"/>
-            </w:pPr>
-            <w:r>
-              <w:t xml:space="preserve">This component is also responsible for ensuring that the lane keeping assistance by forcing the car to the center of the lane is only </w:t>
-            </w:r>
-            <w:proofErr w:type="spellStart"/>
-            <w:r>
-              <w:t>applicated</w:t>
-            </w:r>
-            <w:proofErr w:type="spellEnd"/>
-            <w:r>
-              <w:t xml:space="preserve"> when the lane boundaries can be detected reliably.</w:t>
+              <w:t xml:space="preserve">Component within the electronic power steering ECU responsible for ensuring that the lane keeping assistance is not forcing the car longer than Max_Duration to the center of the lane. </w:t>
+            </w:r>
+          </w:p>
+          <w:p>
+            <w:pPr>
+              <w:widowControl w:val="0"/>
+              <w:spacing w:line="240" w:lineRule="auto"/>
+            </w:pPr>
+          </w:p>
+          <w:p>
+            <w:pPr>
+              <w:widowControl w:val="0"/>
+              <w:spacing w:line="240" w:lineRule="auto"/>
+            </w:pPr>
+            <w:r>
+              <w:t>This component is also responsible for ensuring that the lane keeping assistance by forcing the car to the center of the lane is only applicated when the lane boundaries can be detected reliably.</w:t>
             </w:r>
           </w:p>
         </w:tc>
@@ -4078,26 +3988,26 @@
         <w:pStyle w:val="berschrift1"/>
         <w:contextualSpacing w:val="0"/>
       </w:pPr>
-      <w:bookmarkStart w:id="18" w:name="_mx8us8onanqo" w:colFirst="0" w:colLast="0"/>
-      <w:bookmarkStart w:id="19" w:name="_Toc496900858"/>
-      <w:bookmarkEnd w:id="18"/>
+      <w:bookmarkStart w:id="19" w:name="_mx8us8onanqo" w:colFirst="0" w:colLast="0"/>
+      <w:bookmarkStart w:id="20" w:name="_Toc497415702"/>
+      <w:bookmarkEnd w:id="19"/>
       <w:r>
         <w:t>Technical Safety Concept</w:t>
       </w:r>
-      <w:bookmarkEnd w:id="19"/>
+      <w:bookmarkEnd w:id="20"/>
     </w:p>
     <w:p>
       <w:pPr>
         <w:pStyle w:val="berschrift2"/>
         <w:contextualSpacing w:val="0"/>
       </w:pPr>
-      <w:bookmarkStart w:id="20" w:name="_lnxjuovv6kca" w:colFirst="0" w:colLast="0"/>
-      <w:bookmarkStart w:id="21" w:name="_Toc496900859"/>
-      <w:bookmarkEnd w:id="20"/>
+      <w:bookmarkStart w:id="21" w:name="_lnxjuovv6kca" w:colFirst="0" w:colLast="0"/>
+      <w:bookmarkStart w:id="22" w:name="_Toc497415703"/>
+      <w:bookmarkEnd w:id="21"/>
       <w:r>
         <w:t>Technical Safety Requirements</w:t>
       </w:r>
-      <w:bookmarkEnd w:id="21"/>
+      <w:bookmarkEnd w:id="22"/>
     </w:p>
     <w:p>
       <w:pPr>
@@ -4345,13 +4255,8 @@
               <w:widowControl w:val="0"/>
             </w:pPr>
             <w:r>
-              <w:t xml:space="preserve">The lane keeping item shall ensure that the lane departure oscillating torque amplitude is below </w:t>
-            </w:r>
-            <w:proofErr w:type="spellStart"/>
-            <w:r>
-              <w:t>Max_Torque_Amplitude</w:t>
-            </w:r>
-            <w:proofErr w:type="spellEnd"/>
+              <w:t>The lane keeping item shall ensure that the lane departure oscillating torque amplitude is below Max_Torque_Amplitude</w:t>
+            </w:r>
           </w:p>
         </w:tc>
         <w:tc>
@@ -4753,23 +4658,7 @@
               <w:widowControl w:val="0"/>
             </w:pPr>
             <w:r>
-              <w:t>The LDW safety component shall ensure that the amplitude of the ‘</w:t>
-            </w:r>
-            <w:proofErr w:type="spellStart"/>
-            <w:r>
-              <w:t>LDW_Torque_Request</w:t>
-            </w:r>
-            <w:proofErr w:type="spellEnd"/>
-            <w:r>
-              <w:t>’ sent to the ‘Final electronic power steering Torque’ component is below ‘</w:t>
-            </w:r>
-            <w:proofErr w:type="spellStart"/>
-            <w:r>
-              <w:t>Max_Torque_Amplitude</w:t>
-            </w:r>
-            <w:proofErr w:type="spellEnd"/>
-            <w:r>
-              <w:t>’</w:t>
+              <w:t>The LDW safety component shall ensure that the amplitude of the ‘LDW_Torque_Request’ sent to the ‘Final electronic power steering Torque’ component is below ‘Max_Torque_Amplitude’</w:t>
             </w:r>
           </w:p>
         </w:tc>
@@ -5083,15 +4972,7 @@
               <w:widowControl w:val="0"/>
             </w:pPr>
             <w:r>
-              <w:t>As soon as a failure is detected by the LDW function, it shall deactivate the LDW feature and the ‘</w:t>
-            </w:r>
-            <w:proofErr w:type="spellStart"/>
-            <w:r>
-              <w:t>LDW_Torque_Request</w:t>
-            </w:r>
-            <w:proofErr w:type="spellEnd"/>
-            <w:r>
-              <w:t>’ shall be set to zero.</w:t>
+              <w:t>As soon as a failure is detected by the LDW function, it shall deactivate the LDW feature and the ‘LDW_Torque_Request’ shall be set to zero.</w:t>
             </w:r>
           </w:p>
         </w:tc>
@@ -5249,15 +5130,7 @@
               <w:widowControl w:val="0"/>
             </w:pPr>
             <w:r>
-              <w:t>The validity and integrity of the data transmission for ‘</w:t>
-            </w:r>
-            <w:proofErr w:type="spellStart"/>
-            <w:r>
-              <w:t>LDW_Torque_Request</w:t>
-            </w:r>
-            <w:proofErr w:type="spellEnd"/>
-            <w:r>
-              <w:t>’ signal shall be ensured.</w:t>
+              <w:t>The validity and integrity of the data transmission for ‘LDW_Torque_Request’ signal shall be ensured.</w:t>
             </w:r>
           </w:p>
         </w:tc>
@@ -5410,11 +5283,9 @@
             <w:r>
               <w:t xml:space="preserve">Memory test shall be conducted at </w:t>
             </w:r>
-            <w:proofErr w:type="spellStart"/>
-            <w:r>
-              <w:t>start up</w:t>
-            </w:r>
-            <w:proofErr w:type="spellEnd"/>
+            <w:r>
+              <w:t>startup</w:t>
+            </w:r>
             <w:r>
               <w:t xml:space="preserve"> of the EPS ECU to check for any faults in memory.</w:t>
             </w:r>
@@ -5744,13 +5615,8 @@
               <w:widowControl w:val="0"/>
             </w:pPr>
             <w:r>
-              <w:t xml:space="preserve">The lane keeping item shall ensure that the lane departure oscillating torque frequency is below </w:t>
-            </w:r>
-            <w:proofErr w:type="spellStart"/>
-            <w:r>
-              <w:t>Max_Torque_Frequency</w:t>
-            </w:r>
-            <w:proofErr w:type="spellEnd"/>
+              <w:t>The lane keeping item shall ensure that the lane departure oscillating torque frequency is below Max_Torque_Frequency</w:t>
+            </w:r>
           </w:p>
         </w:tc>
         <w:tc>
@@ -6147,21 +6013,8 @@
               <w:spacing w:line="240" w:lineRule="auto"/>
             </w:pPr>
             <w:r>
-              <w:t>The LDW safety component shall ensure that the frequency of the ‘</w:t>
-            </w:r>
-            <w:proofErr w:type="spellStart"/>
-            <w:r>
-              <w:t>LDW_Torque_Request</w:t>
-            </w:r>
-            <w:proofErr w:type="spellEnd"/>
-            <w:r>
-              <w:t>’ sent to the ‘Final electronic power steering Torque’ component is below ‘</w:t>
-            </w:r>
-            <w:proofErr w:type="spellStart"/>
-            <w:r>
-              <w:t>Max_Torque_Frequency</w:t>
-            </w:r>
-            <w:proofErr w:type="spellEnd"/>
+              <w:t>The LDW safety component shall ensure that the frequency of the ‘LDW_Torque_Request’ sent to the ‘Final electronic power steering Torque’ component is below ‘Max_Torque_Frequency</w:t>
+            </w:r>
           </w:p>
         </w:tc>
         <w:tc>
@@ -6457,90 +6310,64 @@
               <w:widowControl w:val="0"/>
             </w:pPr>
             <w:r>
-              <w:t xml:space="preserve">Validate that </w:t>
-            </w:r>
-            <w:proofErr w:type="spellStart"/>
+              <w:t>Validate that Max_Torque_Amplitude is chosen high enough that the driver notices it but low enough not to cause loss of steering.</w:t>
+            </w:r>
+          </w:p>
+        </w:tc>
+        <w:tc>
+          <w:tcPr>
+            <w:tcW w:w="4005" w:type="dxa"/>
+            <w:tcMar>
+              <w:top w:w="100" w:type="dxa"/>
+              <w:left w:w="100" w:type="dxa"/>
+              <w:bottom w:w="100" w:type="dxa"/>
+              <w:right w:w="100" w:type="dxa"/>
+            </w:tcMar>
+          </w:tcPr>
+          <w:p>
+            <w:pPr>
+              <w:widowControl w:val="0"/>
+              <w:spacing w:line="240" w:lineRule="auto"/>
+            </w:pPr>
+            <w:r>
+              <w:t xml:space="preserve">Verify that the </w:t>
+            </w:r>
+            <w:r>
+              <w:t xml:space="preserve">LDW safety component </w:t>
+            </w:r>
+            <w:r>
+              <w:t>really set</w:t>
+            </w:r>
+            <w:r>
+              <w:t>s</w:t>
+            </w:r>
+            <w:r>
+              <w:t xml:space="preserve"> </w:t>
+            </w:r>
+            <w:r>
+              <w:t>‘LDW_Torque_Request’</w:t>
+            </w:r>
+            <w:r>
+              <w:t xml:space="preserve"> to zero if the lane departure warning </w:t>
+            </w:r>
+            <w:r>
+              <w:t xml:space="preserve">functionality </w:t>
+            </w:r>
+            <w:r>
+              <w:t xml:space="preserve">ever causes a </w:t>
+            </w:r>
+            <w:r>
+              <w:t xml:space="preserve">‘LDW_Torque_Request’ with an amplitude </w:t>
+            </w:r>
+            <w:r>
+              <w:t xml:space="preserve">above </w:t>
+            </w:r>
+            <w:r>
+              <w:t>‘</w:t>
+            </w:r>
             <w:r>
               <w:t>Max_Torque_Amplitude</w:t>
             </w:r>
-            <w:proofErr w:type="spellEnd"/>
-            <w:r>
-              <w:t xml:space="preserve"> is chosen high enough that the driver notices it but low enough not to cause loss of steering.</w:t>
-            </w:r>
-          </w:p>
-        </w:tc>
-        <w:tc>
-          <w:tcPr>
-            <w:tcW w:w="4005" w:type="dxa"/>
-            <w:tcMar>
-              <w:top w:w="100" w:type="dxa"/>
-              <w:left w:w="100" w:type="dxa"/>
-              <w:bottom w:w="100" w:type="dxa"/>
-              <w:right w:w="100" w:type="dxa"/>
-            </w:tcMar>
-          </w:tcPr>
-          <w:p>
-            <w:pPr>
-              <w:widowControl w:val="0"/>
-              <w:spacing w:line="240" w:lineRule="auto"/>
-            </w:pPr>
-            <w:r>
-              <w:t xml:space="preserve">Verify that the </w:t>
-            </w:r>
-            <w:r>
-              <w:t xml:space="preserve">LDW safety component </w:t>
-            </w:r>
-            <w:r>
-              <w:t>really set</w:t>
-            </w:r>
-            <w:r>
-              <w:t>s</w:t>
-            </w:r>
-            <w:r>
-              <w:t xml:space="preserve"> </w:t>
-            </w:r>
-            <w:r>
-              <w:t>‘</w:t>
-            </w:r>
-            <w:proofErr w:type="spellStart"/>
-            <w:r>
-              <w:t>LDW_Torque_Request</w:t>
-            </w:r>
-            <w:proofErr w:type="spellEnd"/>
-            <w:r>
-              <w:t>’</w:t>
-            </w:r>
-            <w:r>
-              <w:t xml:space="preserve"> to zero if the lane departure warning </w:t>
-            </w:r>
-            <w:r>
-              <w:t xml:space="preserve">functionality </w:t>
-            </w:r>
-            <w:r>
-              <w:t xml:space="preserve">ever causes a </w:t>
-            </w:r>
-            <w:r>
-              <w:t>‘</w:t>
-            </w:r>
-            <w:proofErr w:type="spellStart"/>
-            <w:r>
-              <w:t>LDW_Torque_Request</w:t>
-            </w:r>
-            <w:proofErr w:type="spellEnd"/>
-            <w:r>
-              <w:t xml:space="preserve">’ with an amplitude </w:t>
-            </w:r>
-            <w:r>
-              <w:t xml:space="preserve">above </w:t>
-            </w:r>
-            <w:r>
-              <w:t>‘</w:t>
-            </w:r>
-            <w:proofErr w:type="spellStart"/>
-            <w:r>
-              <w:t>Max_Torque_Amplitude</w:t>
-            </w:r>
-            <w:proofErr w:type="spellEnd"/>
             <w:r>
               <w:t>’</w:t>
             </w:r>
@@ -6612,14 +6439,44 @@
             <w:pPr>
               <w:widowControl w:val="0"/>
               <w:rPr>
-                <w:color w:val="FF0000"/>
-              </w:rPr>
-            </w:pPr>
-            <w:r>
-              <w:rPr>
-                <w:color w:val="FF0000"/>
-              </w:rPr>
-              <w:t>TBD</w:t>
+                <w:color w:val="auto"/>
+              </w:rPr>
+            </w:pPr>
+            <w:r>
+              <w:rPr>
+                <w:color w:val="auto"/>
+              </w:rPr>
+              <w:t xml:space="preserve">Validate that the warning light for a deactivated LDW </w:t>
+            </w:r>
+            <w:r>
+              <w:rPr>
+                <w:color w:val="auto"/>
+              </w:rPr>
+              <w:t xml:space="preserve">feature </w:t>
+            </w:r>
+            <w:r>
+              <w:rPr>
+                <w:color w:val="auto"/>
+              </w:rPr>
+              <w:t xml:space="preserve">can be clearly recognized by the driver and </w:t>
+            </w:r>
+            <w:r>
+              <w:rPr>
+                <w:color w:val="auto"/>
+              </w:rPr>
+              <w:t xml:space="preserve">is </w:t>
+            </w:r>
+            <w:r>
+              <w:rPr>
+                <w:color w:val="auto"/>
+              </w:rPr>
+              <w:t>interpreted correctly</w:t>
+            </w:r>
+            <w:r>
+              <w:rPr>
+                <w:color w:val="auto"/>
+              </w:rPr>
+              <w:t>.</w:t>
             </w:r>
           </w:p>
         </w:tc>
@@ -6638,14 +6495,38 @@
               <w:widowControl w:val="0"/>
               <w:spacing w:line="240" w:lineRule="auto"/>
               <w:rPr>
-                <w:color w:val="FF0000"/>
-              </w:rPr>
-            </w:pPr>
-            <w:r>
-              <w:rPr>
-                <w:color w:val="FF0000"/>
-              </w:rPr>
-              <w:t>TBD</w:t>
+                <w:color w:val="auto"/>
+              </w:rPr>
+            </w:pPr>
+            <w:r>
+              <w:rPr>
+                <w:color w:val="auto"/>
+              </w:rPr>
+              <w:t xml:space="preserve">Verify that the LDW safety component really sends a signal to </w:t>
+            </w:r>
+            <w:r>
+              <w:rPr>
+                <w:color w:val="auto"/>
+              </w:rPr>
+              <w:t>the car display ECU to turn on a warning light</w:t>
+            </w:r>
+            <w:r>
+              <w:rPr>
+                <w:color w:val="auto"/>
+              </w:rPr>
+              <w:t xml:space="preserve"> every time the </w:t>
+            </w:r>
+            <w:r>
+              <w:rPr>
+                <w:color w:val="auto"/>
+              </w:rPr>
+              <w:t>LDW function deactivates the LDW feature</w:t>
+            </w:r>
+            <w:r>
+              <w:rPr>
+                <w:color w:val="auto"/>
+              </w:rPr>
+              <w:t>.</w:t>
             </w:r>
           </w:p>
         </w:tc>
@@ -6717,9 +6598,27 @@
             </w:pPr>
             <w:r>
               <w:rPr>
-                <w:color w:val="FF0000"/>
-              </w:rPr>
-              <w:t>TBD</w:t>
+                <w:color w:val="auto"/>
+              </w:rPr>
+              <w:t xml:space="preserve">Validate </w:t>
+            </w:r>
+            <w:r>
+              <w:rPr>
+                <w:color w:val="auto"/>
+              </w:rPr>
+              <w:t xml:space="preserve">that the deactivation of the LDW </w:t>
+            </w:r>
+            <w:r>
+              <w:rPr>
+                <w:color w:val="auto"/>
+              </w:rPr>
+              <w:t>feature</w:t>
+            </w:r>
+            <w:r>
+              <w:rPr>
+                <w:color w:val="auto"/>
+              </w:rPr>
+              <w:t xml:space="preserve"> and the absence of a vibration warning (in the steering wheel) when leaving the lane will not unsettle the driver and thus distract him.</w:t>
             </w:r>
           </w:p>
         </w:tc>
@@ -6738,14 +6637,32 @@
               <w:widowControl w:val="0"/>
               <w:spacing w:line="240" w:lineRule="auto"/>
               <w:rPr>
-                <w:color w:val="FF0000"/>
-              </w:rPr>
-            </w:pPr>
-            <w:r>
-              <w:rPr>
-                <w:color w:val="FF0000"/>
-              </w:rPr>
-              <w:t>TBD</w:t>
+                <w:color w:val="auto"/>
+              </w:rPr>
+            </w:pPr>
+            <w:r>
+              <w:rPr>
+                <w:color w:val="auto"/>
+              </w:rPr>
+              <w:t xml:space="preserve">Verify that the LDW safety component really deactivates the LDW feature and sets </w:t>
+            </w:r>
+            <w:r>
+              <w:rPr>
+                <w:color w:val="auto"/>
+              </w:rPr>
+              <w:t xml:space="preserve">the </w:t>
+            </w:r>
+            <w:r>
+              <w:rPr>
+                <w:color w:val="auto"/>
+              </w:rPr>
+              <w:t>‘LDW_Torque_Request’ to zero</w:t>
+            </w:r>
+            <w:r>
+              <w:rPr>
+                <w:color w:val="auto"/>
+              </w:rPr>
+              <w:t xml:space="preserve"> every time it detects a failure.</w:t>
             </w:r>
           </w:p>
         </w:tc>
@@ -6817,9 +6734,9 @@
             </w:pPr>
             <w:r>
               <w:rPr>
-                <w:color w:val="FF0000"/>
-              </w:rPr>
-              <w:t>TBD</w:t>
+                <w:color w:val="auto"/>
+              </w:rPr>
+              <w:t>-</w:t>
             </w:r>
           </w:p>
         </w:tc>
@@ -6838,14 +6755,47 @@
               <w:widowControl w:val="0"/>
               <w:spacing w:line="240" w:lineRule="auto"/>
               <w:rPr>
-                <w:color w:val="FF0000"/>
-              </w:rPr>
-            </w:pPr>
-            <w:r>
-              <w:rPr>
-                <w:color w:val="FF0000"/>
-              </w:rPr>
-              <w:t>TBD</w:t>
+                <w:color w:val="auto"/>
+              </w:rPr>
+            </w:pPr>
+            <w:r>
+              <w:rPr>
+                <w:color w:val="auto"/>
+              </w:rPr>
+              <w:t xml:space="preserve">Verify that the </w:t>
+            </w:r>
+            <w:r>
+              <w:t xml:space="preserve">Data Transmission Integrity </w:t>
+            </w:r>
+            <w:r>
+              <w:rPr>
+                <w:color w:val="auto"/>
+              </w:rPr>
+              <w:t xml:space="preserve">component really checks the validity and integrity of the data transmission for the </w:t>
+            </w:r>
+            <w:r>
+              <w:rPr>
+                <w:color w:val="auto"/>
+              </w:rPr>
+              <w:t xml:space="preserve">‘LDW_Torque_Request’ </w:t>
+            </w:r>
+            <w:r>
+              <w:rPr>
+                <w:color w:val="auto"/>
+              </w:rPr>
+              <w:t>signal</w:t>
+            </w:r>
+            <w:r>
+              <w:rPr>
+                <w:color w:val="auto"/>
+              </w:rPr>
+              <w:t xml:space="preserve"> every time</w:t>
+            </w:r>
+            <w:r>
+              <w:rPr>
+                <w:color w:val="auto"/>
+              </w:rPr>
+              <w:t xml:space="preserve"> it is sent.</w:t>
             </w:r>
           </w:p>
         </w:tc>
@@ -6917,35 +6867,56 @@
             </w:pPr>
             <w:r>
               <w:rPr>
+                <w:color w:val="auto"/>
+              </w:rPr>
+              <w:t>-</w:t>
+            </w:r>
+          </w:p>
+        </w:tc>
+        <w:tc>
+          <w:tcPr>
+            <w:tcW w:w="4005" w:type="dxa"/>
+            <w:tcMar>
+              <w:top w:w="100" w:type="dxa"/>
+              <w:left w:w="100" w:type="dxa"/>
+              <w:bottom w:w="100" w:type="dxa"/>
+              <w:right w:w="100" w:type="dxa"/>
+            </w:tcMar>
+          </w:tcPr>
+          <w:p>
+            <w:pPr>
+              <w:widowControl w:val="0"/>
+              <w:spacing w:line="240" w:lineRule="auto"/>
+              <w:rPr>
                 <w:color w:val="FF0000"/>
               </w:rPr>
-              <w:t>TBD</w:t>
-            </w:r>
-          </w:p>
-        </w:tc>
-        <w:tc>
-          <w:tcPr>
-            <w:tcW w:w="4005" w:type="dxa"/>
-            <w:tcMar>
-              <w:top w:w="100" w:type="dxa"/>
-              <w:left w:w="100" w:type="dxa"/>
-              <w:bottom w:w="100" w:type="dxa"/>
-              <w:right w:w="100" w:type="dxa"/>
-            </w:tcMar>
-          </w:tcPr>
-          <w:p>
-            <w:pPr>
-              <w:widowControl w:val="0"/>
-              <w:spacing w:line="240" w:lineRule="auto"/>
-              <w:rPr>
-                <w:color w:val="FF0000"/>
-              </w:rPr>
-            </w:pPr>
-            <w:r>
-              <w:rPr>
-                <w:color w:val="FF0000"/>
-              </w:rPr>
-              <w:t>TBD</w:t>
+            </w:pPr>
+            <w:r>
+              <w:rPr>
+                <w:color w:val="auto"/>
+              </w:rPr>
+              <w:t xml:space="preserve">Verify that the </w:t>
+            </w:r>
+            <w:r>
+              <w:t>Safety Startup</w:t>
+            </w:r>
+            <w:r>
+              <w:rPr>
+                <w:color w:val="auto"/>
+              </w:rPr>
+              <w:t xml:space="preserve"> </w:t>
+            </w:r>
+            <w:r>
+              <w:rPr>
+                <w:color w:val="auto"/>
+              </w:rPr>
+              <w:t>component really checks</w:t>
+            </w:r>
+            <w:r>
+              <w:rPr>
+                <w:color w:val="auto"/>
+              </w:rPr>
+              <w:t xml:space="preserve"> the memory for any faults every time the EPS ECU is start up.</w:t>
             </w:r>
           </w:p>
         </w:tc>
@@ -6976,6 +6947,7 @@
               <w:spacing w:line="240" w:lineRule="auto"/>
             </w:pPr>
             <w:r>
+              <w:lastRenderedPageBreak/>
               <w:t>Safety</w:t>
             </w:r>
           </w:p>
@@ -7013,103 +6985,86 @@
               <w:widowControl w:val="0"/>
             </w:pPr>
             <w:r>
-              <w:t xml:space="preserve">Validate that </w:t>
-            </w:r>
-            <w:proofErr w:type="spellStart"/>
+              <w:lastRenderedPageBreak/>
+              <w:t>Validate that Max_Torque_</w:t>
+            </w:r>
+            <w:r>
+              <w:t>Frequency</w:t>
+            </w:r>
+            <w:r>
+              <w:t xml:space="preserve"> is </w:t>
+            </w:r>
+            <w:r>
+              <w:lastRenderedPageBreak/>
+              <w:t>chosen high enough that the driver notices it but low enough not to cause loss of steering.</w:t>
+            </w:r>
+          </w:p>
+        </w:tc>
+        <w:tc>
+          <w:tcPr>
+            <w:tcW w:w="4005" w:type="dxa"/>
+            <w:tcMar>
+              <w:top w:w="100" w:type="dxa"/>
+              <w:left w:w="100" w:type="dxa"/>
+              <w:bottom w:w="100" w:type="dxa"/>
+              <w:right w:w="100" w:type="dxa"/>
+            </w:tcMar>
+          </w:tcPr>
+          <w:p>
+            <w:pPr>
+              <w:widowControl w:val="0"/>
+              <w:spacing w:line="240" w:lineRule="auto"/>
+            </w:pPr>
+            <w:r>
+              <w:lastRenderedPageBreak/>
+              <w:t xml:space="preserve">Verify that the </w:t>
+            </w:r>
+            <w:r>
+              <w:t xml:space="preserve">LDW safety component </w:t>
+            </w:r>
+            <w:r>
+              <w:lastRenderedPageBreak/>
+              <w:t>really set</w:t>
+            </w:r>
+            <w:r>
+              <w:t>s</w:t>
+            </w:r>
+            <w:r>
+              <w:t xml:space="preserve"> </w:t>
+            </w:r>
+            <w:r>
+              <w:t>‘LDW_Torque_Request’</w:t>
+            </w:r>
+            <w:r>
+              <w:t xml:space="preserve"> to zero if the lane departure warning </w:t>
+            </w:r>
+            <w:r>
+              <w:t xml:space="preserve">functionality </w:t>
+            </w:r>
+            <w:r>
+              <w:t xml:space="preserve">ever causes a </w:t>
+            </w:r>
+            <w:r>
+              <w:t xml:space="preserve">‘LDW_Torque_Request’ with an </w:t>
+            </w:r>
+            <w:r>
+              <w:t>frequency</w:t>
+            </w:r>
+            <w:r>
+              <w:t xml:space="preserve"> </w:t>
+            </w:r>
+            <w:r>
+              <w:t xml:space="preserve">above </w:t>
+            </w:r>
+            <w:r>
+              <w:t>‘</w:t>
+            </w:r>
             <w:r>
               <w:t>Max_Torque_</w:t>
             </w:r>
             <w:r>
               <w:t>Frequency</w:t>
             </w:r>
-            <w:proofErr w:type="spellEnd"/>
-            <w:r>
-              <w:t xml:space="preserve"> is chosen high enough that the driver notices it but low enough not to cause loss of steering.</w:t>
-            </w:r>
-          </w:p>
-        </w:tc>
-        <w:tc>
-          <w:tcPr>
-            <w:tcW w:w="4005" w:type="dxa"/>
-            <w:tcMar>
-              <w:top w:w="100" w:type="dxa"/>
-              <w:left w:w="100" w:type="dxa"/>
-              <w:bottom w:w="100" w:type="dxa"/>
-              <w:right w:w="100" w:type="dxa"/>
-            </w:tcMar>
-          </w:tcPr>
-          <w:p>
-            <w:pPr>
-              <w:widowControl w:val="0"/>
-              <w:spacing w:line="240" w:lineRule="auto"/>
-            </w:pPr>
-            <w:r>
-              <w:t xml:space="preserve">Verify that the </w:t>
-            </w:r>
-            <w:r>
-              <w:t xml:space="preserve">LDW safety component </w:t>
-            </w:r>
-            <w:r>
-              <w:t>really set</w:t>
-            </w:r>
-            <w:r>
-              <w:t>s</w:t>
-            </w:r>
-            <w:r>
-              <w:t xml:space="preserve"> </w:t>
-            </w:r>
-            <w:r>
-              <w:t>‘</w:t>
-            </w:r>
-            <w:proofErr w:type="spellStart"/>
-            <w:r>
-              <w:t>LDW_Torque_Request</w:t>
-            </w:r>
-            <w:proofErr w:type="spellEnd"/>
-            <w:r>
-              <w:t>’</w:t>
-            </w:r>
-            <w:r>
-              <w:t xml:space="preserve"> to zero if the lane departure warning </w:t>
-            </w:r>
-            <w:r>
-              <w:t xml:space="preserve">functionality </w:t>
-            </w:r>
-            <w:r>
-              <w:t xml:space="preserve">ever causes a </w:t>
-            </w:r>
-            <w:r>
-              <w:t>‘</w:t>
-            </w:r>
-            <w:proofErr w:type="spellStart"/>
-            <w:r>
-              <w:t>LDW_Torque_Request</w:t>
-            </w:r>
-            <w:proofErr w:type="spellEnd"/>
-            <w:r>
-              <w:t xml:space="preserve">’ with an </w:t>
-            </w:r>
-            <w:r>
-              <w:lastRenderedPageBreak/>
-              <w:t>frequency</w:t>
-            </w:r>
-            <w:r>
-              <w:t xml:space="preserve"> </w:t>
-            </w:r>
-            <w:r>
-              <w:t xml:space="preserve">above </w:t>
-            </w:r>
-            <w:r>
-              <w:t>‘</w:t>
-            </w:r>
-            <w:proofErr w:type="spellStart"/>
-            <w:r>
-              <w:t>Max_Torque_</w:t>
-            </w:r>
-            <w:r>
-              <w:t>Frequency</w:t>
-            </w:r>
-            <w:proofErr w:type="spellEnd"/>
             <w:r>
               <w:t>.</w:t>
             </w:r>
@@ -7380,15 +7335,7 @@
               <w:t xml:space="preserve">The lane keeping item </w:t>
             </w:r>
             <w:r>
-              <w:t xml:space="preserve">shall ensure that the duration of the lane keeping assistance torque applied is less than </w:t>
-            </w:r>
-            <w:proofErr w:type="spellStart"/>
-            <w:r>
-              <w:t>Max_Duration</w:t>
-            </w:r>
-            <w:proofErr w:type="spellEnd"/>
-            <w:r>
-              <w:t>.</w:t>
+              <w:t>shall ensure that the duration of the lane keeping assistance torque applied is less than Max_Duration.</w:t>
             </w:r>
           </w:p>
         </w:tc>
@@ -7789,15 +7736,7 @@
               <w:t xml:space="preserve">The LKA safety component shall ensure </w:t>
             </w:r>
             <w:r>
-              <w:t xml:space="preserve">that the duration of the lane keeping assistance torque applied is less than </w:t>
-            </w:r>
-            <w:proofErr w:type="spellStart"/>
-            <w:r>
-              <w:t>Max_Duration</w:t>
-            </w:r>
-            <w:proofErr w:type="spellEnd"/>
-            <w:r>
-              <w:t>.</w:t>
+              <w:t>that the duration of the lane keeping assistance torque applied is less than Max_Duration.</w:t>
             </w:r>
           </w:p>
         </w:tc>
@@ -8123,15 +8062,7 @@
               <w:t>LKA</w:t>
             </w:r>
             <w:r>
-              <w:t xml:space="preserve"> feature and the ‘</w:t>
-            </w:r>
-            <w:proofErr w:type="spellStart"/>
-            <w:r>
-              <w:t>LKA_Torque_Request</w:t>
-            </w:r>
-            <w:proofErr w:type="spellEnd"/>
-            <w:r>
-              <w:t>’ shall be set to zero.</w:t>
+              <w:t xml:space="preserve"> feature and the ‘LKA_Torque_Request’ shall be set to zero.</w:t>
             </w:r>
           </w:p>
         </w:tc>
@@ -8288,15 +8219,7 @@
               <w:widowControl w:val="0"/>
             </w:pPr>
             <w:r>
-              <w:t>The validity and integrity of the data transmission for ‘</w:t>
-            </w:r>
-            <w:proofErr w:type="spellStart"/>
-            <w:r>
-              <w:t>LKA_Torque_Request</w:t>
-            </w:r>
-            <w:proofErr w:type="spellEnd"/>
-            <w:r>
-              <w:t>’ signal shall be ensured.</w:t>
+              <w:t>The validity and integrity of the data transmission for ‘LKA_Torque_Request’ signal shall be ensured.</w:t>
             </w:r>
           </w:p>
         </w:tc>
@@ -8444,15 +8367,7 @@
               <w:widowControl w:val="0"/>
             </w:pPr>
             <w:r>
-              <w:t xml:space="preserve">Memory test shall be conducted at </w:t>
-            </w:r>
-            <w:proofErr w:type="spellStart"/>
-            <w:r>
-              <w:t>start up</w:t>
-            </w:r>
-            <w:proofErr w:type="spellEnd"/>
-            <w:r>
-              <w:t xml:space="preserve"> of the EPS ECU to check for any faults in memory.</w:t>
+              <w:t>Memory test shall be conducted at start up of the EPS ECU to check for any faults in memory.</w:t>
             </w:r>
           </w:p>
         </w:tc>
@@ -8599,9 +8514,8 @@
                 <w:b/>
               </w:rPr>
             </w:pPr>
-            <w:bookmarkStart w:id="22" w:name="_74udkdvf7nod" w:colFirst="0" w:colLast="0"/>
-            <w:bookmarkStart w:id="23" w:name="_Toc496900860"/>
-            <w:bookmarkEnd w:id="22"/>
+            <w:bookmarkStart w:id="23" w:name="_74udkdvf7nod" w:colFirst="0" w:colLast="0"/>
+            <w:bookmarkEnd w:id="23"/>
             <w:r>
               <w:rPr>
                 <w:b/>
@@ -8739,6 +8653,7 @@
               <w:spacing w:line="240" w:lineRule="auto"/>
             </w:pPr>
             <w:r>
+              <w:lastRenderedPageBreak/>
               <w:t>02</w:t>
             </w:r>
             <w:r>
@@ -8767,96 +8682,49 @@
               <w:rPr>
                 <w:color w:val="FF0000"/>
               </w:rPr>
-              <w:t xml:space="preserve">Validate that </w:t>
-            </w:r>
-            <w:proofErr w:type="spellStart"/>
+              <w:lastRenderedPageBreak/>
+              <w:t xml:space="preserve">Validate that Max_Torque_Amplitude is chosen high enough that the driver </w:t>
+            </w:r>
             <w:r>
               <w:rPr>
                 <w:color w:val="FF0000"/>
               </w:rPr>
-              <w:t>Max_Torque_Amplitude</w:t>
-            </w:r>
-            <w:proofErr w:type="spellEnd"/>
-            <w:r>
+              <w:lastRenderedPageBreak/>
+              <w:t>notices it but low enough not to cause loss of steering.</w:t>
+            </w:r>
+          </w:p>
+        </w:tc>
+        <w:tc>
+          <w:tcPr>
+            <w:tcW w:w="4005" w:type="dxa"/>
+            <w:tcMar>
+              <w:top w:w="100" w:type="dxa"/>
+              <w:left w:w="100" w:type="dxa"/>
+              <w:bottom w:w="100" w:type="dxa"/>
+              <w:right w:w="100" w:type="dxa"/>
+            </w:tcMar>
+          </w:tcPr>
+          <w:p>
+            <w:pPr>
+              <w:widowControl w:val="0"/>
+              <w:spacing w:line="240" w:lineRule="auto"/>
               <w:rPr>
                 <w:color w:val="FF0000"/>
               </w:rPr>
-              <w:t xml:space="preserve"> is chosen high enough that the driver notices it but low enough not to cause loss of steering.</w:t>
-            </w:r>
-          </w:p>
-        </w:tc>
-        <w:tc>
-          <w:tcPr>
-            <w:tcW w:w="4005" w:type="dxa"/>
-            <w:tcMar>
-              <w:top w:w="100" w:type="dxa"/>
-              <w:left w:w="100" w:type="dxa"/>
-              <w:bottom w:w="100" w:type="dxa"/>
-              <w:right w:w="100" w:type="dxa"/>
-            </w:tcMar>
-          </w:tcPr>
-          <w:p>
-            <w:pPr>
-              <w:widowControl w:val="0"/>
-              <w:spacing w:line="240" w:lineRule="auto"/>
+            </w:pPr>
+            <w:r>
               <w:rPr>
                 <w:color w:val="FF0000"/>
               </w:rPr>
-            </w:pPr>
+              <w:lastRenderedPageBreak/>
+              <w:t xml:space="preserve">Verify that the LDW safety component really sets ‘LDW_Torque_Request’ to zero if the lane departure warning </w:t>
+            </w:r>
             <w:r>
               <w:rPr>
                 <w:color w:val="FF0000"/>
               </w:rPr>
-              <w:t>Verify that the LDW safety component really sets ‘</w:t>
-            </w:r>
-            <w:proofErr w:type="spellStart"/>
-            <w:r>
-              <w:rPr>
-                <w:color w:val="FF0000"/>
-              </w:rPr>
-              <w:t>LDW_Torque_Request</w:t>
-            </w:r>
-            <w:proofErr w:type="spellEnd"/>
-            <w:r>
-              <w:rPr>
-                <w:color w:val="FF0000"/>
-              </w:rPr>
-              <w:t>’ to zero if the lane departure warning functionality ever causes a ‘</w:t>
-            </w:r>
-            <w:proofErr w:type="spellStart"/>
-            <w:r>
-              <w:rPr>
-                <w:color w:val="FF0000"/>
-              </w:rPr>
-              <w:t>LDW_Torque_Request</w:t>
-            </w:r>
-            <w:proofErr w:type="spellEnd"/>
-            <w:r>
-              <w:rPr>
-                <w:color w:val="FF0000"/>
-              </w:rPr>
-              <w:t xml:space="preserve">’ with an amplitude above </w:t>
-            </w:r>
-            <w:r>
-              <w:rPr>
-                <w:color w:val="FF0000"/>
-              </w:rPr>
               <w:lastRenderedPageBreak/>
-              <w:t>‘</w:t>
-            </w:r>
-            <w:proofErr w:type="spellStart"/>
-            <w:r>
-              <w:rPr>
-                <w:color w:val="FF0000"/>
-              </w:rPr>
-              <w:t>Max_Torque_Amplitude</w:t>
-            </w:r>
-            <w:proofErr w:type="spellEnd"/>
-            <w:r>
-              <w:rPr>
-                <w:color w:val="FF0000"/>
-              </w:rPr>
-              <w:t>’.</w:t>
+              <w:t>functionality ever causes a ‘LDW_Torque_Request’ with an amplitude above ‘Max_Torque_Amplitude’.</w:t>
             </w:r>
           </w:p>
         </w:tc>
@@ -9367,89 +9235,33 @@
               <w:rPr>
                 <w:color w:val="FF0000"/>
               </w:rPr>
-              <w:t xml:space="preserve">Validate that </w:t>
-            </w:r>
-            <w:proofErr w:type="spellStart"/>
-            <w:r>
+              <w:t>Validate that Max_Torque_Frequency is chosen high enough that the driver notices it but low enough not to cause loss of steering.</w:t>
+            </w:r>
+          </w:p>
+        </w:tc>
+        <w:tc>
+          <w:tcPr>
+            <w:tcW w:w="4005" w:type="dxa"/>
+            <w:tcMar>
+              <w:top w:w="100" w:type="dxa"/>
+              <w:left w:w="100" w:type="dxa"/>
+              <w:bottom w:w="100" w:type="dxa"/>
+              <w:right w:w="100" w:type="dxa"/>
+            </w:tcMar>
+          </w:tcPr>
+          <w:p>
+            <w:pPr>
+              <w:widowControl w:val="0"/>
+              <w:spacing w:line="240" w:lineRule="auto"/>
               <w:rPr>
                 <w:color w:val="FF0000"/>
               </w:rPr>
-              <w:t>Max_Torque_Frequency</w:t>
-            </w:r>
-            <w:proofErr w:type="spellEnd"/>
+            </w:pPr>
             <w:r>
               <w:rPr>
                 <w:color w:val="FF0000"/>
               </w:rPr>
-              <w:t xml:space="preserve"> is chosen high enough that the driver notices it but low enough not to cause loss of steering.</w:t>
-            </w:r>
-          </w:p>
-        </w:tc>
-        <w:tc>
-          <w:tcPr>
-            <w:tcW w:w="4005" w:type="dxa"/>
-            <w:tcMar>
-              <w:top w:w="100" w:type="dxa"/>
-              <w:left w:w="100" w:type="dxa"/>
-              <w:bottom w:w="100" w:type="dxa"/>
-              <w:right w:w="100" w:type="dxa"/>
-            </w:tcMar>
-          </w:tcPr>
-          <w:p>
-            <w:pPr>
-              <w:widowControl w:val="0"/>
-              <w:spacing w:line="240" w:lineRule="auto"/>
-              <w:rPr>
-                <w:color w:val="FF0000"/>
-              </w:rPr>
-            </w:pPr>
-            <w:r>
-              <w:rPr>
-                <w:color w:val="FF0000"/>
-              </w:rPr>
-              <w:t>Verify that the LDW safety component really sets ‘</w:t>
-            </w:r>
-            <w:proofErr w:type="spellStart"/>
-            <w:r>
-              <w:rPr>
-                <w:color w:val="FF0000"/>
-              </w:rPr>
-              <w:t>LDW_Torque_Request</w:t>
-            </w:r>
-            <w:proofErr w:type="spellEnd"/>
-            <w:r>
-              <w:rPr>
-                <w:color w:val="FF0000"/>
-              </w:rPr>
-              <w:t>’ to zero if the lane departure warning functionality ever causes a ‘</w:t>
-            </w:r>
-            <w:proofErr w:type="spellStart"/>
-            <w:r>
-              <w:rPr>
-                <w:color w:val="FF0000"/>
-              </w:rPr>
-              <w:t>LDW_Torque_Request</w:t>
-            </w:r>
-            <w:proofErr w:type="spellEnd"/>
-            <w:r>
-              <w:rPr>
-                <w:color w:val="FF0000"/>
-              </w:rPr>
-              <w:t>’ with an frequency above ‘</w:t>
-            </w:r>
-            <w:proofErr w:type="spellStart"/>
-            <w:r>
-              <w:rPr>
-                <w:color w:val="FF0000"/>
-              </w:rPr>
-              <w:t>Max_Torque_Frequency</w:t>
-            </w:r>
-            <w:proofErr w:type="spellEnd"/>
-            <w:r>
-              <w:rPr>
-                <w:color w:val="FF0000"/>
-              </w:rPr>
-              <w:t>.</w:t>
+              <w:t>Verify that the LDW safety component really sets ‘LDW_Torque_Request’ to zero if the lane departure warning functionality ever causes a ‘LDW_Torque_Request’ with an frequency above ‘Max_Torque_Frequency.</w:t>
             </w:r>
           </w:p>
         </w:tc>
@@ -9460,10 +9272,11 @@
         <w:pStyle w:val="berschrift2"/>
         <w:contextualSpacing w:val="0"/>
       </w:pPr>
+      <w:bookmarkStart w:id="24" w:name="_Toc497415704"/>
       <w:r>
         <w:t>Refinement of the System Architecture</w:t>
       </w:r>
-      <w:bookmarkEnd w:id="23"/>
+      <w:bookmarkEnd w:id="24"/>
     </w:p>
     <w:p>
       <w:r>
@@ -9545,13 +9358,7 @@
     </w:p>
     <w:p>
       <w:r>
-        <w:t>Technical</w:t>
-      </w:r>
-      <w:r>
-        <w:t xml:space="preserve"> overview of architecture elements</w:t>
-      </w:r>
-      <w:r>
-        <w:t>:</w:t>
+        <w:t>Technical overview of architecture elements:</w:t>
       </w:r>
     </w:p>
     <w:tbl>
@@ -10406,87 +10213,31 @@
               <w:rPr>
                 <w:color w:val="FF0000"/>
               </w:rPr>
-              <w:t xml:space="preserve">Component within the electronic power steering ECU responsible for keeping the lane departure warning action (oscillating torque) below </w:t>
-            </w:r>
-            <w:proofErr w:type="spellStart"/>
-            <w:r>
+              <w:t>Component within the electronic power steering ECU responsible for keeping the lane departure warning action (oscillating torque) below Max_Torque_Amplitude and Max_Torque_Frequency.</w:t>
+            </w:r>
+          </w:p>
+          <w:p>
+            <w:pPr>
+              <w:widowControl w:val="0"/>
+              <w:spacing w:line="240" w:lineRule="auto"/>
               <w:rPr>
                 <w:color w:val="FF0000"/>
               </w:rPr>
-              <w:t>Max_Torque_Amplitude</w:t>
-            </w:r>
-            <w:proofErr w:type="spellEnd"/>
-            <w:r>
+            </w:pPr>
+          </w:p>
+          <w:p>
+            <w:pPr>
+              <w:widowControl w:val="0"/>
+              <w:spacing w:line="240" w:lineRule="auto"/>
               <w:rPr>
                 <w:color w:val="FF0000"/>
               </w:rPr>
-              <w:t xml:space="preserve"> and </w:t>
-            </w:r>
-            <w:proofErr w:type="spellStart"/>
+            </w:pPr>
             <w:r>
               <w:rPr>
                 <w:color w:val="FF0000"/>
               </w:rPr>
-              <w:t>Max_Torque_Frequency</w:t>
-            </w:r>
-            <w:proofErr w:type="spellEnd"/>
-            <w:r>
-              <w:rPr>
-                <w:color w:val="FF0000"/>
-              </w:rPr>
-              <w:t>.</w:t>
-            </w:r>
-          </w:p>
-          <w:p>
-            <w:pPr>
-              <w:widowControl w:val="0"/>
-              <w:spacing w:line="240" w:lineRule="auto"/>
-              <w:rPr>
-                <w:color w:val="FF0000"/>
-              </w:rPr>
-            </w:pPr>
-          </w:p>
-          <w:p>
-            <w:pPr>
-              <w:widowControl w:val="0"/>
-              <w:spacing w:line="240" w:lineRule="auto"/>
-              <w:rPr>
-                <w:color w:val="FF0000"/>
-              </w:rPr>
-            </w:pPr>
-            <w:r>
-              <w:rPr>
-                <w:color w:val="FF0000"/>
-              </w:rPr>
-              <w:t xml:space="preserve">This component is also responsible for ensuring that the lane departure warning by means of vibration of the steering wheel is only </w:t>
-            </w:r>
-            <w:proofErr w:type="spellStart"/>
-            <w:r>
-              <w:rPr>
-                <w:color w:val="FF0000"/>
-              </w:rPr>
-              <w:t>applicated</w:t>
-            </w:r>
-            <w:proofErr w:type="spellEnd"/>
-            <w:r>
-              <w:rPr>
-                <w:color w:val="FF0000"/>
-              </w:rPr>
-              <w:t xml:space="preserve"> when </w:t>
-            </w:r>
-            <w:proofErr w:type="spellStart"/>
-            <w:r>
-              <w:rPr>
-                <w:color w:val="FF0000"/>
-              </w:rPr>
-              <w:t>LDW_On</w:t>
-            </w:r>
-            <w:proofErr w:type="spellEnd"/>
-            <w:r>
-              <w:rPr>
-                <w:color w:val="FF0000"/>
-              </w:rPr>
-              <w:t xml:space="preserve"> is set.</w:t>
+              <w:t>This component is also responsible for ensuring that the lane departure warning by means of vibration of the steering wheel is only applicated when LDW_On is set.</w:t>
             </w:r>
           </w:p>
         </w:tc>
@@ -10555,59 +10306,31 @@
               <w:rPr>
                 <w:color w:val="FF0000"/>
               </w:rPr>
-              <w:t xml:space="preserve">Component within the electronic power steering ECU responsible for ensuring that the lane keeping assistance is not forcing the car longer than </w:t>
-            </w:r>
-            <w:proofErr w:type="spellStart"/>
-            <w:r>
+              <w:t xml:space="preserve">Component within the electronic power steering ECU responsible for ensuring that the lane keeping assistance is not forcing the car longer than Max_Duration to the center of the lane. </w:t>
+            </w:r>
+          </w:p>
+          <w:p>
+            <w:pPr>
+              <w:widowControl w:val="0"/>
+              <w:spacing w:line="240" w:lineRule="auto"/>
               <w:rPr>
                 <w:color w:val="FF0000"/>
               </w:rPr>
-              <w:t>Max_Duration</w:t>
-            </w:r>
-            <w:proofErr w:type="spellEnd"/>
-            <w:r>
+            </w:pPr>
+          </w:p>
+          <w:p>
+            <w:pPr>
+              <w:widowControl w:val="0"/>
+              <w:spacing w:line="240" w:lineRule="auto"/>
               <w:rPr>
                 <w:color w:val="FF0000"/>
               </w:rPr>
-              <w:t xml:space="preserve"> to the center of the lane. </w:t>
-            </w:r>
-          </w:p>
-          <w:p>
-            <w:pPr>
-              <w:widowControl w:val="0"/>
-              <w:spacing w:line="240" w:lineRule="auto"/>
+            </w:pPr>
+            <w:r>
               <w:rPr>
                 <w:color w:val="FF0000"/>
               </w:rPr>
-            </w:pPr>
-          </w:p>
-          <w:p>
-            <w:pPr>
-              <w:widowControl w:val="0"/>
-              <w:spacing w:line="240" w:lineRule="auto"/>
-              <w:rPr>
-                <w:color w:val="FF0000"/>
-              </w:rPr>
-            </w:pPr>
-            <w:r>
-              <w:rPr>
-                <w:color w:val="FF0000"/>
-              </w:rPr>
-              <w:t xml:space="preserve">This component is also responsible for ensuring that the lane keeping assistance by forcing the car to the center of the lane is only </w:t>
-            </w:r>
-            <w:proofErr w:type="spellStart"/>
-            <w:r>
-              <w:rPr>
-                <w:color w:val="FF0000"/>
-              </w:rPr>
-              <w:t>applicated</w:t>
-            </w:r>
-            <w:proofErr w:type="spellEnd"/>
-            <w:r>
-              <w:rPr>
-                <w:color w:val="FF0000"/>
-              </w:rPr>
-              <w:t xml:space="preserve"> when the lane boundaries can be detected reliably.</w:t>
+              <w:t>This component is also responsible for ensuring that the lane keeping assistance by forcing the car to the center of the lane is only applicated when the lane boundaries can be detected reliably.</w:t>
             </w:r>
           </w:p>
         </w:tc>
@@ -10745,13 +10468,13 @@
         <w:pStyle w:val="berschrift2"/>
         <w:contextualSpacing w:val="0"/>
       </w:pPr>
-      <w:bookmarkStart w:id="24" w:name="_8cs5or9n3i4" w:colFirst="0" w:colLast="0"/>
-      <w:bookmarkStart w:id="25" w:name="_Toc496900861"/>
-      <w:bookmarkEnd w:id="24"/>
+      <w:bookmarkStart w:id="25" w:name="_8cs5or9n3i4" w:colFirst="0" w:colLast="0"/>
+      <w:bookmarkStart w:id="26" w:name="_Toc497415705"/>
+      <w:bookmarkEnd w:id="25"/>
       <w:r>
         <w:t>Allocation of Technical Safety Requirements to Architecture Elements</w:t>
       </w:r>
-      <w:bookmarkEnd w:id="25"/>
+      <w:bookmarkEnd w:id="26"/>
     </w:p>
     <w:tbl>
       <w:tblPr>
@@ -11050,15 +10773,13 @@
         <w:pStyle w:val="berschrift2"/>
         <w:contextualSpacing w:val="0"/>
       </w:pPr>
-      <w:bookmarkStart w:id="26" w:name="_4w6r8buy4lrp" w:colFirst="0" w:colLast="0"/>
-      <w:bookmarkStart w:id="27" w:name="_Toc496900862"/>
-      <w:bookmarkStart w:id="28" w:name="_GoBack"/>
-      <w:bookmarkEnd w:id="26"/>
-      <w:bookmarkEnd w:id="28"/>
+      <w:bookmarkStart w:id="27" w:name="_4w6r8buy4lrp" w:colFirst="0" w:colLast="0"/>
+      <w:bookmarkStart w:id="28" w:name="_Toc497415706"/>
+      <w:bookmarkEnd w:id="27"/>
       <w:r>
         <w:t>Warning and Degradation Concept</w:t>
       </w:r>
-      <w:bookmarkEnd w:id="27"/>
+      <w:bookmarkEnd w:id="28"/>
     </w:p>
     <w:tbl>
       <w:tblPr>
@@ -15998,7 +15719,7 @@
 </file>
 
 <file path=customXml/itemProps1.xml><?xml version="1.0" encoding="utf-8"?>
-<ds:datastoreItem xmlns:ds="http://schemas.openxmlformats.org/officeDocument/2006/customXml" ds:itemID="{8D50F685-49F5-EC46-9F25-CB7E68A92A3F}">
+<ds:datastoreItem xmlns:ds="http://schemas.openxmlformats.org/officeDocument/2006/customXml" ds:itemID="{E3A07C74-4BC6-9C46-BB3C-15FBA7CD9202}">
   <ds:schemaRefs>
     <ds:schemaRef ds:uri="http://schemas.openxmlformats.org/officeDocument/2006/bibliography"/>
   </ds:schemaRefs>

</xml_diff>

<commit_message>
Add validation and verifaction data to the technical safety concept
</commit_message>
<xml_diff>
--- a/Original_Documents/04_TechnicalSafetyConcept_LaneAssistance.docx
+++ b/Original_Documents/04_TechnicalSafetyConcept_LaneAssistance.docx
@@ -861,8 +861,6 @@
         </w:rPr>
       </w:sdtEndPr>
       <w:sdtContent>
-        <w:bookmarkStart w:id="9" w:name="_GoBack" w:displacedByCustomXml="prev"/>
-        <w:bookmarkEnd w:id="9" w:displacedByCustomXml="prev"/>
         <w:p>
           <w:pPr>
             <w:pStyle w:val="Verzeichnis1"/>
@@ -1927,19 +1925,19 @@
         <w:pStyle w:val="berschrift1"/>
         <w:contextualSpacing w:val="0"/>
       </w:pPr>
-      <w:bookmarkStart w:id="10" w:name="_Toc497415698"/>
+      <w:bookmarkStart w:id="9" w:name="_Toc497415698"/>
       <w:r>
         <w:lastRenderedPageBreak/>
         <w:t>Purpose of the Technical Safety Concept</w:t>
       </w:r>
-      <w:bookmarkEnd w:id="10"/>
+      <w:bookmarkEnd w:id="9"/>
     </w:p>
     <w:p>
       <w:pPr>
         <w:jc w:val="both"/>
       </w:pPr>
-      <w:bookmarkStart w:id="11" w:name="_757cx6xm46zb" w:colFirst="0" w:colLast="0"/>
-      <w:bookmarkEnd w:id="11"/>
+      <w:bookmarkStart w:id="10" w:name="_757cx6xm46zb" w:colFirst="0" w:colLast="0"/>
+      <w:bookmarkEnd w:id="10"/>
       <w:r>
         <w:t xml:space="preserve">The creation of a </w:t>
       </w:r>
@@ -1968,24 +1966,24 @@
         <w:pStyle w:val="berschrift1"/>
         <w:contextualSpacing w:val="0"/>
       </w:pPr>
-      <w:bookmarkStart w:id="12" w:name="_Toc497415699"/>
+      <w:bookmarkStart w:id="11" w:name="_Toc497415699"/>
       <w:r>
         <w:t>Inputs to the Technical Safety Concept</w:t>
       </w:r>
-      <w:bookmarkEnd w:id="12"/>
+      <w:bookmarkEnd w:id="11"/>
     </w:p>
     <w:p>
       <w:pPr>
         <w:pStyle w:val="berschrift2"/>
         <w:contextualSpacing w:val="0"/>
       </w:pPr>
-      <w:bookmarkStart w:id="13" w:name="_2f9rjqxbsp2" w:colFirst="0" w:colLast="0"/>
-      <w:bookmarkStart w:id="14" w:name="_Toc497415700"/>
-      <w:bookmarkEnd w:id="13"/>
+      <w:bookmarkStart w:id="12" w:name="_2f9rjqxbsp2" w:colFirst="0" w:colLast="0"/>
+      <w:bookmarkStart w:id="13" w:name="_Toc497415700"/>
+      <w:bookmarkEnd w:id="12"/>
       <w:r>
         <w:t>Functional Safety Requirements</w:t>
       </w:r>
-      <w:bookmarkEnd w:id="14"/>
+      <w:bookmarkEnd w:id="13"/>
     </w:p>
     <w:tbl>
       <w:tblPr>
@@ -2987,14 +2985,14 @@
         <w:pStyle w:val="berschrift2"/>
         <w:contextualSpacing w:val="0"/>
       </w:pPr>
-      <w:bookmarkStart w:id="15" w:name="_qp3s9pvua9mt" w:colFirst="0" w:colLast="0"/>
-      <w:bookmarkStart w:id="16" w:name="_Toc497415701"/>
-      <w:bookmarkEnd w:id="15"/>
+      <w:bookmarkStart w:id="14" w:name="_qp3s9pvua9mt" w:colFirst="0" w:colLast="0"/>
+      <w:bookmarkStart w:id="15" w:name="_Toc497415701"/>
+      <w:bookmarkEnd w:id="14"/>
       <w:r>
         <w:lastRenderedPageBreak/>
         <w:t>Refined System Architecture from Functional Safety Concept</w:t>
       </w:r>
-      <w:bookmarkEnd w:id="16"/>
+      <w:bookmarkEnd w:id="15"/>
     </w:p>
     <w:p>
       <w:r>
@@ -3051,13 +3049,13 @@
           </wp:inline>
         </w:drawing>
       </w:r>
-      <w:bookmarkStart w:id="17" w:name="_qvk4x8rvn2fn" w:colFirst="0" w:colLast="0"/>
-      <w:bookmarkEnd w:id="17"/>
+      <w:bookmarkStart w:id="16" w:name="_qvk4x8rvn2fn" w:colFirst="0" w:colLast="0"/>
+      <w:bookmarkEnd w:id="16"/>
     </w:p>
     <w:p/>
     <w:p>
-      <w:bookmarkStart w:id="18" w:name="_cqb49updinx4" w:colFirst="0" w:colLast="0"/>
-      <w:bookmarkEnd w:id="18"/>
+      <w:bookmarkStart w:id="17" w:name="_cqb49updinx4" w:colFirst="0" w:colLast="0"/>
+      <w:bookmarkEnd w:id="17"/>
       <w:r>
         <w:t>Functional overview of architecture elements</w:t>
       </w:r>
@@ -3988,26 +3986,26 @@
         <w:pStyle w:val="berschrift1"/>
         <w:contextualSpacing w:val="0"/>
       </w:pPr>
-      <w:bookmarkStart w:id="19" w:name="_mx8us8onanqo" w:colFirst="0" w:colLast="0"/>
-      <w:bookmarkStart w:id="20" w:name="_Toc497415702"/>
-      <w:bookmarkEnd w:id="19"/>
+      <w:bookmarkStart w:id="18" w:name="_mx8us8onanqo" w:colFirst="0" w:colLast="0"/>
+      <w:bookmarkStart w:id="19" w:name="_Toc497415702"/>
+      <w:bookmarkEnd w:id="18"/>
       <w:r>
         <w:t>Technical Safety Concept</w:t>
       </w:r>
-      <w:bookmarkEnd w:id="20"/>
+      <w:bookmarkEnd w:id="19"/>
     </w:p>
     <w:p>
       <w:pPr>
         <w:pStyle w:val="berschrift2"/>
         <w:contextualSpacing w:val="0"/>
       </w:pPr>
-      <w:bookmarkStart w:id="21" w:name="_lnxjuovv6kca" w:colFirst="0" w:colLast="0"/>
-      <w:bookmarkStart w:id="22" w:name="_Toc497415703"/>
-      <w:bookmarkEnd w:id="21"/>
+      <w:bookmarkStart w:id="20" w:name="_lnxjuovv6kca" w:colFirst="0" w:colLast="0"/>
+      <w:bookmarkStart w:id="21" w:name="_Toc497415703"/>
+      <w:bookmarkEnd w:id="20"/>
       <w:r>
         <w:t>Technical Safety Requirements</w:t>
       </w:r>
-      <w:bookmarkEnd w:id="22"/>
+      <w:bookmarkEnd w:id="21"/>
     </w:p>
     <w:p>
       <w:pPr>
@@ -6650,19 +6648,7 @@
               <w:rPr>
                 <w:color w:val="auto"/>
               </w:rPr>
-              <w:t xml:space="preserve">the </w:t>
-            </w:r>
-            <w:r>
-              <w:rPr>
-                <w:color w:val="auto"/>
-              </w:rPr>
-              <w:t>‘LDW_Torque_Request’ to zero</w:t>
-            </w:r>
-            <w:r>
-              <w:rPr>
-                <w:color w:val="auto"/>
-              </w:rPr>
-              <w:t xml:space="preserve"> every time it detects a failure.</w:t>
+              <w:t>the ‘LDW_Torque_Request’ to zero every time it detects a failure.</w:t>
             </w:r>
           </w:p>
         </w:tc>
@@ -8367,7 +8353,13 @@
               <w:widowControl w:val="0"/>
             </w:pPr>
             <w:r>
-              <w:t>Memory test shall be conducted at start up of the EPS ECU to check for any faults in memory.</w:t>
+              <w:t>Memory t</w:t>
+            </w:r>
+            <w:r>
+              <w:t>est shall be conducted at start</w:t>
+            </w:r>
+            <w:r>
+              <w:t>up of the EPS ECU to check for any faults in memory.</w:t>
             </w:r>
           </w:p>
         </w:tc>
@@ -8514,8 +8506,8 @@
                 <w:b/>
               </w:rPr>
             </w:pPr>
-            <w:bookmarkStart w:id="23" w:name="_74udkdvf7nod" w:colFirst="0" w:colLast="0"/>
-            <w:bookmarkEnd w:id="23"/>
+            <w:bookmarkStart w:id="22" w:name="_74udkdvf7nod" w:colFirst="0" w:colLast="0"/>
+            <w:bookmarkEnd w:id="22"/>
             <w:r>
               <w:rPr>
                 <w:b/>
@@ -8679,52 +8671,76 @@
               </w:rPr>
             </w:pPr>
             <w:r>
+              <w:lastRenderedPageBreak/>
+              <w:t>Validate the allowed usage time of the LKA feature ‘</w:t>
+            </w:r>
+            <w:r>
+              <w:t>Max_Duration</w:t>
+            </w:r>
+            <w:r>
+              <w:t xml:space="preserve">’ is long </w:t>
+            </w:r>
+            <w:r>
+              <w:lastRenderedPageBreak/>
+              <w:t>enough that it helps the driver to keep within the lane but it is too short to make the driver use the functionality for autonomous driving.</w:t>
+            </w:r>
+          </w:p>
+        </w:tc>
+        <w:tc>
+          <w:tcPr>
+            <w:tcW w:w="4005" w:type="dxa"/>
+            <w:tcMar>
+              <w:top w:w="100" w:type="dxa"/>
+              <w:left w:w="100" w:type="dxa"/>
+              <w:bottom w:w="100" w:type="dxa"/>
+              <w:right w:w="100" w:type="dxa"/>
+            </w:tcMar>
+          </w:tcPr>
+          <w:p>
+            <w:pPr>
+              <w:widowControl w:val="0"/>
+              <w:spacing w:line="240" w:lineRule="auto"/>
               <w:rPr>
                 <w:color w:val="FF0000"/>
               </w:rPr>
+            </w:pPr>
+            <w:r>
+              <w:rPr>
+                <w:color w:val="auto"/>
+              </w:rPr>
               <w:lastRenderedPageBreak/>
-              <w:t xml:space="preserve">Validate that Max_Torque_Amplitude is chosen high enough that the driver </w:t>
-            </w:r>
-            <w:r>
-              <w:rPr>
-                <w:color w:val="FF0000"/>
+              <w:t xml:space="preserve">Verify that the </w:t>
+            </w:r>
+            <w:r>
+              <w:rPr>
+                <w:color w:val="auto"/>
+              </w:rPr>
+              <w:t>LKA</w:t>
+            </w:r>
+            <w:r>
+              <w:rPr>
+                <w:color w:val="auto"/>
+              </w:rPr>
+              <w:t xml:space="preserve"> safety component really </w:t>
+            </w:r>
+            <w:r>
+              <w:rPr>
+                <w:color w:val="auto"/>
+              </w:rPr>
+              <w:t xml:space="preserve">ensures that the LKA feature cannot be used longer than </w:t>
+            </w:r>
+            <w:r>
+              <w:rPr>
+                <w:color w:val="auto"/>
               </w:rPr>
               <w:lastRenderedPageBreak/>
-              <w:t>notices it but low enough not to cause loss of steering.</w:t>
-            </w:r>
-          </w:p>
-        </w:tc>
-        <w:tc>
-          <w:tcPr>
-            <w:tcW w:w="4005" w:type="dxa"/>
-            <w:tcMar>
-              <w:top w:w="100" w:type="dxa"/>
-              <w:left w:w="100" w:type="dxa"/>
-              <w:bottom w:w="100" w:type="dxa"/>
-              <w:right w:w="100" w:type="dxa"/>
-            </w:tcMar>
-          </w:tcPr>
-          <w:p>
-            <w:pPr>
-              <w:widowControl w:val="0"/>
-              <w:spacing w:line="240" w:lineRule="auto"/>
-              <w:rPr>
-                <w:color w:val="FF0000"/>
-              </w:rPr>
-            </w:pPr>
-            <w:r>
-              <w:rPr>
-                <w:color w:val="FF0000"/>
-              </w:rPr>
-              <w:lastRenderedPageBreak/>
-              <w:t xml:space="preserve">Verify that the LDW safety component really sets ‘LDW_Torque_Request’ to zero if the lane departure warning </w:t>
-            </w:r>
-            <w:r>
-              <w:rPr>
-                <w:color w:val="FF0000"/>
-              </w:rPr>
-              <w:lastRenderedPageBreak/>
-              <w:t>functionality ever causes a ‘LDW_Torque_Request’ with an amplitude above ‘Max_Torque_Amplitude’.</w:t>
+              <w:t>‘Max_Duration’</w:t>
+            </w:r>
+            <w:r>
+              <w:rPr>
+                <w:color w:val="auto"/>
+              </w:rPr>
+              <w:t>, without adding steering torque from the driver.</w:t>
             </w:r>
           </w:p>
         </w:tc>
@@ -8800,35 +8816,131 @@
             </w:pPr>
             <w:r>
               <w:rPr>
+                <w:color w:val="auto"/>
+              </w:rPr>
+              <w:t xml:space="preserve">Validate that the warning light for a deactivated </w:t>
+            </w:r>
+            <w:r>
+              <w:rPr>
+                <w:color w:val="auto"/>
+              </w:rPr>
+              <w:t>LKA</w:t>
+            </w:r>
+            <w:r>
+              <w:rPr>
+                <w:color w:val="auto"/>
+              </w:rPr>
+              <w:t xml:space="preserve"> </w:t>
+            </w:r>
+            <w:r>
+              <w:rPr>
+                <w:color w:val="auto"/>
+              </w:rPr>
+              <w:t xml:space="preserve">feature </w:t>
+            </w:r>
+            <w:r>
+              <w:rPr>
+                <w:color w:val="auto"/>
+              </w:rPr>
+              <w:t xml:space="preserve">can be clearly recognized by the driver and </w:t>
+            </w:r>
+            <w:r>
+              <w:rPr>
+                <w:color w:val="auto"/>
+              </w:rPr>
+              <w:t xml:space="preserve">is </w:t>
+            </w:r>
+            <w:r>
+              <w:rPr>
+                <w:color w:val="auto"/>
+              </w:rPr>
+              <w:t>interpreted correctly</w:t>
+            </w:r>
+            <w:r>
+              <w:rPr>
+                <w:color w:val="auto"/>
+              </w:rPr>
+              <w:t>.</w:t>
+            </w:r>
+          </w:p>
+        </w:tc>
+        <w:tc>
+          <w:tcPr>
+            <w:tcW w:w="4005" w:type="dxa"/>
+            <w:tcMar>
+              <w:top w:w="100" w:type="dxa"/>
+              <w:left w:w="100" w:type="dxa"/>
+              <w:bottom w:w="100" w:type="dxa"/>
+              <w:right w:w="100" w:type="dxa"/>
+            </w:tcMar>
+          </w:tcPr>
+          <w:p>
+            <w:pPr>
+              <w:widowControl w:val="0"/>
+              <w:spacing w:line="240" w:lineRule="auto"/>
+              <w:rPr>
                 <w:color w:val="FF0000"/>
               </w:rPr>
-              <w:t>TBD</w:t>
-            </w:r>
-          </w:p>
-        </w:tc>
-        <w:tc>
-          <w:tcPr>
-            <w:tcW w:w="4005" w:type="dxa"/>
-            <w:tcMar>
-              <w:top w:w="100" w:type="dxa"/>
-              <w:left w:w="100" w:type="dxa"/>
-              <w:bottom w:w="100" w:type="dxa"/>
-              <w:right w:w="100" w:type="dxa"/>
-            </w:tcMar>
-          </w:tcPr>
-          <w:p>
-            <w:pPr>
-              <w:widowControl w:val="0"/>
-              <w:spacing w:line="240" w:lineRule="auto"/>
-              <w:rPr>
-                <w:color w:val="FF0000"/>
-              </w:rPr>
-            </w:pPr>
-            <w:r>
-              <w:rPr>
-                <w:color w:val="FF0000"/>
-              </w:rPr>
-              <w:t>TBD</w:t>
+            </w:pPr>
+            <w:r>
+              <w:rPr>
+                <w:color w:val="auto"/>
+              </w:rPr>
+              <w:t xml:space="preserve">Verify that the </w:t>
+            </w:r>
+            <w:r>
+              <w:rPr>
+                <w:color w:val="auto"/>
+              </w:rPr>
+              <w:t>LKA</w:t>
+            </w:r>
+            <w:r>
+              <w:rPr>
+                <w:color w:val="auto"/>
+              </w:rPr>
+              <w:t xml:space="preserve"> safety component really sends a signal to </w:t>
+            </w:r>
+            <w:r>
+              <w:rPr>
+                <w:color w:val="auto"/>
+              </w:rPr>
+              <w:t>the car display ECU to turn on a warning light</w:t>
+            </w:r>
+            <w:r>
+              <w:rPr>
+                <w:color w:val="auto"/>
+              </w:rPr>
+              <w:t xml:space="preserve"> every time the </w:t>
+            </w:r>
+            <w:r>
+              <w:rPr>
+                <w:color w:val="auto"/>
+              </w:rPr>
+              <w:t>LKA</w:t>
+            </w:r>
+            <w:r>
+              <w:rPr>
+                <w:color w:val="auto"/>
+              </w:rPr>
+              <w:t xml:space="preserve"> function deactivates the </w:t>
+            </w:r>
+            <w:r>
+              <w:rPr>
+                <w:color w:val="auto"/>
+              </w:rPr>
+              <w:t>LKA</w:t>
+            </w:r>
+            <w:r>
+              <w:rPr>
+                <w:color w:val="auto"/>
+              </w:rPr>
+              <w:t xml:space="preserve"> feature</w:t>
+            </w:r>
+            <w:r>
+              <w:rPr>
+                <w:color w:val="auto"/>
+              </w:rPr>
+              <w:t>.</w:t>
             </w:r>
           </w:p>
         </w:tc>
@@ -8903,35 +9015,119 @@
             </w:pPr>
             <w:r>
               <w:rPr>
+                <w:color w:val="auto"/>
+              </w:rPr>
+              <w:t xml:space="preserve">Validate </w:t>
+            </w:r>
+            <w:r>
+              <w:rPr>
+                <w:color w:val="auto"/>
+              </w:rPr>
+              <w:t xml:space="preserve">that the deactivation of the </w:t>
+            </w:r>
+            <w:r>
+              <w:rPr>
+                <w:color w:val="auto"/>
+              </w:rPr>
+              <w:t>LKA</w:t>
+            </w:r>
+            <w:r>
+              <w:rPr>
+                <w:color w:val="auto"/>
+              </w:rPr>
+              <w:t xml:space="preserve"> </w:t>
+            </w:r>
+            <w:r>
+              <w:rPr>
+                <w:color w:val="auto"/>
+              </w:rPr>
+              <w:t>feature</w:t>
+            </w:r>
+            <w:r>
+              <w:rPr>
+                <w:color w:val="auto"/>
+              </w:rPr>
+              <w:t xml:space="preserve"> and the absence of </w:t>
+            </w:r>
+            <w:r>
+              <w:rPr>
+                <w:color w:val="auto"/>
+              </w:rPr>
+              <w:t>added steering torque</w:t>
+            </w:r>
+            <w:r>
+              <w:rPr>
+                <w:color w:val="auto"/>
+              </w:rPr>
+              <w:t xml:space="preserve"> when leaving the lane will not unsettle the driver and thus distract him.</w:t>
+            </w:r>
+          </w:p>
+        </w:tc>
+        <w:tc>
+          <w:tcPr>
+            <w:tcW w:w="4005" w:type="dxa"/>
+            <w:tcMar>
+              <w:top w:w="100" w:type="dxa"/>
+              <w:left w:w="100" w:type="dxa"/>
+              <w:bottom w:w="100" w:type="dxa"/>
+              <w:right w:w="100" w:type="dxa"/>
+            </w:tcMar>
+          </w:tcPr>
+          <w:p>
+            <w:pPr>
+              <w:widowControl w:val="0"/>
+              <w:spacing w:line="240" w:lineRule="auto"/>
+              <w:rPr>
                 <w:color w:val="FF0000"/>
               </w:rPr>
-              <w:t>TBD</w:t>
-            </w:r>
-          </w:p>
-        </w:tc>
-        <w:tc>
-          <w:tcPr>
-            <w:tcW w:w="4005" w:type="dxa"/>
-            <w:tcMar>
-              <w:top w:w="100" w:type="dxa"/>
-              <w:left w:w="100" w:type="dxa"/>
-              <w:bottom w:w="100" w:type="dxa"/>
-              <w:right w:w="100" w:type="dxa"/>
-            </w:tcMar>
-          </w:tcPr>
-          <w:p>
-            <w:pPr>
-              <w:widowControl w:val="0"/>
-              <w:spacing w:line="240" w:lineRule="auto"/>
-              <w:rPr>
-                <w:color w:val="FF0000"/>
-              </w:rPr>
-            </w:pPr>
-            <w:r>
-              <w:rPr>
-                <w:color w:val="FF0000"/>
-              </w:rPr>
-              <w:t>TBD</w:t>
+            </w:pPr>
+            <w:r>
+              <w:rPr>
+                <w:color w:val="auto"/>
+              </w:rPr>
+              <w:t xml:space="preserve">Verify that the </w:t>
+            </w:r>
+            <w:r>
+              <w:rPr>
+                <w:color w:val="auto"/>
+              </w:rPr>
+              <w:t>LKA</w:t>
+            </w:r>
+            <w:r>
+              <w:rPr>
+                <w:color w:val="auto"/>
+              </w:rPr>
+              <w:t xml:space="preserve"> safety component really deactivates the </w:t>
+            </w:r>
+            <w:r>
+              <w:rPr>
+                <w:color w:val="auto"/>
+              </w:rPr>
+              <w:t>LKA</w:t>
+            </w:r>
+            <w:r>
+              <w:rPr>
+                <w:color w:val="auto"/>
+              </w:rPr>
+              <w:t xml:space="preserve"> feature and sets </w:t>
+            </w:r>
+            <w:r>
+              <w:rPr>
+                <w:color w:val="auto"/>
+              </w:rPr>
+              <w:t>the ‘</w:t>
+            </w:r>
+            <w:r>
+              <w:rPr>
+                <w:color w:val="auto"/>
+              </w:rPr>
+              <w:t>LKA</w:t>
+            </w:r>
+            <w:r>
+              <w:rPr>
+                <w:color w:val="auto"/>
+              </w:rPr>
+              <w:t>_Torque_Request’ to zero every time it detects a failure.</w:t>
             </w:r>
           </w:p>
         </w:tc>
@@ -9001,40 +9197,85 @@
             <w:pPr>
               <w:widowControl w:val="0"/>
               <w:rPr>
+                <w:color w:val="auto"/>
+              </w:rPr>
+            </w:pPr>
+            <w:r>
+              <w:rPr>
+                <w:color w:val="auto"/>
+              </w:rPr>
+              <w:t>-</w:t>
+            </w:r>
+          </w:p>
+        </w:tc>
+        <w:tc>
+          <w:tcPr>
+            <w:tcW w:w="4005" w:type="dxa"/>
+            <w:tcMar>
+              <w:top w:w="100" w:type="dxa"/>
+              <w:left w:w="100" w:type="dxa"/>
+              <w:bottom w:w="100" w:type="dxa"/>
+              <w:right w:w="100" w:type="dxa"/>
+            </w:tcMar>
+          </w:tcPr>
+          <w:p>
+            <w:pPr>
+              <w:widowControl w:val="0"/>
+              <w:spacing w:line="240" w:lineRule="auto"/>
+              <w:rPr>
                 <w:color w:val="FF0000"/>
               </w:rPr>
             </w:pPr>
             <w:r>
               <w:rPr>
-                <w:color w:val="FF0000"/>
-              </w:rPr>
-              <w:t>TBD</w:t>
-            </w:r>
-          </w:p>
-        </w:tc>
-        <w:tc>
-          <w:tcPr>
-            <w:tcW w:w="4005" w:type="dxa"/>
-            <w:tcMar>
-              <w:top w:w="100" w:type="dxa"/>
-              <w:left w:w="100" w:type="dxa"/>
-              <w:bottom w:w="100" w:type="dxa"/>
-              <w:right w:w="100" w:type="dxa"/>
-            </w:tcMar>
-          </w:tcPr>
-          <w:p>
-            <w:pPr>
-              <w:widowControl w:val="0"/>
-              <w:spacing w:line="240" w:lineRule="auto"/>
-              <w:rPr>
-                <w:color w:val="FF0000"/>
-              </w:rPr>
-            </w:pPr>
-            <w:r>
-              <w:rPr>
-                <w:color w:val="FF0000"/>
-              </w:rPr>
-              <w:t>TBD</w:t>
+                <w:color w:val="auto"/>
+              </w:rPr>
+              <w:t xml:space="preserve">Verify that the </w:t>
+            </w:r>
+            <w:r>
+              <w:t xml:space="preserve">Data Transmission Integrity </w:t>
+            </w:r>
+            <w:r>
+              <w:rPr>
+                <w:color w:val="auto"/>
+              </w:rPr>
+              <w:t xml:space="preserve">component really checks the validity and integrity of the data transmission for the </w:t>
+            </w:r>
+            <w:r>
+              <w:rPr>
+                <w:color w:val="auto"/>
+              </w:rPr>
+              <w:t>‘L</w:t>
+            </w:r>
+            <w:r>
+              <w:rPr>
+                <w:color w:val="auto"/>
+              </w:rPr>
+              <w:t>KA</w:t>
+            </w:r>
+            <w:r>
+              <w:rPr>
+                <w:color w:val="auto"/>
+              </w:rPr>
+              <w:t xml:space="preserve">_Torque_Request’ </w:t>
+            </w:r>
+            <w:r>
+              <w:rPr>
+                <w:color w:val="auto"/>
+              </w:rPr>
+              <w:t>signal</w:t>
+            </w:r>
+            <w:r>
+              <w:rPr>
+                <w:color w:val="auto"/>
+              </w:rPr>
+              <w:t xml:space="preserve"> every time</w:t>
+            </w:r>
+            <w:r>
+              <w:rPr>
+                <w:color w:val="auto"/>
+              </w:rPr>
+              <w:t xml:space="preserve"> it is sent.</w:t>
             </w:r>
           </w:p>
         </w:tc>
@@ -9104,164 +9345,49 @@
             <w:pPr>
               <w:widowControl w:val="0"/>
               <w:rPr>
+                <w:color w:val="auto"/>
+              </w:rPr>
+            </w:pPr>
+            <w:r>
+              <w:rPr>
+                <w:color w:val="auto"/>
+              </w:rPr>
+              <w:t>-</w:t>
+            </w:r>
+          </w:p>
+        </w:tc>
+        <w:tc>
+          <w:tcPr>
+            <w:tcW w:w="4005" w:type="dxa"/>
+            <w:tcMar>
+              <w:top w:w="100" w:type="dxa"/>
+              <w:left w:w="100" w:type="dxa"/>
+              <w:bottom w:w="100" w:type="dxa"/>
+              <w:right w:w="100" w:type="dxa"/>
+            </w:tcMar>
+          </w:tcPr>
+          <w:p>
+            <w:pPr>
+              <w:widowControl w:val="0"/>
+              <w:spacing w:line="240" w:lineRule="auto"/>
+              <w:rPr>
                 <w:color w:val="FF0000"/>
               </w:rPr>
             </w:pPr>
             <w:r>
               <w:rPr>
-                <w:color w:val="FF0000"/>
-              </w:rPr>
-              <w:t>TBD</w:t>
-            </w:r>
-          </w:p>
-        </w:tc>
-        <w:tc>
-          <w:tcPr>
-            <w:tcW w:w="4005" w:type="dxa"/>
-            <w:tcMar>
-              <w:top w:w="100" w:type="dxa"/>
-              <w:left w:w="100" w:type="dxa"/>
-              <w:bottom w:w="100" w:type="dxa"/>
-              <w:right w:w="100" w:type="dxa"/>
-            </w:tcMar>
-          </w:tcPr>
-          <w:p>
-            <w:pPr>
-              <w:widowControl w:val="0"/>
-              <w:spacing w:line="240" w:lineRule="auto"/>
-              <w:rPr>
-                <w:color w:val="FF0000"/>
-              </w:rPr>
-            </w:pPr>
-            <w:r>
-              <w:rPr>
-                <w:color w:val="FF0000"/>
-              </w:rPr>
-              <w:t>TBD</w:t>
-            </w:r>
-          </w:p>
-        </w:tc>
-      </w:tr>
-      <w:tr>
-        <w:tc>
-          <w:tcPr>
-            <w:tcW w:w="1530" w:type="dxa"/>
-            <w:tcMar>
-              <w:top w:w="100" w:type="dxa"/>
-              <w:left w:w="100" w:type="dxa"/>
-              <w:bottom w:w="100" w:type="dxa"/>
-              <w:right w:w="100" w:type="dxa"/>
-            </w:tcMar>
-          </w:tcPr>
-          <w:p>
-            <w:pPr>
-              <w:widowControl w:val="0"/>
-              <w:spacing w:line="240" w:lineRule="auto"/>
-              <w:rPr>
-                <w:color w:val="FF0000"/>
-              </w:rPr>
-            </w:pPr>
-            <w:r>
-              <w:rPr>
-                <w:color w:val="FF0000"/>
-              </w:rPr>
-              <w:t>Technical</w:t>
-            </w:r>
-          </w:p>
-          <w:p>
-            <w:pPr>
-              <w:widowControl w:val="0"/>
-              <w:spacing w:line="240" w:lineRule="auto"/>
-              <w:rPr>
-                <w:color w:val="FF0000"/>
-              </w:rPr>
-            </w:pPr>
-            <w:r>
-              <w:rPr>
-                <w:color w:val="FF0000"/>
-              </w:rPr>
-              <w:t>Safety</w:t>
-            </w:r>
-          </w:p>
-          <w:p>
-            <w:pPr>
-              <w:widowControl w:val="0"/>
-              <w:spacing w:line="240" w:lineRule="auto"/>
-              <w:rPr>
-                <w:color w:val="FF0000"/>
-              </w:rPr>
-            </w:pPr>
-            <w:r>
-              <w:rPr>
-                <w:color w:val="FF0000"/>
-              </w:rPr>
-              <w:t>Requirement</w:t>
-            </w:r>
-          </w:p>
-          <w:p>
-            <w:pPr>
-              <w:widowControl w:val="0"/>
-              <w:spacing w:line="240" w:lineRule="auto"/>
-              <w:rPr>
-                <w:color w:val="FF0000"/>
-              </w:rPr>
-            </w:pPr>
-            <w:r>
-              <w:rPr>
-                <w:color w:val="FF0000"/>
-              </w:rPr>
-              <w:t>01-02-01</w:t>
-            </w:r>
-          </w:p>
-        </w:tc>
-        <w:tc>
-          <w:tcPr>
-            <w:tcW w:w="4155" w:type="dxa"/>
-            <w:tcMar>
-              <w:top w:w="100" w:type="dxa"/>
-              <w:left w:w="100" w:type="dxa"/>
-              <w:bottom w:w="100" w:type="dxa"/>
-              <w:right w:w="100" w:type="dxa"/>
-            </w:tcMar>
-          </w:tcPr>
-          <w:p>
-            <w:pPr>
-              <w:widowControl w:val="0"/>
-              <w:rPr>
-                <w:color w:val="FF0000"/>
-              </w:rPr>
-            </w:pPr>
-            <w:r>
-              <w:rPr>
-                <w:color w:val="FF0000"/>
-              </w:rPr>
-              <w:t>Validate that Max_Torque_Frequency is chosen high enough that the driver notices it but low enough not to cause loss of steering.</w:t>
-            </w:r>
-          </w:p>
-        </w:tc>
-        <w:tc>
-          <w:tcPr>
-            <w:tcW w:w="4005" w:type="dxa"/>
-            <w:tcMar>
-              <w:top w:w="100" w:type="dxa"/>
-              <w:left w:w="100" w:type="dxa"/>
-              <w:bottom w:w="100" w:type="dxa"/>
-              <w:right w:w="100" w:type="dxa"/>
-            </w:tcMar>
-          </w:tcPr>
-          <w:p>
-            <w:pPr>
-              <w:widowControl w:val="0"/>
-              <w:spacing w:line="240" w:lineRule="auto"/>
-              <w:rPr>
-                <w:color w:val="FF0000"/>
-              </w:rPr>
-            </w:pPr>
-            <w:r>
-              <w:rPr>
-                <w:color w:val="FF0000"/>
-              </w:rPr>
-              <w:t>Verify that the LDW safety component really sets ‘LDW_Torque_Request’ to zero if the lane departure warning functionality ever causes a ‘LDW_Torque_Request’ with an frequency above ‘Max_Torque_Frequency.</w:t>
+                <w:color w:val="auto"/>
+              </w:rPr>
+              <w:t xml:space="preserve">Verify that the </w:t>
+            </w:r>
+            <w:r>
+              <w:t>Safety Startup</w:t>
+            </w:r>
+            <w:r>
+              <w:rPr>
+                <w:color w:val="auto"/>
+              </w:rPr>
+              <w:t xml:space="preserve"> component really checks the memory for any faults every time the EPS ECU is start up.</w:t>
             </w:r>
           </w:p>
         </w:tc>
@@ -9270,13 +9396,40 @@
     <w:p>
       <w:pPr>
         <w:pStyle w:val="berschrift2"/>
+        <w:numPr>
+          <w:ilvl w:val="0"/>
+          <w:numId w:val="0"/>
+        </w:numPr>
+        <w:ind w:left="431" w:hanging="431"/>
         <w:contextualSpacing w:val="0"/>
       </w:pPr>
-      <w:bookmarkStart w:id="24" w:name="_Toc497415704"/>
+      <w:bookmarkStart w:id="23" w:name="_Toc497415704"/>
+    </w:p>
+    <w:p/>
+    <w:p/>
+    <w:p/>
+    <w:p/>
+    <w:p/>
+    <w:p/>
+    <w:p/>
+    <w:p/>
+    <w:p/>
+    <w:p/>
+    <w:p/>
+    <w:p>
+      <w:bookmarkStart w:id="24" w:name="_GoBack"/>
+      <w:bookmarkEnd w:id="24"/>
+    </w:p>
+    <w:p>
+      <w:pPr>
+        <w:pStyle w:val="berschrift2"/>
+        <w:contextualSpacing w:val="0"/>
+      </w:pPr>
       <w:r>
+        <w:lastRenderedPageBreak/>
         <w:t>Refinement of the System Architecture</w:t>
       </w:r>
-      <w:bookmarkEnd w:id="24"/>
+      <w:bookmarkEnd w:id="23"/>
     </w:p>
     <w:p>
       <w:r>
@@ -9297,7 +9450,6 @@
           <w:color w:val="B7B7B7"/>
           <w:lang w:val="de-DE"/>
         </w:rPr>
-        <w:lastRenderedPageBreak/>
         <w:drawing>
           <wp:inline distT="0" distB="0" distL="0" distR="0" wp14:anchorId="5E20E950" wp14:editId="5704B054">
             <wp:extent cx="5937885" cy="3345180"/>
@@ -9726,6 +9878,7 @@
               <w:spacing w:line="240" w:lineRule="auto"/>
             </w:pPr>
             <w:r>
+              <w:lastRenderedPageBreak/>
               <w:t>Car Display ECU</w:t>
             </w:r>
           </w:p>
@@ -9755,11 +9908,7 @@
               <w:spacing w:line="240" w:lineRule="auto"/>
             </w:pPr>
             <w:r>
-              <w:t xml:space="preserve">Component within the car display ECU responsible for visualizing if the lane assistance functionality is switched on or </w:t>
-            </w:r>
-            <w:r>
-              <w:lastRenderedPageBreak/>
-              <w:t>off.</w:t>
+              <w:t>Component within the car display ECU responsible for visualizing if the lane assistance functionality is switched on or off.</w:t>
             </w:r>
           </w:p>
         </w:tc>
@@ -9787,7 +9936,6 @@
               <w:rPr>
                 <w:color w:val="FF0000"/>
               </w:rPr>
-              <w:lastRenderedPageBreak/>
               <w:t>Car Display ECU</w:t>
             </w:r>
           </w:p>
@@ -10373,6 +10521,7 @@
               <w:rPr>
                 <w:color w:val="FF0000"/>
               </w:rPr>
+              <w:lastRenderedPageBreak/>
               <w:t>Final Torque</w:t>
             </w:r>
           </w:p>
@@ -10399,14 +10548,15 @@
               <w:rPr>
                 <w:color w:val="FF0000"/>
               </w:rPr>
-              <w:t xml:space="preserve">Component within the electronic power steering ECU responsible for ensuring that the single torque values from LDW, LKA are combined with the drivers original steering torque and </w:t>
+              <w:lastRenderedPageBreak/>
+              <w:t xml:space="preserve">Component within the electronic power steering ECU </w:t>
             </w:r>
             <w:r>
               <w:rPr>
                 <w:color w:val="FF0000"/>
               </w:rPr>
               <w:lastRenderedPageBreak/>
-              <w:t>sent to the motor.</w:t>
+              <w:t>responsible for ensuring that the single torque values from LDW, LKA are combined with the drivers original steering torque and sent to the motor.</w:t>
             </w:r>
           </w:p>
         </w:tc>
@@ -11281,7 +11431,7 @@
         <w:noProof/>
         <w:color w:val="767171" w:themeColor="background2" w:themeShade="80"/>
       </w:rPr>
-      <w:t>13</w:t>
+      <w:t>12</w:t>
     </w:r>
     <w:r>
       <w:rPr>
@@ -15719,7 +15869,7 @@
 </file>
 
 <file path=customXml/itemProps1.xml><?xml version="1.0" encoding="utf-8"?>
-<ds:datastoreItem xmlns:ds="http://schemas.openxmlformats.org/officeDocument/2006/customXml" ds:itemID="{E3A07C74-4BC6-9C46-BB3C-15FBA7CD9202}">
+<ds:datastoreItem xmlns:ds="http://schemas.openxmlformats.org/officeDocument/2006/customXml" ds:itemID="{85C0B180-1BE1-9448-BADD-E6A3120E207F}">
   <ds:schemaRefs>
     <ds:schemaRef ds:uri="http://schemas.openxmlformats.org/officeDocument/2006/bibliography"/>
   </ds:schemaRefs>

</xml_diff>

<commit_message>
Update technical safety concept and added first content to the software requirements
</commit_message>
<xml_diff>
--- a/Original_Documents/04_TechnicalSafetyConcept_LaneAssistance.docx
+++ b/Original_Documents/04_TechnicalSafetyConcept_LaneAssistance.docx
@@ -758,8 +758,6 @@
             </w:pPr>
           </w:p>
         </w:tc>
-        <w:bookmarkStart w:id="7" w:name="_GoBack"/>
-        <w:bookmarkEnd w:id="7"/>
       </w:tr>
       <w:tr>
         <w:tc>
@@ -792,8 +790,8 @@
                 <w:szCs w:val="22"/>
               </w:rPr>
             </w:pPr>
-            <w:bookmarkStart w:id="8" w:name="_2s8eyo1" w:colFirst="0" w:colLast="0"/>
-            <w:bookmarkEnd w:id="8"/>
+            <w:bookmarkStart w:id="7" w:name="_2s8eyo1" w:colFirst="0" w:colLast="0"/>
+            <w:bookmarkEnd w:id="7"/>
           </w:p>
         </w:tc>
         <w:tc>
@@ -838,11 +836,11 @@
           <w:color w:val="B7B7B7"/>
         </w:rPr>
       </w:pPr>
-      <w:bookmarkStart w:id="9" w:name="_Toc497419405"/>
+      <w:bookmarkStart w:id="8" w:name="_Toc497419405"/>
       <w:r>
         <w:t>Table of Contents</w:t>
       </w:r>
-      <w:bookmarkEnd w:id="9"/>
+      <w:bookmarkEnd w:id="8"/>
     </w:p>
     <w:sdt>
       <w:sdtPr>
@@ -1927,19 +1925,19 @@
         <w:pStyle w:val="berschrift1"/>
         <w:contextualSpacing w:val="0"/>
       </w:pPr>
-      <w:bookmarkStart w:id="10" w:name="_Toc497419406"/>
+      <w:bookmarkStart w:id="9" w:name="_Toc497419406"/>
       <w:r>
         <w:lastRenderedPageBreak/>
         <w:t>Purpose of the Technical Safety Concept</w:t>
       </w:r>
-      <w:bookmarkEnd w:id="10"/>
+      <w:bookmarkEnd w:id="9"/>
     </w:p>
     <w:p>
       <w:pPr>
         <w:jc w:val="both"/>
       </w:pPr>
-      <w:bookmarkStart w:id="11" w:name="_757cx6xm46zb" w:colFirst="0" w:colLast="0"/>
-      <w:bookmarkEnd w:id="11"/>
+      <w:bookmarkStart w:id="10" w:name="_757cx6xm46zb" w:colFirst="0" w:colLast="0"/>
+      <w:bookmarkEnd w:id="10"/>
       <w:r>
         <w:t xml:space="preserve">The creation of a </w:t>
       </w:r>
@@ -1968,24 +1966,24 @@
         <w:pStyle w:val="berschrift1"/>
         <w:contextualSpacing w:val="0"/>
       </w:pPr>
-      <w:bookmarkStart w:id="12" w:name="_Toc497419407"/>
+      <w:bookmarkStart w:id="11" w:name="_Toc497419407"/>
       <w:r>
         <w:t>Inputs to the Technical Safety Concept</w:t>
       </w:r>
-      <w:bookmarkEnd w:id="12"/>
+      <w:bookmarkEnd w:id="11"/>
     </w:p>
     <w:p>
       <w:pPr>
         <w:pStyle w:val="berschrift2"/>
         <w:contextualSpacing w:val="0"/>
       </w:pPr>
-      <w:bookmarkStart w:id="13" w:name="_2f9rjqxbsp2" w:colFirst="0" w:colLast="0"/>
-      <w:bookmarkStart w:id="14" w:name="_Toc497419408"/>
-      <w:bookmarkEnd w:id="13"/>
+      <w:bookmarkStart w:id="12" w:name="_2f9rjqxbsp2" w:colFirst="0" w:colLast="0"/>
+      <w:bookmarkStart w:id="13" w:name="_Toc497419408"/>
+      <w:bookmarkEnd w:id="12"/>
       <w:r>
         <w:t>Functional Safety Requirements</w:t>
       </w:r>
-      <w:bookmarkEnd w:id="14"/>
+      <w:bookmarkEnd w:id="13"/>
     </w:p>
     <w:tbl>
       <w:tblPr>
@@ -2209,15 +2207,7 @@
               <w:widowControl w:val="0"/>
             </w:pPr>
             <w:r>
-              <w:t xml:space="preserve">The lane keeping item shall ensure that the lane departure oscillating torque amplitude is below </w:t>
-            </w:r>
-            <w:proofErr w:type="spellStart"/>
-            <w:r>
-              <w:t>Max_Torque_Amplitude</w:t>
-            </w:r>
-            <w:proofErr w:type="spellEnd"/>
-            <w:r>
-              <w:t>.</w:t>
+              <w:t>The lane keeping item shall ensure that the lane departure oscillating torque amplitude is below Max_Torque_Amplitude.</w:t>
             </w:r>
           </w:p>
         </w:tc>
@@ -2345,15 +2335,7 @@
               <w:widowControl w:val="0"/>
             </w:pPr>
             <w:r>
-              <w:t xml:space="preserve">The lane keeping item shall ensure that the lane departure oscillating torque frequency is below </w:t>
-            </w:r>
-            <w:proofErr w:type="spellStart"/>
-            <w:r>
-              <w:t>Max_Torque_Frequency</w:t>
-            </w:r>
-            <w:proofErr w:type="spellEnd"/>
-            <w:r>
-              <w:t>.</w:t>
+              <w:t>The lane keeping item shall ensure that the lane departure oscillating torque frequency is below Max_Torque_Frequency.</w:t>
             </w:r>
           </w:p>
         </w:tc>
@@ -2495,21 +2477,7 @@
               <w:rPr>
                 <w:lang w:val="en-GB"/>
               </w:rPr>
-              <w:t xml:space="preserve">The electronic power steering ECU shall ensure that the lane keeping assistance torque is applied for only </w:t>
-            </w:r>
-            <w:proofErr w:type="spellStart"/>
-            <w:r>
-              <w:rPr>
-                <w:lang w:val="en-GB"/>
-              </w:rPr>
-              <w:t>Max_Duration</w:t>
-            </w:r>
-            <w:proofErr w:type="spellEnd"/>
-            <w:r>
-              <w:rPr>
-                <w:lang w:val="en-GB"/>
-              </w:rPr>
-              <w:t>.</w:t>
+              <w:t>The electronic power steering ECU shall ensure that the lane keeping assistance torque is applied for only Max_Duration.</w:t>
             </w:r>
           </w:p>
           <w:p>
@@ -2651,21 +2619,7 @@
               <w:rPr>
                 <w:color w:val="auto"/>
               </w:rPr>
-              <w:t xml:space="preserve">that the lane departure warning by means of vibration of the steering wheel is only possible when </w:t>
-            </w:r>
-            <w:proofErr w:type="spellStart"/>
-            <w:r>
-              <w:rPr>
-                <w:color w:val="auto"/>
-              </w:rPr>
-              <w:t>LDW_On</w:t>
-            </w:r>
-            <w:proofErr w:type="spellEnd"/>
-            <w:r>
-              <w:rPr>
-                <w:color w:val="auto"/>
-              </w:rPr>
-              <w:t xml:space="preserve"> is set.</w:t>
+              <w:t>that the lane departure warning by means of vibration of the steering wheel is only possible when LDW_On is set.</w:t>
             </w:r>
           </w:p>
         </w:tc>
@@ -3031,14 +2985,14 @@
         <w:pStyle w:val="berschrift2"/>
         <w:contextualSpacing w:val="0"/>
       </w:pPr>
-      <w:bookmarkStart w:id="15" w:name="_qp3s9pvua9mt" w:colFirst="0" w:colLast="0"/>
-      <w:bookmarkStart w:id="16" w:name="_Toc497419409"/>
-      <w:bookmarkEnd w:id="15"/>
+      <w:bookmarkStart w:id="14" w:name="_qp3s9pvua9mt" w:colFirst="0" w:colLast="0"/>
+      <w:bookmarkStart w:id="15" w:name="_Toc497419409"/>
+      <w:bookmarkEnd w:id="14"/>
       <w:r>
         <w:lastRenderedPageBreak/>
         <w:t>Refined System Architecture from Functional Safety Concept</w:t>
       </w:r>
-      <w:bookmarkEnd w:id="16"/>
+      <w:bookmarkEnd w:id="15"/>
     </w:p>
     <w:p>
       <w:r>
@@ -3095,13 +3049,13 @@
           </wp:inline>
         </w:drawing>
       </w:r>
-      <w:bookmarkStart w:id="17" w:name="_qvk4x8rvn2fn" w:colFirst="0" w:colLast="0"/>
-      <w:bookmarkEnd w:id="17"/>
+      <w:bookmarkStart w:id="16" w:name="_qvk4x8rvn2fn" w:colFirst="0" w:colLast="0"/>
+      <w:bookmarkEnd w:id="16"/>
     </w:p>
     <w:p/>
     <w:p>
-      <w:bookmarkStart w:id="18" w:name="_cqb49updinx4" w:colFirst="0" w:colLast="0"/>
-      <w:bookmarkEnd w:id="18"/>
+      <w:bookmarkStart w:id="17" w:name="_cqb49updinx4" w:colFirst="0" w:colLast="0"/>
+      <w:bookmarkEnd w:id="17"/>
       <w:r>
         <w:t>Functional overview of architecture elements</w:t>
       </w:r>
@@ -3846,54 +3800,22 @@
               <w:spacing w:line="240" w:lineRule="auto"/>
             </w:pPr>
             <w:r>
-              <w:t xml:space="preserve">Component within the electronic power steering ECU responsible for keeping the lane departure warning action (oscillating torque) below </w:t>
-            </w:r>
-            <w:proofErr w:type="spellStart"/>
-            <w:r>
-              <w:t>Max_Torque_Amplitude</w:t>
-            </w:r>
-            <w:proofErr w:type="spellEnd"/>
-            <w:r>
-              <w:t xml:space="preserve"> and </w:t>
-            </w:r>
-            <w:proofErr w:type="spellStart"/>
-            <w:r>
-              <w:t>Max_Torque_Frequency</w:t>
-            </w:r>
-            <w:proofErr w:type="spellEnd"/>
-            <w:r>
-              <w:t>.</w:t>
-            </w:r>
-          </w:p>
-          <w:p>
-            <w:pPr>
-              <w:widowControl w:val="0"/>
-              <w:spacing w:line="240" w:lineRule="auto"/>
-            </w:pPr>
-          </w:p>
-          <w:p>
-            <w:pPr>
-              <w:widowControl w:val="0"/>
-              <w:spacing w:line="240" w:lineRule="auto"/>
-            </w:pPr>
-            <w:r>
-              <w:t xml:space="preserve">This component is also responsible for ensuring that the lane departure warning by means of vibration of the steering wheel is only </w:t>
-            </w:r>
-            <w:proofErr w:type="spellStart"/>
-            <w:r>
-              <w:t>applicated</w:t>
-            </w:r>
-            <w:proofErr w:type="spellEnd"/>
-            <w:r>
-              <w:t xml:space="preserve"> when </w:t>
-            </w:r>
-            <w:proofErr w:type="spellStart"/>
-            <w:r>
-              <w:t>LDW_On</w:t>
-            </w:r>
-            <w:proofErr w:type="spellEnd"/>
-            <w:r>
-              <w:t xml:space="preserve"> is set.</w:t>
+              <w:t>Component within the electronic power steering ECU responsible for keeping the lane departure warning action (oscillating torque) below Max_Torque_Amplitude and Max_Torque_Frequency.</w:t>
+            </w:r>
+          </w:p>
+          <w:p>
+            <w:pPr>
+              <w:widowControl w:val="0"/>
+              <w:spacing w:line="240" w:lineRule="auto"/>
+            </w:pPr>
+          </w:p>
+          <w:p>
+            <w:pPr>
+              <w:widowControl w:val="0"/>
+              <w:spacing w:line="240" w:lineRule="auto"/>
+            </w:pPr>
+            <w:r>
+              <w:t>This component is also responsible for ensuring that the lane departure warning by means of vibration of the steering wheel is only applicated when LDW_On is set.</w:t>
             </w:r>
           </w:p>
         </w:tc>
@@ -3944,38 +3866,22 @@
               <w:spacing w:line="240" w:lineRule="auto"/>
             </w:pPr>
             <w:r>
-              <w:t xml:space="preserve">Component within the electronic power steering ECU responsible for ensuring that the lane keeping assistance is not forcing the car longer than </w:t>
-            </w:r>
-            <w:proofErr w:type="spellStart"/>
-            <w:r>
-              <w:t>Max_Duration</w:t>
-            </w:r>
-            <w:proofErr w:type="spellEnd"/>
-            <w:r>
-              <w:t xml:space="preserve"> to the center of the lane. </w:t>
-            </w:r>
-          </w:p>
-          <w:p>
-            <w:pPr>
-              <w:widowControl w:val="0"/>
-              <w:spacing w:line="240" w:lineRule="auto"/>
-            </w:pPr>
-          </w:p>
-          <w:p>
-            <w:pPr>
-              <w:widowControl w:val="0"/>
-              <w:spacing w:line="240" w:lineRule="auto"/>
-            </w:pPr>
-            <w:r>
-              <w:t xml:space="preserve">This component is also responsible for ensuring that the lane keeping assistance by forcing the car to the center of the lane is only </w:t>
-            </w:r>
-            <w:proofErr w:type="spellStart"/>
-            <w:r>
-              <w:t>applicated</w:t>
-            </w:r>
-            <w:proofErr w:type="spellEnd"/>
-            <w:r>
-              <w:t xml:space="preserve"> when the lane boundaries can be detected reliably.</w:t>
+              <w:t xml:space="preserve">Component within the electronic power steering ECU responsible for ensuring that the lane keeping assistance is not forcing the car longer than Max_Duration to the center of the lane. </w:t>
+            </w:r>
+          </w:p>
+          <w:p>
+            <w:pPr>
+              <w:widowControl w:val="0"/>
+              <w:spacing w:line="240" w:lineRule="auto"/>
+            </w:pPr>
+          </w:p>
+          <w:p>
+            <w:pPr>
+              <w:widowControl w:val="0"/>
+              <w:spacing w:line="240" w:lineRule="auto"/>
+            </w:pPr>
+            <w:r>
+              <w:t>This component is also responsible for ensuring that the lane keeping assistance by forcing the car to the center of the lane is only applicated when the lane boundaries can be detected reliably.</w:t>
             </w:r>
           </w:p>
         </w:tc>
@@ -4080,26 +3986,26 @@
         <w:pStyle w:val="berschrift1"/>
         <w:contextualSpacing w:val="0"/>
       </w:pPr>
-      <w:bookmarkStart w:id="19" w:name="_mx8us8onanqo" w:colFirst="0" w:colLast="0"/>
-      <w:bookmarkStart w:id="20" w:name="_Toc497419410"/>
-      <w:bookmarkEnd w:id="19"/>
+      <w:bookmarkStart w:id="18" w:name="_mx8us8onanqo" w:colFirst="0" w:colLast="0"/>
+      <w:bookmarkStart w:id="19" w:name="_Toc497419410"/>
+      <w:bookmarkEnd w:id="18"/>
       <w:r>
         <w:t>Technical Safety Concept</w:t>
       </w:r>
-      <w:bookmarkEnd w:id="20"/>
+      <w:bookmarkEnd w:id="19"/>
     </w:p>
     <w:p>
       <w:pPr>
         <w:pStyle w:val="berschrift2"/>
         <w:contextualSpacing w:val="0"/>
       </w:pPr>
-      <w:bookmarkStart w:id="21" w:name="_lnxjuovv6kca" w:colFirst="0" w:colLast="0"/>
-      <w:bookmarkStart w:id="22" w:name="_Toc497419411"/>
-      <w:bookmarkEnd w:id="21"/>
+      <w:bookmarkStart w:id="20" w:name="_lnxjuovv6kca" w:colFirst="0" w:colLast="0"/>
+      <w:bookmarkStart w:id="21" w:name="_Toc497419411"/>
+      <w:bookmarkEnd w:id="20"/>
       <w:r>
         <w:t>Technical Safety Requirements</w:t>
       </w:r>
-      <w:bookmarkEnd w:id="22"/>
+      <w:bookmarkEnd w:id="21"/>
     </w:p>
     <w:p>
       <w:pPr>
@@ -4347,13 +4253,8 @@
               <w:widowControl w:val="0"/>
             </w:pPr>
             <w:r>
-              <w:t xml:space="preserve">The lane keeping item shall ensure that the lane departure oscillating torque amplitude is below </w:t>
-            </w:r>
-            <w:proofErr w:type="spellStart"/>
-            <w:r>
-              <w:t>Max_Torque_Amplitude</w:t>
-            </w:r>
-            <w:proofErr w:type="spellEnd"/>
+              <w:t>The lane keeping item shall ensure that the lane departure oscillating torque amplitude is below Max_Torque_Amplitude</w:t>
+            </w:r>
           </w:p>
         </w:tc>
         <w:tc>
@@ -4755,23 +4656,7 @@
               <w:widowControl w:val="0"/>
             </w:pPr>
             <w:r>
-              <w:t>The LDW safety component shall ensure that the amplitude of the ‘</w:t>
-            </w:r>
-            <w:proofErr w:type="spellStart"/>
-            <w:r>
-              <w:t>LDW_Torque_Request</w:t>
-            </w:r>
-            <w:proofErr w:type="spellEnd"/>
-            <w:r>
-              <w:t>’ sent to the ‘Final electronic power steering Torque’ component is below ‘</w:t>
-            </w:r>
-            <w:proofErr w:type="spellStart"/>
-            <w:r>
-              <w:t>Max_Torque_Amplitude</w:t>
-            </w:r>
-            <w:proofErr w:type="spellEnd"/>
-            <w:r>
-              <w:t>’</w:t>
+              <w:t>The LDW safety component shall ensure that the amplitude of the ‘LDW_Torque_Request’ sent to the ‘Final electronic power steering Torque’ component is below ‘Max_Torque_Amplitude’</w:t>
             </w:r>
           </w:p>
         </w:tc>
@@ -5085,15 +4970,7 @@
               <w:widowControl w:val="0"/>
             </w:pPr>
             <w:r>
-              <w:t>As soon as a failure is detected by the LDW function, it shall deactivate the LDW feature and the ‘</w:t>
-            </w:r>
-            <w:proofErr w:type="spellStart"/>
-            <w:r>
-              <w:t>LDW_Torque_Request</w:t>
-            </w:r>
-            <w:proofErr w:type="spellEnd"/>
-            <w:r>
-              <w:t>’ shall be set to zero.</w:t>
+              <w:t>As soon as a failure is detected by the LDW function, it shall deactivate the LDW feature and the ‘LDW_Torque_Request’ shall be set to zero.</w:t>
             </w:r>
           </w:p>
         </w:tc>
@@ -5251,15 +5128,7 @@
               <w:widowControl w:val="0"/>
             </w:pPr>
             <w:r>
-              <w:t>The validity and integrity of the data transmission for ‘</w:t>
-            </w:r>
-            <w:proofErr w:type="spellStart"/>
-            <w:r>
-              <w:t>LDW_Torque_Request</w:t>
-            </w:r>
-            <w:proofErr w:type="spellEnd"/>
-            <w:r>
-              <w:t>’ signal shall be ensured.</w:t>
+              <w:t>The validity and integrity of the data transmission for ‘LDW_Torque_Request’ signal shall be ensured.</w:t>
             </w:r>
           </w:p>
         </w:tc>
@@ -5514,7 +5383,13 @@
     <w:p/>
     <w:p>
       <w:r>
-        <w:t>Functional Safety Requirement 01-2 with its associated system elements</w:t>
+        <w:t>Functional Safety Requirement 01-</w:t>
+      </w:r>
+      <w:r>
+        <w:t>0</w:t>
+      </w:r>
+      <w:r>
+        <w:t>2 with its associated system elements</w:t>
       </w:r>
     </w:p>
     <w:p>
@@ -5744,13 +5619,8 @@
               <w:widowControl w:val="0"/>
             </w:pPr>
             <w:r>
-              <w:t xml:space="preserve">The lane keeping item shall ensure that the lane departure oscillating torque frequency is below </w:t>
-            </w:r>
-            <w:proofErr w:type="spellStart"/>
-            <w:r>
-              <w:t>Max_Torque_Frequency</w:t>
-            </w:r>
-            <w:proofErr w:type="spellEnd"/>
+              <w:t>The lane keeping item shall ensure that the lane departure oscillating torque frequency is below Max_Torque_Frequency</w:t>
+            </w:r>
           </w:p>
         </w:tc>
         <w:tc>
@@ -6148,21 +6018,8 @@
               <w:spacing w:line="240" w:lineRule="auto"/>
             </w:pPr>
             <w:r>
-              <w:t>The LDW safety component shall ensure that the frequency of the ‘</w:t>
-            </w:r>
-            <w:proofErr w:type="spellStart"/>
-            <w:r>
-              <w:t>LDW_Torque_Request</w:t>
-            </w:r>
-            <w:proofErr w:type="spellEnd"/>
-            <w:r>
-              <w:t>’ sent to the ‘Final electronic power steering Torque’ component is below ‘</w:t>
-            </w:r>
-            <w:proofErr w:type="spellStart"/>
-            <w:r>
-              <w:t>Max_Torque_Frequency</w:t>
-            </w:r>
-            <w:proofErr w:type="spellEnd"/>
+              <w:t>The LDW safety component shall ensure that the frequency of the ‘LDW_Torque_Request’ sent to the ‘Final electronic power steering Torque’ component is below ‘Max_Torque_Frequency</w:t>
+            </w:r>
             <w:r>
               <w:t>.</w:t>
             </w:r>
@@ -6461,90 +6318,64 @@
               <w:widowControl w:val="0"/>
             </w:pPr>
             <w:r>
-              <w:t xml:space="preserve">Validate that </w:t>
-            </w:r>
-            <w:proofErr w:type="spellStart"/>
+              <w:t>Validate that Max_Torque_Amplitude is chosen high enough that the driver notices it but low enough not to cause loss of steering.</w:t>
+            </w:r>
+          </w:p>
+        </w:tc>
+        <w:tc>
+          <w:tcPr>
+            <w:tcW w:w="4005" w:type="dxa"/>
+            <w:tcMar>
+              <w:top w:w="100" w:type="dxa"/>
+              <w:left w:w="100" w:type="dxa"/>
+              <w:bottom w:w="100" w:type="dxa"/>
+              <w:right w:w="100" w:type="dxa"/>
+            </w:tcMar>
+          </w:tcPr>
+          <w:p>
+            <w:pPr>
+              <w:widowControl w:val="0"/>
+              <w:spacing w:line="240" w:lineRule="auto"/>
+            </w:pPr>
+            <w:r>
+              <w:t xml:space="preserve">Verify that the </w:t>
+            </w:r>
+            <w:r>
+              <w:t xml:space="preserve">LDW safety component </w:t>
+            </w:r>
+            <w:r>
+              <w:t>really set</w:t>
+            </w:r>
+            <w:r>
+              <w:t>s</w:t>
+            </w:r>
+            <w:r>
+              <w:t xml:space="preserve"> </w:t>
+            </w:r>
+            <w:r>
+              <w:t>‘LDW_Torque_Request’</w:t>
+            </w:r>
+            <w:r>
+              <w:t xml:space="preserve"> to zero if the lane departure warning </w:t>
+            </w:r>
+            <w:r>
+              <w:t xml:space="preserve">functionality </w:t>
+            </w:r>
+            <w:r>
+              <w:t xml:space="preserve">ever causes a </w:t>
+            </w:r>
+            <w:r>
+              <w:t xml:space="preserve">‘LDW_Torque_Request’ with an amplitude </w:t>
+            </w:r>
+            <w:r>
+              <w:t xml:space="preserve">above </w:t>
+            </w:r>
+            <w:r>
+              <w:t>‘</w:t>
+            </w:r>
             <w:r>
               <w:t>Max_Torque_Amplitude</w:t>
             </w:r>
-            <w:proofErr w:type="spellEnd"/>
-            <w:r>
-              <w:t xml:space="preserve"> is chosen high enough that the driver notices it but low enough not to cause loss of steering.</w:t>
-            </w:r>
-          </w:p>
-        </w:tc>
-        <w:tc>
-          <w:tcPr>
-            <w:tcW w:w="4005" w:type="dxa"/>
-            <w:tcMar>
-              <w:top w:w="100" w:type="dxa"/>
-              <w:left w:w="100" w:type="dxa"/>
-              <w:bottom w:w="100" w:type="dxa"/>
-              <w:right w:w="100" w:type="dxa"/>
-            </w:tcMar>
-          </w:tcPr>
-          <w:p>
-            <w:pPr>
-              <w:widowControl w:val="0"/>
-              <w:spacing w:line="240" w:lineRule="auto"/>
-            </w:pPr>
-            <w:r>
-              <w:t xml:space="preserve">Verify that the </w:t>
-            </w:r>
-            <w:r>
-              <w:t xml:space="preserve">LDW safety component </w:t>
-            </w:r>
-            <w:r>
-              <w:t>really set</w:t>
-            </w:r>
-            <w:r>
-              <w:t>s</w:t>
-            </w:r>
-            <w:r>
-              <w:t xml:space="preserve"> </w:t>
-            </w:r>
-            <w:r>
-              <w:t>‘</w:t>
-            </w:r>
-            <w:proofErr w:type="spellStart"/>
-            <w:r>
-              <w:t>LDW_Torque_Request</w:t>
-            </w:r>
-            <w:proofErr w:type="spellEnd"/>
-            <w:r>
-              <w:t>’</w:t>
-            </w:r>
-            <w:r>
-              <w:t xml:space="preserve"> to zero if the lane departure warning </w:t>
-            </w:r>
-            <w:r>
-              <w:t xml:space="preserve">functionality </w:t>
-            </w:r>
-            <w:r>
-              <w:t xml:space="preserve">ever causes a </w:t>
-            </w:r>
-            <w:r>
-              <w:t>‘</w:t>
-            </w:r>
-            <w:proofErr w:type="spellStart"/>
-            <w:r>
-              <w:t>LDW_Torque_Request</w:t>
-            </w:r>
-            <w:proofErr w:type="spellEnd"/>
-            <w:r>
-              <w:t xml:space="preserve">’ with an amplitude </w:t>
-            </w:r>
-            <w:r>
-              <w:t xml:space="preserve">above </w:t>
-            </w:r>
-            <w:r>
-              <w:t>‘</w:t>
-            </w:r>
-            <w:proofErr w:type="spellStart"/>
-            <w:r>
-              <w:t>Max_Torque_Amplitude</w:t>
-            </w:r>
-            <w:proofErr w:type="spellEnd"/>
             <w:r>
               <w:t>’</w:t>
             </w:r>
@@ -6827,21 +6658,7 @@
               <w:rPr>
                 <w:color w:val="auto"/>
               </w:rPr>
-              <w:t>the ‘</w:t>
-            </w:r>
-            <w:proofErr w:type="spellStart"/>
-            <w:r>
-              <w:rPr>
-                <w:color w:val="auto"/>
-              </w:rPr>
-              <w:t>LDW_Torque_Request</w:t>
-            </w:r>
-            <w:proofErr w:type="spellEnd"/>
-            <w:r>
-              <w:rPr>
-                <w:color w:val="auto"/>
-              </w:rPr>
-              <w:t>’ to zero every time it detects a failure.</w:t>
+              <w:t>the ‘LDW_Torque_Request’ to zero every time it detects a failure.</w:t>
             </w:r>
           </w:p>
         </w:tc>
@@ -6956,21 +6773,7 @@
               <w:rPr>
                 <w:color w:val="auto"/>
               </w:rPr>
-              <w:t>‘</w:t>
-            </w:r>
-            <w:proofErr w:type="spellStart"/>
-            <w:r>
-              <w:rPr>
-                <w:color w:val="auto"/>
-              </w:rPr>
-              <w:t>LDW_Torque_Request</w:t>
-            </w:r>
-            <w:proofErr w:type="spellEnd"/>
-            <w:r>
-              <w:rPr>
-                <w:color w:val="auto"/>
-              </w:rPr>
-              <w:t xml:space="preserve">’ </w:t>
+              <w:t xml:space="preserve">‘LDW_Torque_Request’ </w:t>
             </w:r>
             <w:r>
               <w:rPr>
@@ -7178,102 +6981,79 @@
               <w:widowControl w:val="0"/>
             </w:pPr>
             <w:r>
-              <w:t xml:space="preserve">Validate that </w:t>
-            </w:r>
-            <w:proofErr w:type="spellStart"/>
+              <w:t>Validate that Max_Torque_</w:t>
+            </w:r>
+            <w:r>
+              <w:t>Frequency</w:t>
+            </w:r>
+            <w:r>
+              <w:t xml:space="preserve"> is chosen high enough that the driver notices it but low enough not to cause loss of steering.</w:t>
+            </w:r>
+          </w:p>
+        </w:tc>
+        <w:tc>
+          <w:tcPr>
+            <w:tcW w:w="4005" w:type="dxa"/>
+            <w:tcMar>
+              <w:top w:w="100" w:type="dxa"/>
+              <w:left w:w="100" w:type="dxa"/>
+              <w:bottom w:w="100" w:type="dxa"/>
+              <w:right w:w="100" w:type="dxa"/>
+            </w:tcMar>
+          </w:tcPr>
+          <w:p>
+            <w:pPr>
+              <w:widowControl w:val="0"/>
+              <w:spacing w:line="240" w:lineRule="auto"/>
+            </w:pPr>
+            <w:r>
+              <w:t xml:space="preserve">Verify that the </w:t>
+            </w:r>
+            <w:r>
+              <w:t xml:space="preserve">LDW safety component </w:t>
+            </w:r>
+            <w:r>
+              <w:t>really set</w:t>
+            </w:r>
+            <w:r>
+              <w:t>s</w:t>
+            </w:r>
+            <w:r>
+              <w:t xml:space="preserve"> </w:t>
+            </w:r>
+            <w:r>
+              <w:t>‘LDW_Torque_Request’</w:t>
+            </w:r>
+            <w:r>
+              <w:t xml:space="preserve"> to zero if the lane departure warning </w:t>
+            </w:r>
+            <w:r>
+              <w:t xml:space="preserve">functionality </w:t>
+            </w:r>
+            <w:r>
+              <w:t xml:space="preserve">ever causes a </w:t>
+            </w:r>
+            <w:r>
+              <w:t xml:space="preserve">‘LDW_Torque_Request’ with an </w:t>
+            </w:r>
+            <w:r>
+              <w:t>frequency</w:t>
+            </w:r>
+            <w:r>
+              <w:t xml:space="preserve"> </w:t>
+            </w:r>
+            <w:r>
+              <w:t xml:space="preserve">above </w:t>
+            </w:r>
+            <w:r>
+              <w:t>‘</w:t>
+            </w:r>
             <w:r>
               <w:t>Max_Torque_</w:t>
             </w:r>
             <w:r>
               <w:t>Frequency</w:t>
             </w:r>
-            <w:proofErr w:type="spellEnd"/>
-            <w:r>
-              <w:t xml:space="preserve"> is chosen high enough that the driver notices it but low enough not to cause loss of steering.</w:t>
-            </w:r>
-          </w:p>
-        </w:tc>
-        <w:tc>
-          <w:tcPr>
-            <w:tcW w:w="4005" w:type="dxa"/>
-            <w:tcMar>
-              <w:top w:w="100" w:type="dxa"/>
-              <w:left w:w="100" w:type="dxa"/>
-              <w:bottom w:w="100" w:type="dxa"/>
-              <w:right w:w="100" w:type="dxa"/>
-            </w:tcMar>
-          </w:tcPr>
-          <w:p>
-            <w:pPr>
-              <w:widowControl w:val="0"/>
-              <w:spacing w:line="240" w:lineRule="auto"/>
-            </w:pPr>
-            <w:r>
-              <w:t xml:space="preserve">Verify that the </w:t>
-            </w:r>
-            <w:r>
-              <w:t xml:space="preserve">LDW safety component </w:t>
-            </w:r>
-            <w:r>
-              <w:t>really set</w:t>
-            </w:r>
-            <w:r>
-              <w:t>s</w:t>
-            </w:r>
-            <w:r>
-              <w:t xml:space="preserve"> </w:t>
-            </w:r>
-            <w:r>
-              <w:t>‘</w:t>
-            </w:r>
-            <w:proofErr w:type="spellStart"/>
-            <w:r>
-              <w:t>LDW_Torque_Request</w:t>
-            </w:r>
-            <w:proofErr w:type="spellEnd"/>
-            <w:r>
-              <w:t>’</w:t>
-            </w:r>
-            <w:r>
-              <w:t xml:space="preserve"> to zero if the lane departure warning </w:t>
-            </w:r>
-            <w:r>
-              <w:t xml:space="preserve">functionality </w:t>
-            </w:r>
-            <w:r>
-              <w:t xml:space="preserve">ever causes a </w:t>
-            </w:r>
-            <w:r>
-              <w:t>‘</w:t>
-            </w:r>
-            <w:proofErr w:type="spellStart"/>
-            <w:r>
-              <w:t>LDW_Torque_Request</w:t>
-            </w:r>
-            <w:proofErr w:type="spellEnd"/>
-            <w:r>
-              <w:t xml:space="preserve">’ with an </w:t>
-            </w:r>
-            <w:r>
-              <w:t>frequency</w:t>
-            </w:r>
-            <w:r>
-              <w:t xml:space="preserve"> </w:t>
-            </w:r>
-            <w:r>
-              <w:t xml:space="preserve">above </w:t>
-            </w:r>
-            <w:r>
-              <w:t>‘</w:t>
-            </w:r>
-            <w:proofErr w:type="spellStart"/>
-            <w:r>
-              <w:t>Max_Torque_</w:t>
-            </w:r>
-            <w:r>
-              <w:t>Frequency</w:t>
-            </w:r>
-            <w:proofErr w:type="spellEnd"/>
             <w:r>
               <w:t>.</w:t>
             </w:r>
@@ -7311,7 +7091,15 @@
     <w:p/>
     <w:p>
       <w:r>
-        <w:t>Functional Safety Requirement 02-1 with its associated system elements</w:t>
+        <w:t>Functional Safety Requirement 02-</w:t>
+      </w:r>
+      <w:r>
+        <w:t>0</w:t>
+      </w:r>
+      <w:bookmarkStart w:id="22" w:name="_GoBack"/>
+      <w:bookmarkEnd w:id="22"/>
+      <w:r>
+        <w:t>1 with its associated system elements</w:t>
       </w:r>
     </w:p>
     <w:p>
@@ -7544,15 +7332,7 @@
               <w:t xml:space="preserve">The lane keeping item </w:t>
             </w:r>
             <w:r>
-              <w:t xml:space="preserve">shall ensure that the duration of the lane keeping assistance torque applied is less than </w:t>
-            </w:r>
-            <w:proofErr w:type="spellStart"/>
-            <w:r>
-              <w:t>Max_Duration</w:t>
-            </w:r>
-            <w:proofErr w:type="spellEnd"/>
-            <w:r>
-              <w:t>.</w:t>
+              <w:t>shall ensure that the duration of the lane keeping assistance torque applied is less than Max_Duration.</w:t>
             </w:r>
           </w:p>
         </w:tc>
@@ -7949,15 +7729,7 @@
               <w:t xml:space="preserve">The LKA safety component shall ensure </w:t>
             </w:r>
             <w:r>
-              <w:t xml:space="preserve">that the duration of the lane keeping assistance torque applied is less than </w:t>
-            </w:r>
-            <w:proofErr w:type="spellStart"/>
-            <w:r>
-              <w:t>Max_Duration</w:t>
-            </w:r>
-            <w:proofErr w:type="spellEnd"/>
-            <w:r>
-              <w:t>.</w:t>
+              <w:t>that the duration of the lane keeping assistance torque applied is less than Max_Duration.</w:t>
             </w:r>
           </w:p>
         </w:tc>
@@ -8283,15 +8055,7 @@
               <w:t>LKA</w:t>
             </w:r>
             <w:r>
-              <w:t xml:space="preserve"> feature and the ‘</w:t>
-            </w:r>
-            <w:proofErr w:type="spellStart"/>
-            <w:r>
-              <w:t>LKA_Torque_Request</w:t>
-            </w:r>
-            <w:proofErr w:type="spellEnd"/>
-            <w:r>
-              <w:t>’ shall be set to zero.</w:t>
+              <w:t xml:space="preserve"> feature and the ‘LKA_Torque_Request’ shall be set to zero.</w:t>
             </w:r>
           </w:p>
         </w:tc>
@@ -8448,15 +8212,7 @@
               <w:widowControl w:val="0"/>
             </w:pPr>
             <w:r>
-              <w:t>The validity and integrity of the data transmission for ‘</w:t>
-            </w:r>
-            <w:proofErr w:type="spellStart"/>
-            <w:r>
-              <w:t>LKA_Torque_Request</w:t>
-            </w:r>
-            <w:proofErr w:type="spellEnd"/>
-            <w:r>
-              <w:t>’ signal shall be ensured.</w:t>
+              <w:t>The validity and integrity of the data transmission for ‘LKA_Torque_Request’ signal shall be ensured.</w:t>
             </w:r>
           </w:p>
         </w:tc>
@@ -8921,15 +8677,7 @@
               </w:rPr>
             </w:pPr>
             <w:r>
-              <w:t>Validate the allowed usage time of the LKA feature ‘</w:t>
-            </w:r>
-            <w:proofErr w:type="spellStart"/>
-            <w:r>
-              <w:t>Max_Duration</w:t>
-            </w:r>
-            <w:proofErr w:type="spellEnd"/>
-            <w:r>
-              <w:t>’ is long enough that it helps the driver to keep within the lane but it is too short to make the driver use the functionality for autonomous driving.</w:t>
+              <w:t>Validate the allowed usage time of the LKA feature ‘Max_Duration’ is long enough that it helps the driver to keep within the lane but it is too short to make the driver use the functionality for autonomous driving.</w:t>
             </w:r>
           </w:p>
         </w:tc>
@@ -8973,21 +8721,7 @@
               <w:rPr>
                 <w:color w:val="auto"/>
               </w:rPr>
-              <w:t>ensures that the LKA feature cannot be used longer than ‘</w:t>
-            </w:r>
-            <w:proofErr w:type="spellStart"/>
-            <w:r>
-              <w:rPr>
-                <w:color w:val="auto"/>
-              </w:rPr>
-              <w:t>Max_Duration</w:t>
-            </w:r>
-            <w:proofErr w:type="spellEnd"/>
-            <w:r>
-              <w:rPr>
-                <w:color w:val="auto"/>
-              </w:rPr>
-              <w:t>’, without adding steering torque from the driver.</w:t>
+              <w:t>ensures that the LKA feature cannot be used longer than ‘Max_Duration’, without adding steering torque from the driver.</w:t>
             </w:r>
           </w:p>
         </w:tc>
@@ -9322,7 +9056,6 @@
               </w:rPr>
               <w:t>the ‘</w:t>
             </w:r>
-            <w:proofErr w:type="spellStart"/>
             <w:r>
               <w:rPr>
                 <w:color w:val="auto"/>
@@ -9333,14 +9066,7 @@
               <w:rPr>
                 <w:color w:val="auto"/>
               </w:rPr>
-              <w:t>_Torque_Request</w:t>
-            </w:r>
-            <w:proofErr w:type="spellEnd"/>
-            <w:r>
-              <w:rPr>
-                <w:color w:val="auto"/>
-              </w:rPr>
-              <w:t>’ to zero every time it detects a failure.</w:t>
+              <w:t>_Torque_Request’ to zero every time it detects a failure.</w:t>
             </w:r>
           </w:p>
         </w:tc>
@@ -9458,14 +9184,7 @@
               <w:rPr>
                 <w:color w:val="auto"/>
               </w:rPr>
-              <w:t>‘</w:t>
-            </w:r>
-            <w:proofErr w:type="spellStart"/>
-            <w:r>
-              <w:rPr>
-                <w:color w:val="auto"/>
-              </w:rPr>
-              <w:t>L</w:t>
+              <w:t>‘L</w:t>
             </w:r>
             <w:r>
               <w:rPr>
@@ -9477,14 +9196,7 @@
               <w:rPr>
                 <w:color w:val="auto"/>
               </w:rPr>
-              <w:t>_Torque_Request</w:t>
-            </w:r>
-            <w:proofErr w:type="spellEnd"/>
-            <w:r>
-              <w:rPr>
-                <w:color w:val="auto"/>
-              </w:rPr>
-              <w:t xml:space="preserve">’ </w:t>
+              <w:t xml:space="preserve">_Torque_Request’ </w:t>
             </w:r>
             <w:r>
               <w:rPr>
@@ -10577,87 +10289,31 @@
               <w:rPr>
                 <w:color w:val="auto"/>
               </w:rPr>
-              <w:t xml:space="preserve">Component within the electronic power steering ECU responsible for keeping the lane departure warning action (oscillating torque) below </w:t>
-            </w:r>
-            <w:proofErr w:type="spellStart"/>
-            <w:r>
-              <w:rPr>
-                <w:color w:val="auto"/>
-              </w:rPr>
-              <w:t>Max_Torque_Amplitude</w:t>
-            </w:r>
-            <w:proofErr w:type="spellEnd"/>
-            <w:r>
-              <w:rPr>
-                <w:color w:val="auto"/>
-              </w:rPr>
-              <w:t xml:space="preserve"> and </w:t>
-            </w:r>
-            <w:proofErr w:type="spellStart"/>
-            <w:r>
-              <w:rPr>
-                <w:color w:val="auto"/>
-              </w:rPr>
-              <w:t>Max_Torque_Frequency</w:t>
-            </w:r>
-            <w:proofErr w:type="spellEnd"/>
-            <w:r>
-              <w:rPr>
-                <w:color w:val="auto"/>
-              </w:rPr>
-              <w:t>.</w:t>
-            </w:r>
-          </w:p>
-          <w:p>
-            <w:pPr>
-              <w:widowControl w:val="0"/>
-              <w:spacing w:line="240" w:lineRule="auto"/>
-              <w:rPr>
-                <w:color w:val="auto"/>
-              </w:rPr>
-            </w:pPr>
-          </w:p>
-          <w:p>
-            <w:pPr>
-              <w:widowControl w:val="0"/>
-              <w:spacing w:line="240" w:lineRule="auto"/>
-              <w:rPr>
-                <w:color w:val="auto"/>
-              </w:rPr>
-            </w:pPr>
-            <w:r>
-              <w:rPr>
-                <w:color w:val="auto"/>
-              </w:rPr>
-              <w:t xml:space="preserve">This component is also responsible for ensuring that the lane departure warning by means of vibration of the steering wheel is only </w:t>
-            </w:r>
-            <w:proofErr w:type="spellStart"/>
-            <w:r>
-              <w:rPr>
-                <w:color w:val="auto"/>
-              </w:rPr>
-              <w:t>applicated</w:t>
-            </w:r>
-            <w:proofErr w:type="spellEnd"/>
-            <w:r>
-              <w:rPr>
-                <w:color w:val="auto"/>
-              </w:rPr>
-              <w:t xml:space="preserve"> when </w:t>
-            </w:r>
-            <w:proofErr w:type="spellStart"/>
-            <w:r>
-              <w:rPr>
-                <w:color w:val="auto"/>
-              </w:rPr>
-              <w:t>LDW_On</w:t>
-            </w:r>
-            <w:proofErr w:type="spellEnd"/>
-            <w:r>
-              <w:rPr>
-                <w:color w:val="auto"/>
-              </w:rPr>
-              <w:t xml:space="preserve"> is set.</w:t>
+              <w:t>Component within the electronic power steering ECU responsible for keeping the lane departure warning action (oscillating torque) below Max_Torque_Amplitude and Max_Torque_Frequency.</w:t>
+            </w:r>
+          </w:p>
+          <w:p>
+            <w:pPr>
+              <w:widowControl w:val="0"/>
+              <w:spacing w:line="240" w:lineRule="auto"/>
+              <w:rPr>
+                <w:color w:val="auto"/>
+              </w:rPr>
+            </w:pPr>
+          </w:p>
+          <w:p>
+            <w:pPr>
+              <w:widowControl w:val="0"/>
+              <w:spacing w:line="240" w:lineRule="auto"/>
+              <w:rPr>
+                <w:color w:val="auto"/>
+              </w:rPr>
+            </w:pPr>
+            <w:r>
+              <w:rPr>
+                <w:color w:val="auto"/>
+              </w:rPr>
+              <w:t>This component is also responsible for ensuring that the lane departure warning by means of vibration of the steering wheel is only applicated when LDW_On is set.</w:t>
             </w:r>
           </w:p>
         </w:tc>
@@ -10726,59 +10382,31 @@
               <w:rPr>
                 <w:color w:val="auto"/>
               </w:rPr>
-              <w:t xml:space="preserve">Component within the electronic power steering ECU responsible for ensuring that the lane keeping assistance is not forcing the car longer than </w:t>
-            </w:r>
-            <w:proofErr w:type="spellStart"/>
-            <w:r>
-              <w:rPr>
-                <w:color w:val="auto"/>
-              </w:rPr>
-              <w:t>Max_Duration</w:t>
-            </w:r>
-            <w:proofErr w:type="spellEnd"/>
-            <w:r>
-              <w:rPr>
-                <w:color w:val="auto"/>
-              </w:rPr>
-              <w:t xml:space="preserve"> to the center of the lane. </w:t>
-            </w:r>
-          </w:p>
-          <w:p>
-            <w:pPr>
-              <w:widowControl w:val="0"/>
-              <w:spacing w:line="240" w:lineRule="auto"/>
-              <w:rPr>
-                <w:color w:val="auto"/>
-              </w:rPr>
-            </w:pPr>
-          </w:p>
-          <w:p>
-            <w:pPr>
-              <w:widowControl w:val="0"/>
-              <w:spacing w:line="240" w:lineRule="auto"/>
-              <w:rPr>
-                <w:color w:val="auto"/>
-              </w:rPr>
-            </w:pPr>
-            <w:r>
-              <w:rPr>
-                <w:color w:val="auto"/>
-              </w:rPr>
-              <w:t xml:space="preserve">This component is also responsible for ensuring that the lane keeping assistance by forcing the car to the center of the lane is only </w:t>
-            </w:r>
-            <w:proofErr w:type="spellStart"/>
-            <w:r>
-              <w:rPr>
-                <w:color w:val="auto"/>
-              </w:rPr>
-              <w:t>applicated</w:t>
-            </w:r>
-            <w:proofErr w:type="spellEnd"/>
-            <w:r>
-              <w:rPr>
-                <w:color w:val="auto"/>
-              </w:rPr>
-              <w:t xml:space="preserve"> when the lane boundaries can be detected reliably.</w:t>
+              <w:t xml:space="preserve">Component within the electronic power steering ECU responsible for ensuring that the lane keeping assistance is not forcing the car longer than Max_Duration to the center of the lane. </w:t>
+            </w:r>
+          </w:p>
+          <w:p>
+            <w:pPr>
+              <w:widowControl w:val="0"/>
+              <w:spacing w:line="240" w:lineRule="auto"/>
+              <w:rPr>
+                <w:color w:val="auto"/>
+              </w:rPr>
+            </w:pPr>
+          </w:p>
+          <w:p>
+            <w:pPr>
+              <w:widowControl w:val="0"/>
+              <w:spacing w:line="240" w:lineRule="auto"/>
+              <w:rPr>
+                <w:color w:val="auto"/>
+              </w:rPr>
+            </w:pPr>
+            <w:r>
+              <w:rPr>
+                <w:color w:val="auto"/>
+              </w:rPr>
+              <w:t>This component is also responsible for ensuring that the lane keeping assistance by forcing the car to the center of the lane is only applicated when the lane boundaries can be detected reliably.</w:t>
             </w:r>
           </w:p>
         </w:tc>
@@ -11308,273 +10936,7 @@
               <w:rPr>
                 <w:color w:val="auto"/>
               </w:rPr>
-              <w:t xml:space="preserve">The LDW </w:t>
-            </w:r>
-            <w:proofErr w:type="spellStart"/>
-            <w:r>
-              <w:rPr>
-                <w:color w:val="auto"/>
-              </w:rPr>
-              <w:t>safety</w:t>
-            </w:r>
-            <w:proofErr w:type="spellEnd"/>
-            <w:r>
-              <w:rPr>
-                <w:color w:val="auto"/>
-              </w:rPr>
-              <w:t xml:space="preserve"> </w:t>
-            </w:r>
-            <w:proofErr w:type="spellStart"/>
-            <w:r>
-              <w:rPr>
-                <w:color w:val="auto"/>
-              </w:rPr>
-              <w:t>component</w:t>
-            </w:r>
-            <w:proofErr w:type="spellEnd"/>
-            <w:r>
-              <w:rPr>
-                <w:color w:val="auto"/>
-              </w:rPr>
-              <w:t xml:space="preserve"> </w:t>
-            </w:r>
-            <w:proofErr w:type="spellStart"/>
-            <w:r>
-              <w:rPr>
-                <w:color w:val="auto"/>
-              </w:rPr>
-              <w:t>shall</w:t>
-            </w:r>
-            <w:proofErr w:type="spellEnd"/>
-            <w:r>
-              <w:rPr>
-                <w:color w:val="auto"/>
-              </w:rPr>
-              <w:t xml:space="preserve"> </w:t>
-            </w:r>
-            <w:proofErr w:type="spellStart"/>
-            <w:r>
-              <w:rPr>
-                <w:color w:val="auto"/>
-              </w:rPr>
-              <w:t>ensure</w:t>
-            </w:r>
-            <w:proofErr w:type="spellEnd"/>
-            <w:r>
-              <w:rPr>
-                <w:color w:val="auto"/>
-              </w:rPr>
-              <w:t xml:space="preserve"> </w:t>
-            </w:r>
-            <w:proofErr w:type="spellStart"/>
-            <w:r>
-              <w:rPr>
-                <w:color w:val="auto"/>
-              </w:rPr>
-              <w:t>that</w:t>
-            </w:r>
-            <w:proofErr w:type="spellEnd"/>
-            <w:r>
-              <w:rPr>
-                <w:color w:val="auto"/>
-              </w:rPr>
-              <w:t xml:space="preserve"> </w:t>
-            </w:r>
-            <w:proofErr w:type="spellStart"/>
-            <w:r>
-              <w:rPr>
-                <w:color w:val="auto"/>
-              </w:rPr>
-              <w:t>the</w:t>
-            </w:r>
-            <w:proofErr w:type="spellEnd"/>
-            <w:r>
-              <w:rPr>
-                <w:color w:val="auto"/>
-              </w:rPr>
-              <w:t xml:space="preserve"> </w:t>
-            </w:r>
-            <w:proofErr w:type="spellStart"/>
-            <w:r>
-              <w:rPr>
-                <w:color w:val="auto"/>
-              </w:rPr>
-              <w:t>amplitude</w:t>
-            </w:r>
-            <w:proofErr w:type="spellEnd"/>
-            <w:r>
-              <w:rPr>
-                <w:color w:val="auto"/>
-              </w:rPr>
-              <w:t xml:space="preserve"> </w:t>
-            </w:r>
-            <w:proofErr w:type="spellStart"/>
-            <w:r>
-              <w:rPr>
-                <w:color w:val="auto"/>
-              </w:rPr>
-              <w:t>of</w:t>
-            </w:r>
-            <w:proofErr w:type="spellEnd"/>
-            <w:r>
-              <w:rPr>
-                <w:color w:val="auto"/>
-              </w:rPr>
-              <w:t xml:space="preserve"> </w:t>
-            </w:r>
-            <w:proofErr w:type="spellStart"/>
-            <w:r>
-              <w:rPr>
-                <w:color w:val="auto"/>
-              </w:rPr>
-              <w:t>the</w:t>
-            </w:r>
-            <w:proofErr w:type="spellEnd"/>
-            <w:r>
-              <w:rPr>
-                <w:color w:val="auto"/>
-              </w:rPr>
-              <w:t xml:space="preserve"> ‘</w:t>
-            </w:r>
-            <w:proofErr w:type="spellStart"/>
-            <w:r>
-              <w:rPr>
-                <w:color w:val="auto"/>
-              </w:rPr>
-              <w:t>LDW_Torque_Request</w:t>
-            </w:r>
-            <w:proofErr w:type="spellEnd"/>
-            <w:r>
-              <w:rPr>
-                <w:color w:val="auto"/>
-              </w:rPr>
-              <w:t xml:space="preserve">’ </w:t>
-            </w:r>
-            <w:proofErr w:type="spellStart"/>
-            <w:r>
-              <w:rPr>
-                <w:color w:val="auto"/>
-              </w:rPr>
-              <w:t>sent</w:t>
-            </w:r>
-            <w:proofErr w:type="spellEnd"/>
-            <w:r>
-              <w:rPr>
-                <w:color w:val="auto"/>
-              </w:rPr>
-              <w:t xml:space="preserve"> </w:t>
-            </w:r>
-            <w:proofErr w:type="spellStart"/>
-            <w:r>
-              <w:rPr>
-                <w:color w:val="auto"/>
-              </w:rPr>
-              <w:t>to</w:t>
-            </w:r>
-            <w:proofErr w:type="spellEnd"/>
-            <w:r>
-              <w:rPr>
-                <w:color w:val="auto"/>
-              </w:rPr>
-              <w:t xml:space="preserve"> </w:t>
-            </w:r>
-            <w:proofErr w:type="spellStart"/>
-            <w:r>
-              <w:rPr>
-                <w:color w:val="auto"/>
-              </w:rPr>
-              <w:t>the</w:t>
-            </w:r>
-            <w:proofErr w:type="spellEnd"/>
-            <w:r>
-              <w:rPr>
-                <w:color w:val="auto"/>
-              </w:rPr>
-              <w:t xml:space="preserve"> ‘Final electronic power </w:t>
-            </w:r>
-            <w:proofErr w:type="spellStart"/>
-            <w:r>
-              <w:rPr>
-                <w:color w:val="auto"/>
-              </w:rPr>
-              <w:t>steering</w:t>
-            </w:r>
-            <w:proofErr w:type="spellEnd"/>
-            <w:r>
-              <w:rPr>
-                <w:color w:val="auto"/>
-              </w:rPr>
-              <w:t xml:space="preserve"> </w:t>
-            </w:r>
-            <w:proofErr w:type="spellStart"/>
-            <w:r>
-              <w:rPr>
-                <w:color w:val="auto"/>
-              </w:rPr>
-              <w:t>Torque</w:t>
-            </w:r>
-            <w:proofErr w:type="spellEnd"/>
-            <w:r>
-              <w:rPr>
-                <w:color w:val="auto"/>
-              </w:rPr>
-              <w:t xml:space="preserve">’ </w:t>
-            </w:r>
-            <w:proofErr w:type="spellStart"/>
-            <w:r>
-              <w:rPr>
-                <w:color w:val="auto"/>
-              </w:rPr>
-              <w:t>component</w:t>
-            </w:r>
-            <w:proofErr w:type="spellEnd"/>
-            <w:r>
-              <w:rPr>
-                <w:color w:val="auto"/>
-              </w:rPr>
-              <w:t xml:space="preserve"> </w:t>
-            </w:r>
-            <w:proofErr w:type="spellStart"/>
-            <w:r>
-              <w:rPr>
-                <w:color w:val="auto"/>
-              </w:rPr>
-              <w:t>is</w:t>
-            </w:r>
-            <w:proofErr w:type="spellEnd"/>
-            <w:r>
-              <w:rPr>
-                <w:color w:val="auto"/>
-              </w:rPr>
-              <w:t xml:space="preserve"> </w:t>
-            </w:r>
-            <w:proofErr w:type="spellStart"/>
-            <w:r>
-              <w:rPr>
-                <w:color w:val="auto"/>
-              </w:rPr>
-              <w:t>below</w:t>
-            </w:r>
-            <w:proofErr w:type="spellEnd"/>
-            <w:r>
-              <w:rPr>
-                <w:color w:val="auto"/>
-              </w:rPr>
-              <w:t xml:space="preserve"> ‘</w:t>
-            </w:r>
-            <w:proofErr w:type="spellStart"/>
-            <w:r>
-              <w:rPr>
-                <w:color w:val="auto"/>
-              </w:rPr>
-              <w:t>Max_Torque_Amplitude</w:t>
-            </w:r>
-            <w:proofErr w:type="spellEnd"/>
-            <w:r>
-              <w:rPr>
-                <w:color w:val="auto"/>
-              </w:rPr>
-              <w:t>’.</w:t>
+              <w:t>The LDW safety component shall ensure that the amplitude of the ‘LDW_Torque_Request’ sent to the ‘Final electronic power steering Torque’ component is below ‘Max_Torque_Amplitude’.</w:t>
             </w:r>
           </w:p>
         </w:tc>
@@ -11710,10 +11072,7 @@
               <w:spacing w:line="240" w:lineRule="auto"/>
             </w:pPr>
             <w:r>
-              <w:t>01-01-0</w:t>
-            </w:r>
-            <w:r>
-              <w:t>2</w:t>
+              <w:t>01-01-02</w:t>
             </w:r>
           </w:p>
         </w:tc>
@@ -11746,259 +11105,7 @@
               <w:rPr>
                 <w:color w:val="auto"/>
               </w:rPr>
-              <w:t xml:space="preserve">As </w:t>
-            </w:r>
-            <w:proofErr w:type="spellStart"/>
-            <w:r>
-              <w:rPr>
-                <w:color w:val="auto"/>
-              </w:rPr>
-              <w:t>soon</w:t>
-            </w:r>
-            <w:proofErr w:type="spellEnd"/>
-            <w:r>
-              <w:rPr>
-                <w:color w:val="auto"/>
-              </w:rPr>
-              <w:t xml:space="preserve"> </w:t>
-            </w:r>
-            <w:proofErr w:type="spellStart"/>
-            <w:r>
-              <w:rPr>
-                <w:color w:val="auto"/>
-              </w:rPr>
-              <w:t>as</w:t>
-            </w:r>
-            <w:proofErr w:type="spellEnd"/>
-            <w:r>
-              <w:rPr>
-                <w:color w:val="auto"/>
-              </w:rPr>
-              <w:t xml:space="preserve"> </w:t>
-            </w:r>
-            <w:proofErr w:type="spellStart"/>
-            <w:r>
-              <w:rPr>
-                <w:color w:val="auto"/>
-              </w:rPr>
-              <w:t>the</w:t>
-            </w:r>
-            <w:proofErr w:type="spellEnd"/>
-            <w:r>
-              <w:rPr>
-                <w:color w:val="auto"/>
-              </w:rPr>
-              <w:t xml:space="preserve"> LDW </w:t>
-            </w:r>
-            <w:proofErr w:type="spellStart"/>
-            <w:r>
-              <w:rPr>
-                <w:color w:val="auto"/>
-              </w:rPr>
-              <w:t>function</w:t>
-            </w:r>
-            <w:proofErr w:type="spellEnd"/>
-            <w:r>
-              <w:rPr>
-                <w:color w:val="auto"/>
-              </w:rPr>
-              <w:t xml:space="preserve"> </w:t>
-            </w:r>
-            <w:proofErr w:type="spellStart"/>
-            <w:r>
-              <w:rPr>
-                <w:color w:val="auto"/>
-              </w:rPr>
-              <w:t>deactivates</w:t>
-            </w:r>
-            <w:proofErr w:type="spellEnd"/>
-            <w:r>
-              <w:rPr>
-                <w:color w:val="auto"/>
-              </w:rPr>
-              <w:t xml:space="preserve"> </w:t>
-            </w:r>
-            <w:proofErr w:type="spellStart"/>
-            <w:r>
-              <w:rPr>
-                <w:color w:val="auto"/>
-              </w:rPr>
-              <w:t>the</w:t>
-            </w:r>
-            <w:proofErr w:type="spellEnd"/>
-            <w:r>
-              <w:rPr>
-                <w:color w:val="auto"/>
-              </w:rPr>
-              <w:t xml:space="preserve"> LDW </w:t>
-            </w:r>
-            <w:proofErr w:type="spellStart"/>
-            <w:r>
-              <w:rPr>
-                <w:color w:val="auto"/>
-              </w:rPr>
-              <w:t>feature</w:t>
-            </w:r>
-            <w:proofErr w:type="spellEnd"/>
-            <w:r>
-              <w:rPr>
-                <w:color w:val="auto"/>
-              </w:rPr>
-              <w:t xml:space="preserve">, </w:t>
-            </w:r>
-            <w:proofErr w:type="spellStart"/>
-            <w:r>
-              <w:rPr>
-                <w:color w:val="auto"/>
-              </w:rPr>
-              <w:t>the</w:t>
-            </w:r>
-            <w:proofErr w:type="spellEnd"/>
-            <w:r>
-              <w:rPr>
-                <w:color w:val="auto"/>
-              </w:rPr>
-              <w:t xml:space="preserve"> ‘LDW </w:t>
-            </w:r>
-            <w:proofErr w:type="spellStart"/>
-            <w:r>
-              <w:rPr>
-                <w:color w:val="auto"/>
-              </w:rPr>
-              <w:t>Safety</w:t>
-            </w:r>
-            <w:proofErr w:type="spellEnd"/>
-            <w:r>
-              <w:rPr>
-                <w:color w:val="auto"/>
-              </w:rPr>
-              <w:t xml:space="preserve">’ </w:t>
-            </w:r>
-            <w:proofErr w:type="spellStart"/>
-            <w:r>
-              <w:rPr>
-                <w:color w:val="auto"/>
-              </w:rPr>
-              <w:t>software</w:t>
-            </w:r>
-            <w:proofErr w:type="spellEnd"/>
-            <w:r>
-              <w:rPr>
-                <w:color w:val="auto"/>
-              </w:rPr>
-              <w:t xml:space="preserve"> block </w:t>
-            </w:r>
-            <w:proofErr w:type="spellStart"/>
-            <w:r>
-              <w:rPr>
-                <w:color w:val="auto"/>
-              </w:rPr>
-              <w:t>shall</w:t>
-            </w:r>
-            <w:proofErr w:type="spellEnd"/>
-            <w:r>
-              <w:rPr>
-                <w:color w:val="auto"/>
-              </w:rPr>
-              <w:t xml:space="preserve"> send a </w:t>
-            </w:r>
-            <w:proofErr w:type="spellStart"/>
-            <w:r>
-              <w:rPr>
-                <w:color w:val="auto"/>
-              </w:rPr>
-              <w:t>signal</w:t>
-            </w:r>
-            <w:proofErr w:type="spellEnd"/>
-            <w:r>
-              <w:rPr>
-                <w:color w:val="auto"/>
-              </w:rPr>
-              <w:t xml:space="preserve"> </w:t>
-            </w:r>
-            <w:proofErr w:type="spellStart"/>
-            <w:r>
-              <w:rPr>
-                <w:color w:val="auto"/>
-              </w:rPr>
-              <w:t>to</w:t>
-            </w:r>
-            <w:proofErr w:type="spellEnd"/>
-            <w:r>
-              <w:rPr>
-                <w:color w:val="auto"/>
-              </w:rPr>
-              <w:t xml:space="preserve"> </w:t>
-            </w:r>
-            <w:proofErr w:type="spellStart"/>
-            <w:r>
-              <w:rPr>
-                <w:color w:val="auto"/>
-              </w:rPr>
-              <w:t>the</w:t>
-            </w:r>
-            <w:proofErr w:type="spellEnd"/>
-            <w:r>
-              <w:rPr>
-                <w:color w:val="auto"/>
-              </w:rPr>
-              <w:t xml:space="preserve"> </w:t>
-            </w:r>
-            <w:proofErr w:type="spellStart"/>
-            <w:r>
-              <w:rPr>
-                <w:color w:val="auto"/>
-              </w:rPr>
-              <w:t>car</w:t>
-            </w:r>
-            <w:proofErr w:type="spellEnd"/>
-            <w:r>
-              <w:rPr>
-                <w:color w:val="auto"/>
-              </w:rPr>
-              <w:t xml:space="preserve"> </w:t>
-            </w:r>
-            <w:proofErr w:type="spellStart"/>
-            <w:r>
-              <w:rPr>
-                <w:color w:val="auto"/>
-              </w:rPr>
-              <w:t>display</w:t>
-            </w:r>
-            <w:proofErr w:type="spellEnd"/>
-            <w:r>
-              <w:rPr>
-                <w:color w:val="auto"/>
-              </w:rPr>
-              <w:t xml:space="preserve"> ECU </w:t>
-            </w:r>
-            <w:proofErr w:type="spellStart"/>
-            <w:r>
-              <w:rPr>
-                <w:color w:val="auto"/>
-              </w:rPr>
-              <w:t>to</w:t>
-            </w:r>
-            <w:proofErr w:type="spellEnd"/>
-            <w:r>
-              <w:rPr>
-                <w:color w:val="auto"/>
-              </w:rPr>
-              <w:t xml:space="preserve"> turn on a </w:t>
-            </w:r>
-            <w:proofErr w:type="spellStart"/>
-            <w:r>
-              <w:rPr>
-                <w:color w:val="auto"/>
-              </w:rPr>
-              <w:t>warning</w:t>
-            </w:r>
-            <w:proofErr w:type="spellEnd"/>
-            <w:r>
-              <w:rPr>
-                <w:color w:val="auto"/>
-              </w:rPr>
-              <w:t xml:space="preserve"> light.</w:t>
+              <w:t>As soon as the LDW function deactivates the LDW feature, the ‘LDW Safety’ software block shall send a signal to the car display ECU to turn on a warning light.</w:t>
             </w:r>
           </w:p>
         </w:tc>
@@ -12134,10 +11241,7 @@
               <w:spacing w:line="240" w:lineRule="auto"/>
             </w:pPr>
             <w:r>
-              <w:t>01-01-0</w:t>
-            </w:r>
-            <w:r>
-              <w:t>3</w:t>
+              <w:t>01-01-03</w:t>
             </w:r>
           </w:p>
         </w:tc>
@@ -12170,301 +11274,7 @@
               <w:rPr>
                 <w:color w:val="auto"/>
               </w:rPr>
-              <w:t xml:space="preserve">As </w:t>
-            </w:r>
-            <w:proofErr w:type="spellStart"/>
-            <w:r>
-              <w:rPr>
-                <w:color w:val="auto"/>
-              </w:rPr>
-              <w:t>soon</w:t>
-            </w:r>
-            <w:proofErr w:type="spellEnd"/>
-            <w:r>
-              <w:rPr>
-                <w:color w:val="auto"/>
-              </w:rPr>
-              <w:t xml:space="preserve"> </w:t>
-            </w:r>
-            <w:proofErr w:type="spellStart"/>
-            <w:r>
-              <w:rPr>
-                <w:color w:val="auto"/>
-              </w:rPr>
-              <w:t>as</w:t>
-            </w:r>
-            <w:proofErr w:type="spellEnd"/>
-            <w:r>
-              <w:rPr>
-                <w:color w:val="auto"/>
-              </w:rPr>
-              <w:t xml:space="preserve"> a </w:t>
-            </w:r>
-            <w:proofErr w:type="spellStart"/>
-            <w:r>
-              <w:rPr>
-                <w:color w:val="auto"/>
-              </w:rPr>
-              <w:t>failure</w:t>
-            </w:r>
-            <w:proofErr w:type="spellEnd"/>
-            <w:r>
-              <w:rPr>
-                <w:color w:val="auto"/>
-              </w:rPr>
-              <w:t xml:space="preserve"> </w:t>
-            </w:r>
-            <w:proofErr w:type="spellStart"/>
-            <w:r>
-              <w:rPr>
-                <w:color w:val="auto"/>
-              </w:rPr>
-              <w:t>is</w:t>
-            </w:r>
-            <w:proofErr w:type="spellEnd"/>
-            <w:r>
-              <w:rPr>
-                <w:color w:val="auto"/>
-              </w:rPr>
-              <w:t xml:space="preserve"> </w:t>
-            </w:r>
-            <w:proofErr w:type="spellStart"/>
-            <w:r>
-              <w:rPr>
-                <w:color w:val="auto"/>
-              </w:rPr>
-              <w:t>detected</w:t>
-            </w:r>
-            <w:proofErr w:type="spellEnd"/>
-            <w:r>
-              <w:rPr>
-                <w:color w:val="auto"/>
-              </w:rPr>
-              <w:t xml:space="preserve"> </w:t>
-            </w:r>
-            <w:proofErr w:type="spellStart"/>
-            <w:r>
-              <w:rPr>
-                <w:color w:val="auto"/>
-              </w:rPr>
-              <w:t>by</w:t>
-            </w:r>
-            <w:proofErr w:type="spellEnd"/>
-            <w:r>
-              <w:rPr>
-                <w:color w:val="auto"/>
-              </w:rPr>
-              <w:t xml:space="preserve"> </w:t>
-            </w:r>
-            <w:proofErr w:type="spellStart"/>
-            <w:r>
-              <w:rPr>
-                <w:color w:val="auto"/>
-              </w:rPr>
-              <w:t>the</w:t>
-            </w:r>
-            <w:proofErr w:type="spellEnd"/>
-            <w:r>
-              <w:rPr>
-                <w:color w:val="auto"/>
-              </w:rPr>
-              <w:t xml:space="preserve"> LDW </w:t>
-            </w:r>
-            <w:proofErr w:type="spellStart"/>
-            <w:r>
-              <w:rPr>
-                <w:color w:val="auto"/>
-              </w:rPr>
-              <w:t>function</w:t>
-            </w:r>
-            <w:proofErr w:type="spellEnd"/>
-            <w:r>
-              <w:rPr>
-                <w:color w:val="auto"/>
-              </w:rPr>
-              <w:t xml:space="preserve">, </w:t>
-            </w:r>
-            <w:proofErr w:type="spellStart"/>
-            <w:r>
-              <w:rPr>
-                <w:color w:val="auto"/>
-              </w:rPr>
-              <w:t>it</w:t>
-            </w:r>
-            <w:proofErr w:type="spellEnd"/>
-            <w:r>
-              <w:rPr>
-                <w:color w:val="auto"/>
-              </w:rPr>
-              <w:t xml:space="preserve"> </w:t>
-            </w:r>
-            <w:proofErr w:type="spellStart"/>
-            <w:r>
-              <w:rPr>
-                <w:color w:val="auto"/>
-              </w:rPr>
-              <w:t>shall</w:t>
-            </w:r>
-            <w:proofErr w:type="spellEnd"/>
-            <w:r>
-              <w:rPr>
-                <w:color w:val="auto"/>
-              </w:rPr>
-              <w:t xml:space="preserve"> </w:t>
-            </w:r>
-            <w:proofErr w:type="spellStart"/>
-            <w:r>
-              <w:rPr>
-                <w:color w:val="auto"/>
-              </w:rPr>
-              <w:t>deactivate</w:t>
-            </w:r>
-            <w:proofErr w:type="spellEnd"/>
-            <w:r>
-              <w:rPr>
-                <w:color w:val="auto"/>
-              </w:rPr>
-              <w:t xml:space="preserve"> </w:t>
-            </w:r>
-            <w:proofErr w:type="spellStart"/>
-            <w:r>
-              <w:rPr>
-                <w:color w:val="auto"/>
-              </w:rPr>
-              <w:t>the</w:t>
-            </w:r>
-            <w:proofErr w:type="spellEnd"/>
-            <w:r>
-              <w:rPr>
-                <w:color w:val="auto"/>
-              </w:rPr>
-              <w:t xml:space="preserve"> LDW </w:t>
-            </w:r>
-            <w:proofErr w:type="spellStart"/>
-            <w:r>
-              <w:rPr>
-                <w:color w:val="auto"/>
-              </w:rPr>
-              <w:t>feature</w:t>
-            </w:r>
-            <w:proofErr w:type="spellEnd"/>
-            <w:r>
-              <w:rPr>
-                <w:color w:val="auto"/>
-              </w:rPr>
-              <w:t xml:space="preserve"> </w:t>
-            </w:r>
-            <w:proofErr w:type="spellStart"/>
-            <w:r>
-              <w:rPr>
-                <w:color w:val="auto"/>
-              </w:rPr>
-              <w:t>and</w:t>
-            </w:r>
-            <w:proofErr w:type="spellEnd"/>
-            <w:r>
-              <w:rPr>
-                <w:color w:val="auto"/>
-              </w:rPr>
-              <w:t xml:space="preserve"> </w:t>
-            </w:r>
-            <w:proofErr w:type="spellStart"/>
-            <w:r>
-              <w:rPr>
-                <w:color w:val="auto"/>
-              </w:rPr>
-              <w:t>the</w:t>
-            </w:r>
-            <w:proofErr w:type="spellEnd"/>
-            <w:r>
-              <w:rPr>
-                <w:color w:val="auto"/>
-              </w:rPr>
-              <w:t xml:space="preserve"> ‘</w:t>
-            </w:r>
-            <w:proofErr w:type="spellStart"/>
-            <w:r>
-              <w:rPr>
-                <w:color w:val="auto"/>
-              </w:rPr>
-              <w:t>LDW_Torque_Request</w:t>
-            </w:r>
-            <w:proofErr w:type="spellEnd"/>
-            <w:r>
-              <w:rPr>
-                <w:color w:val="auto"/>
-              </w:rPr>
-              <w:t xml:space="preserve">’ </w:t>
-            </w:r>
-            <w:proofErr w:type="spellStart"/>
-            <w:r>
-              <w:rPr>
-                <w:color w:val="auto"/>
-              </w:rPr>
-              <w:t>shall</w:t>
-            </w:r>
-            <w:proofErr w:type="spellEnd"/>
-            <w:r>
-              <w:rPr>
-                <w:color w:val="auto"/>
-              </w:rPr>
-              <w:t xml:space="preserve"> </w:t>
-            </w:r>
-            <w:proofErr w:type="spellStart"/>
-            <w:r>
-              <w:rPr>
-                <w:color w:val="auto"/>
-              </w:rPr>
-              <w:t>be</w:t>
-            </w:r>
-            <w:proofErr w:type="spellEnd"/>
-            <w:r>
-              <w:rPr>
-                <w:color w:val="auto"/>
-              </w:rPr>
-              <w:t xml:space="preserve"> </w:t>
-            </w:r>
-            <w:proofErr w:type="spellStart"/>
-            <w:r>
-              <w:rPr>
-                <w:color w:val="auto"/>
-              </w:rPr>
-              <w:t>set</w:t>
-            </w:r>
-            <w:proofErr w:type="spellEnd"/>
-            <w:r>
-              <w:rPr>
-                <w:color w:val="auto"/>
-              </w:rPr>
-              <w:t xml:space="preserve"> </w:t>
-            </w:r>
-            <w:proofErr w:type="spellStart"/>
-            <w:r>
-              <w:rPr>
-                <w:color w:val="auto"/>
-              </w:rPr>
-              <w:t>to</w:t>
-            </w:r>
-            <w:proofErr w:type="spellEnd"/>
-            <w:r>
-              <w:rPr>
-                <w:color w:val="auto"/>
-              </w:rPr>
-              <w:t xml:space="preserve"> </w:t>
-            </w:r>
-            <w:proofErr w:type="spellStart"/>
-            <w:r>
-              <w:rPr>
-                <w:color w:val="auto"/>
-              </w:rPr>
-              <w:t>zero</w:t>
-            </w:r>
-            <w:proofErr w:type="spellEnd"/>
-            <w:r>
-              <w:rPr>
-                <w:color w:val="auto"/>
-              </w:rPr>
-              <w:t>.</w:t>
+              <w:t>As soon as a failure is detected by the LDW function, it shall deactivate the LDW feature and the ‘LDW_Torque_Request’ shall be set to zero.</w:t>
             </w:r>
           </w:p>
         </w:tc>
@@ -12600,10 +11410,7 @@
               <w:spacing w:line="240" w:lineRule="auto"/>
             </w:pPr>
             <w:r>
-              <w:t>01-01-0</w:t>
-            </w:r>
-            <w:r>
-              <w:t>4</w:t>
+              <w:t>01-01-04</w:t>
             </w:r>
           </w:p>
         </w:tc>
@@ -12636,189 +11443,7 @@
               <w:rPr>
                 <w:color w:val="auto"/>
               </w:rPr>
-              <w:t xml:space="preserve">The </w:t>
-            </w:r>
-            <w:proofErr w:type="spellStart"/>
-            <w:r>
-              <w:rPr>
-                <w:color w:val="auto"/>
-              </w:rPr>
-              <w:t>validity</w:t>
-            </w:r>
-            <w:proofErr w:type="spellEnd"/>
-            <w:r>
-              <w:rPr>
-                <w:color w:val="auto"/>
-              </w:rPr>
-              <w:t xml:space="preserve"> </w:t>
-            </w:r>
-            <w:proofErr w:type="spellStart"/>
-            <w:r>
-              <w:rPr>
-                <w:color w:val="auto"/>
-              </w:rPr>
-              <w:t>and</w:t>
-            </w:r>
-            <w:proofErr w:type="spellEnd"/>
-            <w:r>
-              <w:rPr>
-                <w:color w:val="auto"/>
-              </w:rPr>
-              <w:t xml:space="preserve"> </w:t>
-            </w:r>
-            <w:proofErr w:type="spellStart"/>
-            <w:r>
-              <w:rPr>
-                <w:color w:val="auto"/>
-              </w:rPr>
-              <w:t>integrity</w:t>
-            </w:r>
-            <w:proofErr w:type="spellEnd"/>
-            <w:r>
-              <w:rPr>
-                <w:color w:val="auto"/>
-              </w:rPr>
-              <w:t xml:space="preserve"> </w:t>
-            </w:r>
-            <w:proofErr w:type="spellStart"/>
-            <w:r>
-              <w:rPr>
-                <w:color w:val="auto"/>
-              </w:rPr>
-              <w:t>of</w:t>
-            </w:r>
-            <w:proofErr w:type="spellEnd"/>
-            <w:r>
-              <w:rPr>
-                <w:color w:val="auto"/>
-              </w:rPr>
-              <w:t xml:space="preserve"> </w:t>
-            </w:r>
-            <w:proofErr w:type="spellStart"/>
-            <w:r>
-              <w:rPr>
-                <w:color w:val="auto"/>
-              </w:rPr>
-              <w:t>the</w:t>
-            </w:r>
-            <w:proofErr w:type="spellEnd"/>
-            <w:r>
-              <w:rPr>
-                <w:color w:val="auto"/>
-              </w:rPr>
-              <w:t xml:space="preserve"> </w:t>
-            </w:r>
-            <w:proofErr w:type="spellStart"/>
-            <w:r>
-              <w:rPr>
-                <w:color w:val="auto"/>
-              </w:rPr>
-              <w:t>data</w:t>
-            </w:r>
-            <w:proofErr w:type="spellEnd"/>
-            <w:r>
-              <w:rPr>
-                <w:color w:val="auto"/>
-              </w:rPr>
-              <w:t xml:space="preserve"> </w:t>
-            </w:r>
-            <w:proofErr w:type="spellStart"/>
-            <w:r>
-              <w:rPr>
-                <w:color w:val="auto"/>
-              </w:rPr>
-              <w:t>transmission</w:t>
-            </w:r>
-            <w:proofErr w:type="spellEnd"/>
-            <w:r>
-              <w:rPr>
-                <w:color w:val="auto"/>
-              </w:rPr>
-              <w:t xml:space="preserve"> </w:t>
-            </w:r>
-            <w:proofErr w:type="spellStart"/>
-            <w:r>
-              <w:rPr>
-                <w:color w:val="auto"/>
-              </w:rPr>
-              <w:t>for</w:t>
-            </w:r>
-            <w:proofErr w:type="spellEnd"/>
-            <w:r>
-              <w:rPr>
-                <w:color w:val="auto"/>
-              </w:rPr>
-              <w:t xml:space="preserve"> ‘</w:t>
-            </w:r>
-            <w:proofErr w:type="spellStart"/>
-            <w:r>
-              <w:rPr>
-                <w:color w:val="auto"/>
-              </w:rPr>
-              <w:t>LDW_Torque_Request</w:t>
-            </w:r>
-            <w:proofErr w:type="spellEnd"/>
-            <w:r>
-              <w:rPr>
-                <w:color w:val="auto"/>
-              </w:rPr>
-              <w:t xml:space="preserve">’ </w:t>
-            </w:r>
-            <w:proofErr w:type="spellStart"/>
-            <w:r>
-              <w:rPr>
-                <w:color w:val="auto"/>
-              </w:rPr>
-              <w:t>signal</w:t>
-            </w:r>
-            <w:proofErr w:type="spellEnd"/>
-            <w:r>
-              <w:rPr>
-                <w:color w:val="auto"/>
-              </w:rPr>
-              <w:t xml:space="preserve"> </w:t>
-            </w:r>
-            <w:proofErr w:type="spellStart"/>
-            <w:r>
-              <w:rPr>
-                <w:color w:val="auto"/>
-              </w:rPr>
-              <w:t>shall</w:t>
-            </w:r>
-            <w:proofErr w:type="spellEnd"/>
-            <w:r>
-              <w:rPr>
-                <w:color w:val="auto"/>
-              </w:rPr>
-              <w:t xml:space="preserve"> </w:t>
-            </w:r>
-            <w:proofErr w:type="spellStart"/>
-            <w:r>
-              <w:rPr>
-                <w:color w:val="auto"/>
-              </w:rPr>
-              <w:t>be</w:t>
-            </w:r>
-            <w:proofErr w:type="spellEnd"/>
-            <w:r>
-              <w:rPr>
-                <w:color w:val="auto"/>
-              </w:rPr>
-              <w:t xml:space="preserve"> </w:t>
-            </w:r>
-            <w:proofErr w:type="spellStart"/>
-            <w:r>
-              <w:rPr>
-                <w:color w:val="auto"/>
-              </w:rPr>
-              <w:t>ensured</w:t>
-            </w:r>
-            <w:proofErr w:type="spellEnd"/>
-            <w:r>
-              <w:rPr>
-                <w:color w:val="auto"/>
-              </w:rPr>
-              <w:t>.</w:t>
+              <w:t>The validity and integrity of the data transmission for ‘LDW_Torque_Request’ signal shall be ensured.</w:t>
             </w:r>
           </w:p>
         </w:tc>
@@ -12954,10 +11579,7 @@
               <w:spacing w:line="240" w:lineRule="auto"/>
             </w:pPr>
             <w:r>
-              <w:t>01-01-0</w:t>
-            </w:r>
-            <w:r>
-              <w:t>5</w:t>
+              <w:t>01-01-05</w:t>
             </w:r>
           </w:p>
         </w:tc>
@@ -12990,175 +11612,7 @@
               <w:rPr>
                 <w:color w:val="auto"/>
               </w:rPr>
-              <w:t xml:space="preserve">Memory </w:t>
-            </w:r>
-            <w:proofErr w:type="spellStart"/>
-            <w:r>
-              <w:rPr>
-                <w:color w:val="auto"/>
-              </w:rPr>
-              <w:t>test</w:t>
-            </w:r>
-            <w:proofErr w:type="spellEnd"/>
-            <w:r>
-              <w:rPr>
-                <w:color w:val="auto"/>
-              </w:rPr>
-              <w:t xml:space="preserve"> </w:t>
-            </w:r>
-            <w:proofErr w:type="spellStart"/>
-            <w:r>
-              <w:rPr>
-                <w:color w:val="auto"/>
-              </w:rPr>
-              <w:t>shall</w:t>
-            </w:r>
-            <w:proofErr w:type="spellEnd"/>
-            <w:r>
-              <w:rPr>
-                <w:color w:val="auto"/>
-              </w:rPr>
-              <w:t xml:space="preserve"> </w:t>
-            </w:r>
-            <w:proofErr w:type="spellStart"/>
-            <w:r>
-              <w:rPr>
-                <w:color w:val="auto"/>
-              </w:rPr>
-              <w:t>be</w:t>
-            </w:r>
-            <w:proofErr w:type="spellEnd"/>
-            <w:r>
-              <w:rPr>
-                <w:color w:val="auto"/>
-              </w:rPr>
-              <w:t xml:space="preserve"> </w:t>
-            </w:r>
-            <w:proofErr w:type="spellStart"/>
-            <w:r>
-              <w:rPr>
-                <w:color w:val="auto"/>
-              </w:rPr>
-              <w:t>conducted</w:t>
-            </w:r>
-            <w:proofErr w:type="spellEnd"/>
-            <w:r>
-              <w:rPr>
-                <w:color w:val="auto"/>
-              </w:rPr>
-              <w:t xml:space="preserve"> at </w:t>
-            </w:r>
-            <w:proofErr w:type="spellStart"/>
-            <w:r>
-              <w:rPr>
-                <w:color w:val="auto"/>
-              </w:rPr>
-              <w:t>startup</w:t>
-            </w:r>
-            <w:proofErr w:type="spellEnd"/>
-            <w:r>
-              <w:rPr>
-                <w:color w:val="auto"/>
-              </w:rPr>
-              <w:t xml:space="preserve"> </w:t>
-            </w:r>
-            <w:proofErr w:type="spellStart"/>
-            <w:r>
-              <w:rPr>
-                <w:color w:val="auto"/>
-              </w:rPr>
-              <w:t>of</w:t>
-            </w:r>
-            <w:proofErr w:type="spellEnd"/>
-            <w:r>
-              <w:rPr>
-                <w:color w:val="auto"/>
-              </w:rPr>
-              <w:t xml:space="preserve"> </w:t>
-            </w:r>
-            <w:proofErr w:type="spellStart"/>
-            <w:r>
-              <w:rPr>
-                <w:color w:val="auto"/>
-              </w:rPr>
-              <w:t>the</w:t>
-            </w:r>
-            <w:proofErr w:type="spellEnd"/>
-            <w:r>
-              <w:rPr>
-                <w:color w:val="auto"/>
-              </w:rPr>
-              <w:t xml:space="preserve"> EPS ECU </w:t>
-            </w:r>
-            <w:proofErr w:type="spellStart"/>
-            <w:r>
-              <w:rPr>
-                <w:color w:val="auto"/>
-              </w:rPr>
-              <w:t>to</w:t>
-            </w:r>
-            <w:proofErr w:type="spellEnd"/>
-            <w:r>
-              <w:rPr>
-                <w:color w:val="auto"/>
-              </w:rPr>
-              <w:t xml:space="preserve"> check </w:t>
-            </w:r>
-            <w:proofErr w:type="spellStart"/>
-            <w:r>
-              <w:rPr>
-                <w:color w:val="auto"/>
-              </w:rPr>
-              <w:t>for</w:t>
-            </w:r>
-            <w:proofErr w:type="spellEnd"/>
-            <w:r>
-              <w:rPr>
-                <w:color w:val="auto"/>
-              </w:rPr>
-              <w:t xml:space="preserve"> </w:t>
-            </w:r>
-            <w:proofErr w:type="spellStart"/>
-            <w:r>
-              <w:rPr>
-                <w:color w:val="auto"/>
-              </w:rPr>
-              <w:t>any</w:t>
-            </w:r>
-            <w:proofErr w:type="spellEnd"/>
-            <w:r>
-              <w:rPr>
-                <w:color w:val="auto"/>
-              </w:rPr>
-              <w:t xml:space="preserve"> </w:t>
-            </w:r>
-            <w:proofErr w:type="spellStart"/>
-            <w:r>
-              <w:rPr>
-                <w:color w:val="auto"/>
-              </w:rPr>
-              <w:t>faults</w:t>
-            </w:r>
-            <w:proofErr w:type="spellEnd"/>
-            <w:r>
-              <w:rPr>
-                <w:color w:val="auto"/>
-              </w:rPr>
-              <w:t xml:space="preserve"> in </w:t>
-            </w:r>
-            <w:proofErr w:type="spellStart"/>
-            <w:r>
-              <w:rPr>
-                <w:color w:val="auto"/>
-              </w:rPr>
-              <w:t>memory</w:t>
-            </w:r>
-            <w:proofErr w:type="spellEnd"/>
-            <w:r>
-              <w:rPr>
-                <w:color w:val="auto"/>
-              </w:rPr>
-              <w:t>.</w:t>
+              <w:t>Memory test shall be conducted at startup of the EPS ECU to check for any faults in memory.</w:t>
             </w:r>
           </w:p>
         </w:tc>
@@ -13298,14 +11752,12 @@
                 <w:color w:val="auto"/>
               </w:rPr>
             </w:pPr>
-            <w:proofErr w:type="spellStart"/>
             <w:r>
               <w:rPr>
                 <w:color w:val="auto"/>
               </w:rPr>
               <w:t>Safety</w:t>
             </w:r>
-            <w:proofErr w:type="spellEnd"/>
           </w:p>
           <w:p>
             <w:pPr>
@@ -13322,14 +11774,12 @@
                 <w:color w:val="auto"/>
               </w:rPr>
             </w:pPr>
-            <w:proofErr w:type="spellStart"/>
             <w:r>
               <w:rPr>
                 <w:color w:val="auto"/>
               </w:rPr>
               <w:t>Requirement</w:t>
             </w:r>
-            <w:proofErr w:type="spellEnd"/>
           </w:p>
           <w:p>
             <w:pPr>
@@ -13383,273 +11833,7 @@
               <w:rPr>
                 <w:color w:val="auto"/>
               </w:rPr>
-              <w:t xml:space="preserve">The LDW </w:t>
-            </w:r>
-            <w:proofErr w:type="spellStart"/>
-            <w:r>
-              <w:rPr>
-                <w:color w:val="auto"/>
-              </w:rPr>
-              <w:t>safety</w:t>
-            </w:r>
-            <w:proofErr w:type="spellEnd"/>
-            <w:r>
-              <w:rPr>
-                <w:color w:val="auto"/>
-              </w:rPr>
-              <w:t xml:space="preserve"> </w:t>
-            </w:r>
-            <w:proofErr w:type="spellStart"/>
-            <w:r>
-              <w:rPr>
-                <w:color w:val="auto"/>
-              </w:rPr>
-              <w:t>component</w:t>
-            </w:r>
-            <w:proofErr w:type="spellEnd"/>
-            <w:r>
-              <w:rPr>
-                <w:color w:val="auto"/>
-              </w:rPr>
-              <w:t xml:space="preserve"> </w:t>
-            </w:r>
-            <w:proofErr w:type="spellStart"/>
-            <w:r>
-              <w:rPr>
-                <w:color w:val="auto"/>
-              </w:rPr>
-              <w:t>shall</w:t>
-            </w:r>
-            <w:proofErr w:type="spellEnd"/>
-            <w:r>
-              <w:rPr>
-                <w:color w:val="auto"/>
-              </w:rPr>
-              <w:t xml:space="preserve"> </w:t>
-            </w:r>
-            <w:proofErr w:type="spellStart"/>
-            <w:r>
-              <w:rPr>
-                <w:color w:val="auto"/>
-              </w:rPr>
-              <w:t>ensure</w:t>
-            </w:r>
-            <w:proofErr w:type="spellEnd"/>
-            <w:r>
-              <w:rPr>
-                <w:color w:val="auto"/>
-              </w:rPr>
-              <w:t xml:space="preserve"> </w:t>
-            </w:r>
-            <w:proofErr w:type="spellStart"/>
-            <w:r>
-              <w:rPr>
-                <w:color w:val="auto"/>
-              </w:rPr>
-              <w:t>that</w:t>
-            </w:r>
-            <w:proofErr w:type="spellEnd"/>
-            <w:r>
-              <w:rPr>
-                <w:color w:val="auto"/>
-              </w:rPr>
-              <w:t xml:space="preserve"> </w:t>
-            </w:r>
-            <w:proofErr w:type="spellStart"/>
-            <w:r>
-              <w:rPr>
-                <w:color w:val="auto"/>
-              </w:rPr>
-              <w:t>the</w:t>
-            </w:r>
-            <w:proofErr w:type="spellEnd"/>
-            <w:r>
-              <w:rPr>
-                <w:color w:val="auto"/>
-              </w:rPr>
-              <w:t xml:space="preserve"> </w:t>
-            </w:r>
-            <w:proofErr w:type="spellStart"/>
-            <w:r>
-              <w:rPr>
-                <w:color w:val="auto"/>
-              </w:rPr>
-              <w:t>frequency</w:t>
-            </w:r>
-            <w:proofErr w:type="spellEnd"/>
-            <w:r>
-              <w:rPr>
-                <w:color w:val="auto"/>
-              </w:rPr>
-              <w:t xml:space="preserve"> </w:t>
-            </w:r>
-            <w:proofErr w:type="spellStart"/>
-            <w:r>
-              <w:rPr>
-                <w:color w:val="auto"/>
-              </w:rPr>
-              <w:t>of</w:t>
-            </w:r>
-            <w:proofErr w:type="spellEnd"/>
-            <w:r>
-              <w:rPr>
-                <w:color w:val="auto"/>
-              </w:rPr>
-              <w:t xml:space="preserve"> </w:t>
-            </w:r>
-            <w:proofErr w:type="spellStart"/>
-            <w:r>
-              <w:rPr>
-                <w:color w:val="auto"/>
-              </w:rPr>
-              <w:t>the</w:t>
-            </w:r>
-            <w:proofErr w:type="spellEnd"/>
-            <w:r>
-              <w:rPr>
-                <w:color w:val="auto"/>
-              </w:rPr>
-              <w:t xml:space="preserve"> ‘</w:t>
-            </w:r>
-            <w:proofErr w:type="spellStart"/>
-            <w:r>
-              <w:rPr>
-                <w:color w:val="auto"/>
-              </w:rPr>
-              <w:t>LDW_Torque_Request</w:t>
-            </w:r>
-            <w:proofErr w:type="spellEnd"/>
-            <w:r>
-              <w:rPr>
-                <w:color w:val="auto"/>
-              </w:rPr>
-              <w:t xml:space="preserve">’ </w:t>
-            </w:r>
-            <w:proofErr w:type="spellStart"/>
-            <w:r>
-              <w:rPr>
-                <w:color w:val="auto"/>
-              </w:rPr>
-              <w:t>sent</w:t>
-            </w:r>
-            <w:proofErr w:type="spellEnd"/>
-            <w:r>
-              <w:rPr>
-                <w:color w:val="auto"/>
-              </w:rPr>
-              <w:t xml:space="preserve"> </w:t>
-            </w:r>
-            <w:proofErr w:type="spellStart"/>
-            <w:r>
-              <w:rPr>
-                <w:color w:val="auto"/>
-              </w:rPr>
-              <w:t>to</w:t>
-            </w:r>
-            <w:proofErr w:type="spellEnd"/>
-            <w:r>
-              <w:rPr>
-                <w:color w:val="auto"/>
-              </w:rPr>
-              <w:t xml:space="preserve"> </w:t>
-            </w:r>
-            <w:proofErr w:type="spellStart"/>
-            <w:r>
-              <w:rPr>
-                <w:color w:val="auto"/>
-              </w:rPr>
-              <w:t>the</w:t>
-            </w:r>
-            <w:proofErr w:type="spellEnd"/>
-            <w:r>
-              <w:rPr>
-                <w:color w:val="auto"/>
-              </w:rPr>
-              <w:t xml:space="preserve"> ‘Final electronic power </w:t>
-            </w:r>
-            <w:proofErr w:type="spellStart"/>
-            <w:r>
-              <w:rPr>
-                <w:color w:val="auto"/>
-              </w:rPr>
-              <w:t>steering</w:t>
-            </w:r>
-            <w:proofErr w:type="spellEnd"/>
-            <w:r>
-              <w:rPr>
-                <w:color w:val="auto"/>
-              </w:rPr>
-              <w:t xml:space="preserve"> </w:t>
-            </w:r>
-            <w:proofErr w:type="spellStart"/>
-            <w:r>
-              <w:rPr>
-                <w:color w:val="auto"/>
-              </w:rPr>
-              <w:t>Torque</w:t>
-            </w:r>
-            <w:proofErr w:type="spellEnd"/>
-            <w:r>
-              <w:rPr>
-                <w:color w:val="auto"/>
-              </w:rPr>
-              <w:t xml:space="preserve">’ </w:t>
-            </w:r>
-            <w:proofErr w:type="spellStart"/>
-            <w:r>
-              <w:rPr>
-                <w:color w:val="auto"/>
-              </w:rPr>
-              <w:t>component</w:t>
-            </w:r>
-            <w:proofErr w:type="spellEnd"/>
-            <w:r>
-              <w:rPr>
-                <w:color w:val="auto"/>
-              </w:rPr>
-              <w:t xml:space="preserve"> </w:t>
-            </w:r>
-            <w:proofErr w:type="spellStart"/>
-            <w:r>
-              <w:rPr>
-                <w:color w:val="auto"/>
-              </w:rPr>
-              <w:t>is</w:t>
-            </w:r>
-            <w:proofErr w:type="spellEnd"/>
-            <w:r>
-              <w:rPr>
-                <w:color w:val="auto"/>
-              </w:rPr>
-              <w:t xml:space="preserve"> </w:t>
-            </w:r>
-            <w:proofErr w:type="spellStart"/>
-            <w:r>
-              <w:rPr>
-                <w:color w:val="auto"/>
-              </w:rPr>
-              <w:t>below</w:t>
-            </w:r>
-            <w:proofErr w:type="spellEnd"/>
-            <w:r>
-              <w:rPr>
-                <w:color w:val="auto"/>
-              </w:rPr>
-              <w:t xml:space="preserve"> ‘</w:t>
-            </w:r>
-            <w:proofErr w:type="spellStart"/>
-            <w:r>
-              <w:rPr>
-                <w:color w:val="auto"/>
-              </w:rPr>
-              <w:t>Max_Torque_Frequency</w:t>
-            </w:r>
-            <w:proofErr w:type="spellEnd"/>
-            <w:r>
-              <w:rPr>
-                <w:color w:val="auto"/>
-              </w:rPr>
-              <w:t>.</w:t>
+              <w:t>The LDW safety component shall ensure that the frequency of the ‘LDW_Torque_Request’ sent to the ‘Final electronic power steering Torque’ component is below ‘Max_Torque_Frequency.</w:t>
             </w:r>
           </w:p>
         </w:tc>
@@ -13785,10 +11969,7 @@
               <w:spacing w:line="240" w:lineRule="auto"/>
             </w:pPr>
             <w:r>
-              <w:t>02-01-0</w:t>
-            </w:r>
-            <w:r>
-              <w:t>1</w:t>
+              <w:t>02-01-01</w:t>
             </w:r>
           </w:p>
         </w:tc>
@@ -13814,151 +11995,7 @@
               </w:pBdr>
             </w:pPr>
             <w:r>
-              <w:t xml:space="preserve">The LKA </w:t>
-            </w:r>
-            <w:proofErr w:type="spellStart"/>
-            <w:r>
-              <w:t>safety</w:t>
-            </w:r>
-            <w:proofErr w:type="spellEnd"/>
-            <w:r>
-              <w:t xml:space="preserve"> </w:t>
-            </w:r>
-            <w:proofErr w:type="spellStart"/>
-            <w:r>
-              <w:t>component</w:t>
-            </w:r>
-            <w:proofErr w:type="spellEnd"/>
-            <w:r>
-              <w:t xml:space="preserve"> </w:t>
-            </w:r>
-            <w:proofErr w:type="spellStart"/>
-            <w:r>
-              <w:t>shall</w:t>
-            </w:r>
-            <w:proofErr w:type="spellEnd"/>
-            <w:r>
-              <w:t xml:space="preserve"> </w:t>
-            </w:r>
-            <w:proofErr w:type="spellStart"/>
-            <w:r>
-              <w:t>ensure</w:t>
-            </w:r>
-            <w:proofErr w:type="spellEnd"/>
-            <w:r>
-              <w:t xml:space="preserve"> </w:t>
-            </w:r>
-            <w:proofErr w:type="spellStart"/>
-            <w:r>
-              <w:t>that</w:t>
-            </w:r>
-            <w:proofErr w:type="spellEnd"/>
-            <w:r>
-              <w:t xml:space="preserve"> </w:t>
-            </w:r>
-            <w:proofErr w:type="spellStart"/>
-            <w:r>
-              <w:t>the</w:t>
-            </w:r>
-            <w:proofErr w:type="spellEnd"/>
-            <w:r>
-              <w:t xml:space="preserve"> </w:t>
-            </w:r>
-            <w:proofErr w:type="spellStart"/>
-            <w:r>
-              <w:t>duration</w:t>
-            </w:r>
-            <w:proofErr w:type="spellEnd"/>
-            <w:r>
-              <w:t xml:space="preserve"> </w:t>
-            </w:r>
-            <w:proofErr w:type="spellStart"/>
-            <w:r>
-              <w:t>of</w:t>
-            </w:r>
-            <w:proofErr w:type="spellEnd"/>
-            <w:r>
-              <w:t xml:space="preserve"> </w:t>
-            </w:r>
-            <w:proofErr w:type="spellStart"/>
-            <w:r>
-              <w:t>the</w:t>
-            </w:r>
-            <w:proofErr w:type="spellEnd"/>
-            <w:r>
-              <w:t xml:space="preserve"> </w:t>
-            </w:r>
-            <w:proofErr w:type="spellStart"/>
-            <w:r>
-              <w:t>lane</w:t>
-            </w:r>
-            <w:proofErr w:type="spellEnd"/>
-            <w:r>
-              <w:t xml:space="preserve"> </w:t>
-            </w:r>
-            <w:proofErr w:type="spellStart"/>
-            <w:r>
-              <w:t>keeping</w:t>
-            </w:r>
-            <w:proofErr w:type="spellEnd"/>
-            <w:r>
-              <w:t xml:space="preserve"> </w:t>
-            </w:r>
-            <w:proofErr w:type="spellStart"/>
-            <w:r>
-              <w:t>assistance</w:t>
-            </w:r>
-            <w:proofErr w:type="spellEnd"/>
-            <w:r>
-              <w:t xml:space="preserve"> </w:t>
-            </w:r>
-            <w:proofErr w:type="spellStart"/>
-            <w:r>
-              <w:t>torque</w:t>
-            </w:r>
-            <w:proofErr w:type="spellEnd"/>
-            <w:r>
-              <w:t xml:space="preserve"> </w:t>
-            </w:r>
-            <w:proofErr w:type="spellStart"/>
-            <w:r>
-              <w:t>applied</w:t>
-            </w:r>
-            <w:proofErr w:type="spellEnd"/>
-            <w:r>
-              <w:t xml:space="preserve"> </w:t>
-            </w:r>
-            <w:proofErr w:type="spellStart"/>
-            <w:r>
-              <w:t>is</w:t>
-            </w:r>
-            <w:proofErr w:type="spellEnd"/>
-            <w:r>
-              <w:t xml:space="preserve"> </w:t>
-            </w:r>
-            <w:proofErr w:type="spellStart"/>
-            <w:r>
-              <w:t>less</w:t>
-            </w:r>
-            <w:proofErr w:type="spellEnd"/>
-            <w:r>
-              <w:t xml:space="preserve"> </w:t>
-            </w:r>
-            <w:proofErr w:type="spellStart"/>
-            <w:r>
-              <w:t>than</w:t>
-            </w:r>
-            <w:proofErr w:type="spellEnd"/>
-            <w:r>
-              <w:t xml:space="preserve"> </w:t>
-            </w:r>
-            <w:proofErr w:type="spellStart"/>
-            <w:r>
-              <w:t>Max_Duration</w:t>
-            </w:r>
-            <w:proofErr w:type="spellEnd"/>
-            <w:r>
-              <w:t>.</w:t>
+              <w:t>The LKA safety component shall ensure that the duration of the lane keeping assistance torque applied is less than Max_Duration.</w:t>
             </w:r>
           </w:p>
         </w:tc>
@@ -14095,10 +12132,7 @@
               <w:spacing w:line="240" w:lineRule="auto"/>
             </w:pPr>
             <w:r>
-              <w:t>02-01-0</w:t>
-            </w:r>
-            <w:r>
-              <w:t>2</w:t>
+              <w:t>02-01-02</w:t>
             </w:r>
           </w:p>
         </w:tc>
@@ -14124,151 +12158,7 @@
               </w:pBdr>
             </w:pPr>
             <w:r>
-              <w:t xml:space="preserve">As </w:t>
-            </w:r>
-            <w:proofErr w:type="spellStart"/>
-            <w:r>
-              <w:t>soon</w:t>
-            </w:r>
-            <w:proofErr w:type="spellEnd"/>
-            <w:r>
-              <w:t xml:space="preserve"> </w:t>
-            </w:r>
-            <w:proofErr w:type="spellStart"/>
-            <w:r>
-              <w:t>as</w:t>
-            </w:r>
-            <w:proofErr w:type="spellEnd"/>
-            <w:r>
-              <w:t xml:space="preserve"> </w:t>
-            </w:r>
-            <w:proofErr w:type="spellStart"/>
-            <w:r>
-              <w:t>the</w:t>
-            </w:r>
-            <w:proofErr w:type="spellEnd"/>
-            <w:r>
-              <w:t xml:space="preserve"> LKA </w:t>
-            </w:r>
-            <w:proofErr w:type="spellStart"/>
-            <w:r>
-              <w:t>function</w:t>
-            </w:r>
-            <w:proofErr w:type="spellEnd"/>
-            <w:r>
-              <w:t xml:space="preserve"> </w:t>
-            </w:r>
-            <w:proofErr w:type="spellStart"/>
-            <w:r>
-              <w:t>deactivates</w:t>
-            </w:r>
-            <w:proofErr w:type="spellEnd"/>
-            <w:r>
-              <w:t xml:space="preserve"> </w:t>
-            </w:r>
-            <w:proofErr w:type="spellStart"/>
-            <w:r>
-              <w:t>the</w:t>
-            </w:r>
-            <w:proofErr w:type="spellEnd"/>
-            <w:r>
-              <w:t xml:space="preserve"> LKA </w:t>
-            </w:r>
-            <w:proofErr w:type="spellStart"/>
-            <w:r>
-              <w:t>feature</w:t>
-            </w:r>
-            <w:proofErr w:type="spellEnd"/>
-            <w:r>
-              <w:t xml:space="preserve">, </w:t>
-            </w:r>
-            <w:proofErr w:type="spellStart"/>
-            <w:r>
-              <w:t>the</w:t>
-            </w:r>
-            <w:proofErr w:type="spellEnd"/>
-            <w:r>
-              <w:t xml:space="preserve"> ‘LKA </w:t>
-            </w:r>
-            <w:proofErr w:type="spellStart"/>
-            <w:r>
-              <w:t>Safety</w:t>
-            </w:r>
-            <w:proofErr w:type="spellEnd"/>
-            <w:r>
-              <w:t xml:space="preserve">’ </w:t>
-            </w:r>
-            <w:proofErr w:type="spellStart"/>
-            <w:r>
-              <w:t>software</w:t>
-            </w:r>
-            <w:proofErr w:type="spellEnd"/>
-            <w:r>
-              <w:t xml:space="preserve"> block </w:t>
-            </w:r>
-            <w:proofErr w:type="spellStart"/>
-            <w:r>
-              <w:t>shall</w:t>
-            </w:r>
-            <w:proofErr w:type="spellEnd"/>
-            <w:r>
-              <w:t xml:space="preserve"> send a </w:t>
-            </w:r>
-            <w:proofErr w:type="spellStart"/>
-            <w:r>
-              <w:t>signal</w:t>
-            </w:r>
-            <w:proofErr w:type="spellEnd"/>
-            <w:r>
-              <w:t xml:space="preserve"> </w:t>
-            </w:r>
-            <w:proofErr w:type="spellStart"/>
-            <w:r>
-              <w:t>to</w:t>
-            </w:r>
-            <w:proofErr w:type="spellEnd"/>
-            <w:r>
-              <w:t xml:space="preserve"> </w:t>
-            </w:r>
-            <w:proofErr w:type="spellStart"/>
-            <w:r>
-              <w:t>the</w:t>
-            </w:r>
-            <w:proofErr w:type="spellEnd"/>
-            <w:r>
-              <w:t xml:space="preserve"> </w:t>
-            </w:r>
-            <w:proofErr w:type="spellStart"/>
-            <w:r>
-              <w:t>car</w:t>
-            </w:r>
-            <w:proofErr w:type="spellEnd"/>
-            <w:r>
-              <w:t xml:space="preserve"> </w:t>
-            </w:r>
-            <w:proofErr w:type="spellStart"/>
-            <w:r>
-              <w:t>display</w:t>
-            </w:r>
-            <w:proofErr w:type="spellEnd"/>
-            <w:r>
-              <w:t xml:space="preserve"> ECU </w:t>
-            </w:r>
-            <w:proofErr w:type="spellStart"/>
-            <w:r>
-              <w:t>to</w:t>
-            </w:r>
-            <w:proofErr w:type="spellEnd"/>
-            <w:r>
-              <w:t xml:space="preserve"> turn on a </w:t>
-            </w:r>
-            <w:proofErr w:type="spellStart"/>
-            <w:r>
-              <w:t>warning</w:t>
-            </w:r>
-            <w:proofErr w:type="spellEnd"/>
-            <w:r>
-              <w:t xml:space="preserve"> light.</w:t>
+              <w:t>As soon as the LKA function deactivates the LKA feature, the ‘LKA Safety’ software block shall send a signal to the car display ECU to turn on a warning light.</w:t>
             </w:r>
           </w:p>
         </w:tc>
@@ -14404,10 +12294,7 @@
               <w:spacing w:line="240" w:lineRule="auto"/>
             </w:pPr>
             <w:r>
-              <w:t>02-01-0</w:t>
-            </w:r>
-            <w:r>
-              <w:t>3</w:t>
+              <w:t>02-01-03</w:t>
             </w:r>
           </w:p>
         </w:tc>
@@ -14433,175 +12320,7 @@
               </w:pBdr>
             </w:pPr>
             <w:r>
-              <w:t xml:space="preserve">As </w:t>
-            </w:r>
-            <w:proofErr w:type="spellStart"/>
-            <w:r>
-              <w:t>soon</w:t>
-            </w:r>
-            <w:proofErr w:type="spellEnd"/>
-            <w:r>
-              <w:t xml:space="preserve"> </w:t>
-            </w:r>
-            <w:proofErr w:type="spellStart"/>
-            <w:r>
-              <w:t>as</w:t>
-            </w:r>
-            <w:proofErr w:type="spellEnd"/>
-            <w:r>
-              <w:t xml:space="preserve"> a </w:t>
-            </w:r>
-            <w:proofErr w:type="spellStart"/>
-            <w:r>
-              <w:t>failure</w:t>
-            </w:r>
-            <w:proofErr w:type="spellEnd"/>
-            <w:r>
-              <w:t xml:space="preserve"> </w:t>
-            </w:r>
-            <w:proofErr w:type="spellStart"/>
-            <w:r>
-              <w:t>is</w:t>
-            </w:r>
-            <w:proofErr w:type="spellEnd"/>
-            <w:r>
-              <w:t xml:space="preserve"> </w:t>
-            </w:r>
-            <w:proofErr w:type="spellStart"/>
-            <w:r>
-              <w:t>detected</w:t>
-            </w:r>
-            <w:proofErr w:type="spellEnd"/>
-            <w:r>
-              <w:t xml:space="preserve"> </w:t>
-            </w:r>
-            <w:proofErr w:type="spellStart"/>
-            <w:r>
-              <w:t>by</w:t>
-            </w:r>
-            <w:proofErr w:type="spellEnd"/>
-            <w:r>
-              <w:t xml:space="preserve"> </w:t>
-            </w:r>
-            <w:proofErr w:type="spellStart"/>
-            <w:r>
-              <w:t>the</w:t>
-            </w:r>
-            <w:proofErr w:type="spellEnd"/>
-            <w:r>
-              <w:t xml:space="preserve"> LKA </w:t>
-            </w:r>
-            <w:proofErr w:type="spellStart"/>
-            <w:r>
-              <w:t>function</w:t>
-            </w:r>
-            <w:proofErr w:type="spellEnd"/>
-            <w:r>
-              <w:t xml:space="preserve">, </w:t>
-            </w:r>
-            <w:proofErr w:type="spellStart"/>
-            <w:r>
-              <w:t>it</w:t>
-            </w:r>
-            <w:proofErr w:type="spellEnd"/>
-            <w:r>
-              <w:t xml:space="preserve"> </w:t>
-            </w:r>
-            <w:proofErr w:type="spellStart"/>
-            <w:r>
-              <w:t>shall</w:t>
-            </w:r>
-            <w:proofErr w:type="spellEnd"/>
-            <w:r>
-              <w:t xml:space="preserve"> </w:t>
-            </w:r>
-            <w:proofErr w:type="spellStart"/>
-            <w:r>
-              <w:t>deactivate</w:t>
-            </w:r>
-            <w:proofErr w:type="spellEnd"/>
-            <w:r>
-              <w:t xml:space="preserve"> </w:t>
-            </w:r>
-            <w:proofErr w:type="spellStart"/>
-            <w:r>
-              <w:t>the</w:t>
-            </w:r>
-            <w:proofErr w:type="spellEnd"/>
-            <w:r>
-              <w:t xml:space="preserve"> LKA </w:t>
-            </w:r>
-            <w:proofErr w:type="spellStart"/>
-            <w:r>
-              <w:t>feature</w:t>
-            </w:r>
-            <w:proofErr w:type="spellEnd"/>
-            <w:r>
-              <w:t xml:space="preserve"> </w:t>
-            </w:r>
-            <w:proofErr w:type="spellStart"/>
-            <w:r>
-              <w:t>and</w:t>
-            </w:r>
-            <w:proofErr w:type="spellEnd"/>
-            <w:r>
-              <w:t xml:space="preserve"> </w:t>
-            </w:r>
-            <w:proofErr w:type="spellStart"/>
-            <w:r>
-              <w:t>the</w:t>
-            </w:r>
-            <w:proofErr w:type="spellEnd"/>
-            <w:r>
-              <w:t xml:space="preserve"> ‘</w:t>
-            </w:r>
-            <w:proofErr w:type="spellStart"/>
-            <w:r>
-              <w:t>LKA_Torque_Request</w:t>
-            </w:r>
-            <w:proofErr w:type="spellEnd"/>
-            <w:r>
-              <w:t xml:space="preserve">’ </w:t>
-            </w:r>
-            <w:proofErr w:type="spellStart"/>
-            <w:r>
-              <w:t>shall</w:t>
-            </w:r>
-            <w:proofErr w:type="spellEnd"/>
-            <w:r>
-              <w:t xml:space="preserve"> </w:t>
-            </w:r>
-            <w:proofErr w:type="spellStart"/>
-            <w:r>
-              <w:t>be</w:t>
-            </w:r>
-            <w:proofErr w:type="spellEnd"/>
-            <w:r>
-              <w:t xml:space="preserve"> </w:t>
-            </w:r>
-            <w:proofErr w:type="spellStart"/>
-            <w:r>
-              <w:t>set</w:t>
-            </w:r>
-            <w:proofErr w:type="spellEnd"/>
-            <w:r>
-              <w:t xml:space="preserve"> </w:t>
-            </w:r>
-            <w:proofErr w:type="spellStart"/>
-            <w:r>
-              <w:t>to</w:t>
-            </w:r>
-            <w:proofErr w:type="spellEnd"/>
-            <w:r>
-              <w:t xml:space="preserve"> </w:t>
-            </w:r>
-            <w:proofErr w:type="spellStart"/>
-            <w:r>
-              <w:t>zero</w:t>
-            </w:r>
-            <w:proofErr w:type="spellEnd"/>
-            <w:r>
-              <w:t>.</w:t>
+              <w:t>As soon as a failure is detected by the LKA function, it shall deactivate the LKA feature and the ‘LKA_Torque_Request’ shall be set to zero.</w:t>
             </w:r>
           </w:p>
         </w:tc>
@@ -14737,10 +12456,7 @@
               <w:spacing w:line="240" w:lineRule="auto"/>
             </w:pPr>
             <w:r>
-              <w:t>02-01-0</w:t>
-            </w:r>
-            <w:r>
-              <w:t>4</w:t>
+              <w:t>02-01-04</w:t>
             </w:r>
           </w:p>
         </w:tc>
@@ -14766,111 +12482,7 @@
               </w:pBdr>
             </w:pPr>
             <w:r>
-              <w:t xml:space="preserve">The </w:t>
-            </w:r>
-            <w:proofErr w:type="spellStart"/>
-            <w:r>
-              <w:t>validity</w:t>
-            </w:r>
-            <w:proofErr w:type="spellEnd"/>
-            <w:r>
-              <w:t xml:space="preserve"> </w:t>
-            </w:r>
-            <w:proofErr w:type="spellStart"/>
-            <w:r>
-              <w:t>and</w:t>
-            </w:r>
-            <w:proofErr w:type="spellEnd"/>
-            <w:r>
-              <w:t xml:space="preserve"> </w:t>
-            </w:r>
-            <w:proofErr w:type="spellStart"/>
-            <w:r>
-              <w:t>integrity</w:t>
-            </w:r>
-            <w:proofErr w:type="spellEnd"/>
-            <w:r>
-              <w:t xml:space="preserve"> </w:t>
-            </w:r>
-            <w:proofErr w:type="spellStart"/>
-            <w:r>
-              <w:t>of</w:t>
-            </w:r>
-            <w:proofErr w:type="spellEnd"/>
-            <w:r>
-              <w:t xml:space="preserve"> </w:t>
-            </w:r>
-            <w:proofErr w:type="spellStart"/>
-            <w:r>
-              <w:t>the</w:t>
-            </w:r>
-            <w:proofErr w:type="spellEnd"/>
-            <w:r>
-              <w:t xml:space="preserve"> </w:t>
-            </w:r>
-            <w:proofErr w:type="spellStart"/>
-            <w:r>
-              <w:t>data</w:t>
-            </w:r>
-            <w:proofErr w:type="spellEnd"/>
-            <w:r>
-              <w:t xml:space="preserve"> </w:t>
-            </w:r>
-            <w:proofErr w:type="spellStart"/>
-            <w:r>
-              <w:t>transmission</w:t>
-            </w:r>
-            <w:proofErr w:type="spellEnd"/>
-            <w:r>
-              <w:t xml:space="preserve"> </w:t>
-            </w:r>
-            <w:proofErr w:type="spellStart"/>
-            <w:r>
-              <w:t>for</w:t>
-            </w:r>
-            <w:proofErr w:type="spellEnd"/>
-            <w:r>
-              <w:t xml:space="preserve"> ‘</w:t>
-            </w:r>
-            <w:proofErr w:type="spellStart"/>
-            <w:r>
-              <w:t>LKA_Torque_Request</w:t>
-            </w:r>
-            <w:proofErr w:type="spellEnd"/>
-            <w:r>
-              <w:t xml:space="preserve">’ </w:t>
-            </w:r>
-            <w:proofErr w:type="spellStart"/>
-            <w:r>
-              <w:t>signal</w:t>
-            </w:r>
-            <w:proofErr w:type="spellEnd"/>
-            <w:r>
-              <w:t xml:space="preserve"> </w:t>
-            </w:r>
-            <w:proofErr w:type="spellStart"/>
-            <w:r>
-              <w:t>shall</w:t>
-            </w:r>
-            <w:proofErr w:type="spellEnd"/>
-            <w:r>
-              <w:t xml:space="preserve"> </w:t>
-            </w:r>
-            <w:proofErr w:type="spellStart"/>
-            <w:r>
-              <w:t>be</w:t>
-            </w:r>
-            <w:proofErr w:type="spellEnd"/>
-            <w:r>
-              <w:t xml:space="preserve"> </w:t>
-            </w:r>
-            <w:proofErr w:type="spellStart"/>
-            <w:r>
-              <w:t>ensured</w:t>
-            </w:r>
-            <w:proofErr w:type="spellEnd"/>
-            <w:r>
-              <w:t>.</w:t>
+              <w:t>The validity and integrity of the data transmission for ‘LKA_Torque_Request’ signal shall be ensured.</w:t>
             </w:r>
           </w:p>
           <w:p>
@@ -15011,10 +12623,7 @@
               <w:spacing w:line="240" w:lineRule="auto"/>
             </w:pPr>
             <w:r>
-              <w:t>02-01-0</w:t>
-            </w:r>
-            <w:r>
-              <w:t>5</w:t>
+              <w:t>02-01-05</w:t>
             </w:r>
           </w:p>
         </w:tc>
@@ -15639,7 +13248,7 @@
         <w:noProof/>
         <w:color w:val="767171" w:themeColor="background2" w:themeShade="80"/>
       </w:rPr>
-      <w:t>2</w:t>
+      <w:t>8</w:t>
     </w:r>
     <w:r>
       <w:rPr>
@@ -20078,7 +17687,7 @@
 </file>
 
 <file path=customXml/itemProps1.xml><?xml version="1.0" encoding="utf-8"?>
-<ds:datastoreItem xmlns:ds="http://schemas.openxmlformats.org/officeDocument/2006/customXml" ds:itemID="{955D09C1-94E8-BA45-ADC8-CA3E12597A8D}">
+<ds:datastoreItem xmlns:ds="http://schemas.openxmlformats.org/officeDocument/2006/customXml" ds:itemID="{E7717E63-6313-AE4E-855D-0722D61C7BD9}">
   <ds:schemaRefs>
     <ds:schemaRef ds:uri="http://schemas.openxmlformats.org/officeDocument/2006/bibliography"/>
   </ds:schemaRefs>

</xml_diff>

<commit_message>
Technical Safety Concept V1.0 released
</commit_message>
<xml_diff>
--- a/Original_Documents/04_TechnicalSafetyConcept_LaneAssistance.docx
+++ b/Original_Documents/04_TechnicalSafetyConcept_LaneAssistance.docx
@@ -326,7 +326,7 @@
       <w:pPr>
         <w:pStyle w:val="berschrift1ohneNummer"/>
       </w:pPr>
-      <w:bookmarkStart w:id="6" w:name="_Toc497419404"/>
+      <w:bookmarkStart w:id="6" w:name="_Toc497467100"/>
       <w:r>
         <w:lastRenderedPageBreak/>
         <w:t>Document H</w:t>
@@ -708,6 +708,7 @@
                 <w:szCs w:val="22"/>
               </w:rPr>
             </w:pPr>
+            <w:bookmarkStart w:id="7" w:name="_GoBack"/>
           </w:p>
         </w:tc>
         <w:tc>
@@ -759,6 +760,7 @@
           </w:p>
         </w:tc>
       </w:tr>
+      <w:bookmarkEnd w:id="7"/>
       <w:tr>
         <w:tc>
           <w:tcPr>
@@ -790,8 +792,8 @@
                 <w:szCs w:val="22"/>
               </w:rPr>
             </w:pPr>
-            <w:bookmarkStart w:id="7" w:name="_2s8eyo1" w:colFirst="0" w:colLast="0"/>
-            <w:bookmarkEnd w:id="7"/>
+            <w:bookmarkStart w:id="8" w:name="_2s8eyo1" w:colFirst="0" w:colLast="0"/>
+            <w:bookmarkEnd w:id="8"/>
           </w:p>
         </w:tc>
         <w:tc>
@@ -836,11 +838,11 @@
           <w:color w:val="B7B7B7"/>
         </w:rPr>
       </w:pPr>
-      <w:bookmarkStart w:id="8" w:name="_Toc497419405"/>
+      <w:bookmarkStart w:id="9" w:name="_Toc497467101"/>
       <w:r>
         <w:t>Table of Contents</w:t>
       </w:r>
-      <w:bookmarkEnd w:id="8"/>
+      <w:bookmarkEnd w:id="9"/>
     </w:p>
     <w:sdt>
       <w:sdtPr>
@@ -887,7 +889,7 @@
           <w:r>
             <w:fldChar w:fldCharType="separate"/>
           </w:r>
-          <w:hyperlink w:anchor="_Toc497419404" w:history="1">
+          <w:hyperlink w:anchor="_Toc497467100" w:history="1">
             <w:r>
               <w:rPr>
                 <w:rStyle w:val="Link"/>
@@ -914,7 +916,7 @@
                 <w:noProof/>
                 <w:webHidden/>
               </w:rPr>
-              <w:instrText xml:space="preserve"> PAGEREF _Toc497419404 \h </w:instrText>
+              <w:instrText xml:space="preserve"> PAGEREF _Toc497467100 \h </w:instrText>
             </w:r>
             <w:r>
               <w:rPr>
@@ -962,7 +964,7 @@
               <w:lang w:val="de-DE"/>
             </w:rPr>
           </w:pPr>
-          <w:hyperlink w:anchor="_Toc497419405" w:history="1">
+          <w:hyperlink w:anchor="_Toc497467101" w:history="1">
             <w:r>
               <w:rPr>
                 <w:rStyle w:val="Link"/>
@@ -989,7 +991,7 @@
                 <w:noProof/>
                 <w:webHidden/>
               </w:rPr>
-              <w:instrText xml:space="preserve"> PAGEREF _Toc497419405 \h </w:instrText>
+              <w:instrText xml:space="preserve"> PAGEREF _Toc497467101 \h </w:instrText>
             </w:r>
             <w:r>
               <w:rPr>
@@ -1038,7 +1040,7 @@
               <w:lang w:val="de-DE"/>
             </w:rPr>
           </w:pPr>
-          <w:hyperlink w:anchor="_Toc497419406" w:history="1">
+          <w:hyperlink w:anchor="_Toc497467102" w:history="1">
             <w:r>
               <w:rPr>
                 <w:rStyle w:val="Link"/>
@@ -1085,7 +1087,7 @@
                 <w:noProof/>
                 <w:webHidden/>
               </w:rPr>
-              <w:instrText xml:space="preserve"> PAGEREF _Toc497419406 \h </w:instrText>
+              <w:instrText xml:space="preserve"> PAGEREF _Toc497467102 \h </w:instrText>
             </w:r>
             <w:r>
               <w:rPr>
@@ -1134,7 +1136,7 @@
               <w:lang w:val="de-DE"/>
             </w:rPr>
           </w:pPr>
-          <w:hyperlink w:anchor="_Toc497419407" w:history="1">
+          <w:hyperlink w:anchor="_Toc497467103" w:history="1">
             <w:r>
               <w:rPr>
                 <w:rStyle w:val="Link"/>
@@ -1181,7 +1183,7 @@
                 <w:noProof/>
                 <w:webHidden/>
               </w:rPr>
-              <w:instrText xml:space="preserve"> PAGEREF _Toc497419407 \h </w:instrText>
+              <w:instrText xml:space="preserve"> PAGEREF _Toc497467103 \h </w:instrText>
             </w:r>
             <w:r>
               <w:rPr>
@@ -1230,7 +1232,7 @@
               <w:lang w:val="de-DE"/>
             </w:rPr>
           </w:pPr>
-          <w:hyperlink w:anchor="_Toc497419408" w:history="1">
+          <w:hyperlink w:anchor="_Toc497467104" w:history="1">
             <w:r>
               <w:rPr>
                 <w:rStyle w:val="Link"/>
@@ -1277,7 +1279,7 @@
                 <w:noProof/>
                 <w:webHidden/>
               </w:rPr>
-              <w:instrText xml:space="preserve"> PAGEREF _Toc497419408 \h </w:instrText>
+              <w:instrText xml:space="preserve"> PAGEREF _Toc497467104 \h </w:instrText>
             </w:r>
             <w:r>
               <w:rPr>
@@ -1326,7 +1328,7 @@
               <w:lang w:val="de-DE"/>
             </w:rPr>
           </w:pPr>
-          <w:hyperlink w:anchor="_Toc497419409" w:history="1">
+          <w:hyperlink w:anchor="_Toc497467105" w:history="1">
             <w:r>
               <w:rPr>
                 <w:rStyle w:val="Link"/>
@@ -1373,7 +1375,7 @@
                 <w:noProof/>
                 <w:webHidden/>
               </w:rPr>
-              <w:instrText xml:space="preserve"> PAGEREF _Toc497419409 \h </w:instrText>
+              <w:instrText xml:space="preserve"> PAGEREF _Toc497467105 \h </w:instrText>
             </w:r>
             <w:r>
               <w:rPr>
@@ -1422,7 +1424,7 @@
               <w:lang w:val="de-DE"/>
             </w:rPr>
           </w:pPr>
-          <w:hyperlink w:anchor="_Toc497419410" w:history="1">
+          <w:hyperlink w:anchor="_Toc497467106" w:history="1">
             <w:r>
               <w:rPr>
                 <w:rStyle w:val="Link"/>
@@ -1469,7 +1471,7 @@
                 <w:noProof/>
                 <w:webHidden/>
               </w:rPr>
-              <w:instrText xml:space="preserve"> PAGEREF _Toc497419410 \h </w:instrText>
+              <w:instrText xml:space="preserve"> PAGEREF _Toc497467106 \h </w:instrText>
             </w:r>
             <w:r>
               <w:rPr>
@@ -1518,7 +1520,7 @@
               <w:lang w:val="de-DE"/>
             </w:rPr>
           </w:pPr>
-          <w:hyperlink w:anchor="_Toc497419411" w:history="1">
+          <w:hyperlink w:anchor="_Toc497467107" w:history="1">
             <w:r>
               <w:rPr>
                 <w:rStyle w:val="Link"/>
@@ -1565,7 +1567,7 @@
                 <w:noProof/>
                 <w:webHidden/>
               </w:rPr>
-              <w:instrText xml:space="preserve"> PAGEREF _Toc497419411 \h </w:instrText>
+              <w:instrText xml:space="preserve"> PAGEREF _Toc497467107 \h </w:instrText>
             </w:r>
             <w:r>
               <w:rPr>
@@ -1614,7 +1616,7 @@
               <w:lang w:val="de-DE"/>
             </w:rPr>
           </w:pPr>
-          <w:hyperlink w:anchor="_Toc497419412" w:history="1">
+          <w:hyperlink w:anchor="_Toc497467108" w:history="1">
             <w:r>
               <w:rPr>
                 <w:rStyle w:val="Link"/>
@@ -1661,7 +1663,7 @@
                 <w:noProof/>
                 <w:webHidden/>
               </w:rPr>
-              <w:instrText xml:space="preserve"> PAGEREF _Toc497419412 \h </w:instrText>
+              <w:instrText xml:space="preserve"> PAGEREF _Toc497467108 \h </w:instrText>
             </w:r>
             <w:r>
               <w:rPr>
@@ -1681,7 +1683,7 @@
                 <w:noProof/>
                 <w:webHidden/>
               </w:rPr>
-              <w:t>12</w:t>
+              <w:t>13</w:t>
             </w:r>
             <w:r>
               <w:rPr>
@@ -1710,7 +1712,7 @@
               <w:lang w:val="de-DE"/>
             </w:rPr>
           </w:pPr>
-          <w:hyperlink w:anchor="_Toc497419413" w:history="1">
+          <w:hyperlink w:anchor="_Toc497467109" w:history="1">
             <w:r>
               <w:rPr>
                 <w:rStyle w:val="Link"/>
@@ -1757,7 +1759,7 @@
                 <w:noProof/>
                 <w:webHidden/>
               </w:rPr>
-              <w:instrText xml:space="preserve"> PAGEREF _Toc497419413 \h </w:instrText>
+              <w:instrText xml:space="preserve"> PAGEREF _Toc497467109 \h </w:instrText>
             </w:r>
             <w:r>
               <w:rPr>
@@ -1777,7 +1779,7 @@
                 <w:noProof/>
                 <w:webHidden/>
               </w:rPr>
-              <w:t>15</w:t>
+              <w:t>16</w:t>
             </w:r>
             <w:r>
               <w:rPr>
@@ -1806,7 +1808,7 @@
               <w:lang w:val="de-DE"/>
             </w:rPr>
           </w:pPr>
-          <w:hyperlink w:anchor="_Toc497419414" w:history="1">
+          <w:hyperlink w:anchor="_Toc497467110" w:history="1">
             <w:r>
               <w:rPr>
                 <w:rStyle w:val="Link"/>
@@ -1853,7 +1855,7 @@
                 <w:noProof/>
                 <w:webHidden/>
               </w:rPr>
-              <w:instrText xml:space="preserve"> PAGEREF _Toc497419414 \h </w:instrText>
+              <w:instrText xml:space="preserve"> PAGEREF _Toc497467110 \h </w:instrText>
             </w:r>
             <w:r>
               <w:rPr>
@@ -1873,7 +1875,7 @@
                 <w:noProof/>
                 <w:webHidden/>
               </w:rPr>
-              <w:t>16</w:t>
+              <w:t>17</w:t>
             </w:r>
             <w:r>
               <w:rPr>
@@ -1925,19 +1927,19 @@
         <w:pStyle w:val="berschrift1"/>
         <w:contextualSpacing w:val="0"/>
       </w:pPr>
-      <w:bookmarkStart w:id="9" w:name="_Toc497419406"/>
+      <w:bookmarkStart w:id="10" w:name="_Toc497467102"/>
       <w:r>
         <w:lastRenderedPageBreak/>
         <w:t>Purpose of the Technical Safety Concept</w:t>
       </w:r>
-      <w:bookmarkEnd w:id="9"/>
+      <w:bookmarkEnd w:id="10"/>
     </w:p>
     <w:p>
       <w:pPr>
         <w:jc w:val="both"/>
       </w:pPr>
-      <w:bookmarkStart w:id="10" w:name="_757cx6xm46zb" w:colFirst="0" w:colLast="0"/>
-      <w:bookmarkEnd w:id="10"/>
+      <w:bookmarkStart w:id="11" w:name="_757cx6xm46zb" w:colFirst="0" w:colLast="0"/>
+      <w:bookmarkEnd w:id="11"/>
       <w:r>
         <w:t xml:space="preserve">The creation of a </w:t>
       </w:r>
@@ -1966,24 +1968,24 @@
         <w:pStyle w:val="berschrift1"/>
         <w:contextualSpacing w:val="0"/>
       </w:pPr>
-      <w:bookmarkStart w:id="11" w:name="_Toc497419407"/>
+      <w:bookmarkStart w:id="12" w:name="_Toc497467103"/>
       <w:r>
         <w:t>Inputs to the Technical Safety Concept</w:t>
       </w:r>
-      <w:bookmarkEnd w:id="11"/>
+      <w:bookmarkEnd w:id="12"/>
     </w:p>
     <w:p>
       <w:pPr>
         <w:pStyle w:val="berschrift2"/>
         <w:contextualSpacing w:val="0"/>
       </w:pPr>
-      <w:bookmarkStart w:id="12" w:name="_2f9rjqxbsp2" w:colFirst="0" w:colLast="0"/>
-      <w:bookmarkStart w:id="13" w:name="_Toc497419408"/>
-      <w:bookmarkEnd w:id="12"/>
+      <w:bookmarkStart w:id="13" w:name="_2f9rjqxbsp2" w:colFirst="0" w:colLast="0"/>
+      <w:bookmarkStart w:id="14" w:name="_Toc497467104"/>
+      <w:bookmarkEnd w:id="13"/>
       <w:r>
         <w:t>Functional Safety Requirements</w:t>
       </w:r>
-      <w:bookmarkEnd w:id="13"/>
+      <w:bookmarkEnd w:id="14"/>
     </w:p>
     <w:tbl>
       <w:tblPr>
@@ -2207,7 +2209,15 @@
               <w:widowControl w:val="0"/>
             </w:pPr>
             <w:r>
-              <w:t>The lane keeping item shall ensure that the lane departure oscillating torque amplitude is below Max_Torque_Amplitude.</w:t>
+              <w:t xml:space="preserve">The lane keeping item shall ensure that the lane departure oscillating torque amplitude is below </w:t>
+            </w:r>
+            <w:proofErr w:type="spellStart"/>
+            <w:r>
+              <w:t>Max_Torque_Amplitude</w:t>
+            </w:r>
+            <w:proofErr w:type="spellEnd"/>
+            <w:r>
+              <w:t>.</w:t>
             </w:r>
           </w:p>
         </w:tc>
@@ -2335,7 +2345,15 @@
               <w:widowControl w:val="0"/>
             </w:pPr>
             <w:r>
-              <w:t>The lane keeping item shall ensure that the lane departure oscillating torque frequency is below Max_Torque_Frequency.</w:t>
+              <w:t xml:space="preserve">The lane keeping item shall ensure that the lane departure oscillating torque frequency is below </w:t>
+            </w:r>
+            <w:proofErr w:type="spellStart"/>
+            <w:r>
+              <w:t>Max_Torque_Frequency</w:t>
+            </w:r>
+            <w:proofErr w:type="spellEnd"/>
+            <w:r>
+              <w:t>.</w:t>
             </w:r>
           </w:p>
         </w:tc>
@@ -2477,7 +2495,21 @@
               <w:rPr>
                 <w:lang w:val="en-GB"/>
               </w:rPr>
-              <w:t>The electronic power steering ECU shall ensure that the lane keeping assistance torque is applied for only Max_Duration.</w:t>
+              <w:t xml:space="preserve">The electronic power steering ECU shall ensure that the lane keeping assistance torque is applied for only </w:t>
+            </w:r>
+            <w:proofErr w:type="spellStart"/>
+            <w:r>
+              <w:rPr>
+                <w:lang w:val="en-GB"/>
+              </w:rPr>
+              <w:t>Max_Duration</w:t>
+            </w:r>
+            <w:proofErr w:type="spellEnd"/>
+            <w:r>
+              <w:rPr>
+                <w:lang w:val="en-GB"/>
+              </w:rPr>
+              <w:t>.</w:t>
             </w:r>
           </w:p>
           <w:p>
@@ -2619,7 +2651,21 @@
               <w:rPr>
                 <w:color w:val="auto"/>
               </w:rPr>
-              <w:t>that the lane departure warning by means of vibration of the steering wheel is only possible when LDW_On is set.</w:t>
+              <w:t xml:space="preserve">that the lane departure warning by means of vibration of the steering wheel is only possible when </w:t>
+            </w:r>
+            <w:proofErr w:type="spellStart"/>
+            <w:r>
+              <w:rPr>
+                <w:color w:val="auto"/>
+              </w:rPr>
+              <w:t>LDW_On</w:t>
+            </w:r>
+            <w:proofErr w:type="spellEnd"/>
+            <w:r>
+              <w:rPr>
+                <w:color w:val="auto"/>
+              </w:rPr>
+              <w:t xml:space="preserve"> is set.</w:t>
             </w:r>
           </w:p>
         </w:tc>
@@ -2985,14 +3031,14 @@
         <w:pStyle w:val="berschrift2"/>
         <w:contextualSpacing w:val="0"/>
       </w:pPr>
-      <w:bookmarkStart w:id="14" w:name="_qp3s9pvua9mt" w:colFirst="0" w:colLast="0"/>
-      <w:bookmarkStart w:id="15" w:name="_Toc497419409"/>
-      <w:bookmarkEnd w:id="14"/>
+      <w:bookmarkStart w:id="15" w:name="_qp3s9pvua9mt" w:colFirst="0" w:colLast="0"/>
+      <w:bookmarkStart w:id="16" w:name="_Toc497467105"/>
+      <w:bookmarkEnd w:id="15"/>
       <w:r>
         <w:lastRenderedPageBreak/>
         <w:t>Refined System Architecture from Functional Safety Concept</w:t>
       </w:r>
-      <w:bookmarkEnd w:id="15"/>
+      <w:bookmarkEnd w:id="16"/>
     </w:p>
     <w:p>
       <w:r>
@@ -3049,13 +3095,13 @@
           </wp:inline>
         </w:drawing>
       </w:r>
-      <w:bookmarkStart w:id="16" w:name="_qvk4x8rvn2fn" w:colFirst="0" w:colLast="0"/>
-      <w:bookmarkEnd w:id="16"/>
+      <w:bookmarkStart w:id="17" w:name="_qvk4x8rvn2fn" w:colFirst="0" w:colLast="0"/>
+      <w:bookmarkEnd w:id="17"/>
     </w:p>
     <w:p/>
     <w:p>
-      <w:bookmarkStart w:id="17" w:name="_cqb49updinx4" w:colFirst="0" w:colLast="0"/>
-      <w:bookmarkEnd w:id="17"/>
+      <w:bookmarkStart w:id="18" w:name="_cqb49updinx4" w:colFirst="0" w:colLast="0"/>
+      <w:bookmarkEnd w:id="18"/>
       <w:r>
         <w:t>Functional overview of architecture elements</w:t>
       </w:r>
@@ -3800,22 +3846,54 @@
               <w:spacing w:line="240" w:lineRule="auto"/>
             </w:pPr>
             <w:r>
-              <w:t>Component within the electronic power steering ECU responsible for keeping the lane departure warning action (oscillating torque) below Max_Torque_Amplitude and Max_Torque_Frequency.</w:t>
-            </w:r>
-          </w:p>
-          <w:p>
-            <w:pPr>
-              <w:widowControl w:val="0"/>
-              <w:spacing w:line="240" w:lineRule="auto"/>
-            </w:pPr>
-          </w:p>
-          <w:p>
-            <w:pPr>
-              <w:widowControl w:val="0"/>
-              <w:spacing w:line="240" w:lineRule="auto"/>
-            </w:pPr>
-            <w:r>
-              <w:t>This component is also responsible for ensuring that the lane departure warning by means of vibration of the steering wheel is only applicated when LDW_On is set.</w:t>
+              <w:t xml:space="preserve">Component within the electronic power steering ECU responsible for keeping the lane departure warning action (oscillating torque) below </w:t>
+            </w:r>
+            <w:proofErr w:type="spellStart"/>
+            <w:r>
+              <w:t>Max_Torque_Amplitude</w:t>
+            </w:r>
+            <w:proofErr w:type="spellEnd"/>
+            <w:r>
+              <w:t xml:space="preserve"> and </w:t>
+            </w:r>
+            <w:proofErr w:type="spellStart"/>
+            <w:r>
+              <w:t>Max_Torque_Frequency</w:t>
+            </w:r>
+            <w:proofErr w:type="spellEnd"/>
+            <w:r>
+              <w:t>.</w:t>
+            </w:r>
+          </w:p>
+          <w:p>
+            <w:pPr>
+              <w:widowControl w:val="0"/>
+              <w:spacing w:line="240" w:lineRule="auto"/>
+            </w:pPr>
+          </w:p>
+          <w:p>
+            <w:pPr>
+              <w:widowControl w:val="0"/>
+              <w:spacing w:line="240" w:lineRule="auto"/>
+            </w:pPr>
+            <w:r>
+              <w:t xml:space="preserve">This component is also responsible for ensuring that the lane departure warning by means of vibration of the steering wheel is only </w:t>
+            </w:r>
+            <w:proofErr w:type="spellStart"/>
+            <w:r>
+              <w:t>applicated</w:t>
+            </w:r>
+            <w:proofErr w:type="spellEnd"/>
+            <w:r>
+              <w:t xml:space="preserve"> when </w:t>
+            </w:r>
+            <w:proofErr w:type="spellStart"/>
+            <w:r>
+              <w:t>LDW_On</w:t>
+            </w:r>
+            <w:proofErr w:type="spellEnd"/>
+            <w:r>
+              <w:t xml:space="preserve"> is set.</w:t>
             </w:r>
           </w:p>
         </w:tc>
@@ -3866,22 +3944,38 @@
               <w:spacing w:line="240" w:lineRule="auto"/>
             </w:pPr>
             <w:r>
-              <w:t xml:space="preserve">Component within the electronic power steering ECU responsible for ensuring that the lane keeping assistance is not forcing the car longer than Max_Duration to the center of the lane. </w:t>
-            </w:r>
-          </w:p>
-          <w:p>
-            <w:pPr>
-              <w:widowControl w:val="0"/>
-              <w:spacing w:line="240" w:lineRule="auto"/>
-            </w:pPr>
-          </w:p>
-          <w:p>
-            <w:pPr>
-              <w:widowControl w:val="0"/>
-              <w:spacing w:line="240" w:lineRule="auto"/>
-            </w:pPr>
-            <w:r>
-              <w:t>This component is also responsible for ensuring that the lane keeping assistance by forcing the car to the center of the lane is only applicated when the lane boundaries can be detected reliably.</w:t>
+              <w:t xml:space="preserve">Component within the electronic power steering ECU responsible for ensuring that the lane keeping assistance is not forcing the car longer than </w:t>
+            </w:r>
+            <w:proofErr w:type="spellStart"/>
+            <w:r>
+              <w:t>Max_Duration</w:t>
+            </w:r>
+            <w:proofErr w:type="spellEnd"/>
+            <w:r>
+              <w:t xml:space="preserve"> to the center of the lane. </w:t>
+            </w:r>
+          </w:p>
+          <w:p>
+            <w:pPr>
+              <w:widowControl w:val="0"/>
+              <w:spacing w:line="240" w:lineRule="auto"/>
+            </w:pPr>
+          </w:p>
+          <w:p>
+            <w:pPr>
+              <w:widowControl w:val="0"/>
+              <w:spacing w:line="240" w:lineRule="auto"/>
+            </w:pPr>
+            <w:r>
+              <w:t xml:space="preserve">This component is also responsible for ensuring that the lane keeping assistance by forcing the car to the center of the lane is only </w:t>
+            </w:r>
+            <w:proofErr w:type="spellStart"/>
+            <w:r>
+              <w:t>applicated</w:t>
+            </w:r>
+            <w:proofErr w:type="spellEnd"/>
+            <w:r>
+              <w:t xml:space="preserve"> when the lane boundaries can be detected reliably.</w:t>
             </w:r>
           </w:p>
         </w:tc>
@@ -3986,26 +4080,26 @@
         <w:pStyle w:val="berschrift1"/>
         <w:contextualSpacing w:val="0"/>
       </w:pPr>
-      <w:bookmarkStart w:id="18" w:name="_mx8us8onanqo" w:colFirst="0" w:colLast="0"/>
-      <w:bookmarkStart w:id="19" w:name="_Toc497419410"/>
-      <w:bookmarkEnd w:id="18"/>
+      <w:bookmarkStart w:id="19" w:name="_mx8us8onanqo" w:colFirst="0" w:colLast="0"/>
+      <w:bookmarkStart w:id="20" w:name="_Toc497467106"/>
+      <w:bookmarkEnd w:id="19"/>
       <w:r>
         <w:t>Technical Safety Concept</w:t>
       </w:r>
-      <w:bookmarkEnd w:id="19"/>
+      <w:bookmarkEnd w:id="20"/>
     </w:p>
     <w:p>
       <w:pPr>
         <w:pStyle w:val="berschrift2"/>
         <w:contextualSpacing w:val="0"/>
       </w:pPr>
-      <w:bookmarkStart w:id="20" w:name="_lnxjuovv6kca" w:colFirst="0" w:colLast="0"/>
-      <w:bookmarkStart w:id="21" w:name="_Toc497419411"/>
-      <w:bookmarkEnd w:id="20"/>
+      <w:bookmarkStart w:id="21" w:name="_lnxjuovv6kca" w:colFirst="0" w:colLast="0"/>
+      <w:bookmarkStart w:id="22" w:name="_Toc497467107"/>
+      <w:bookmarkEnd w:id="21"/>
       <w:r>
         <w:t>Technical Safety Requirements</w:t>
       </w:r>
-      <w:bookmarkEnd w:id="21"/>
+      <w:bookmarkEnd w:id="22"/>
     </w:p>
     <w:p>
       <w:pPr>
@@ -4029,6 +4123,9 @@
     <w:p>
       <w:r>
         <w:t>(derived in the functional safety concept)</w:t>
+      </w:r>
+      <w:r>
+        <w:t>:</w:t>
       </w:r>
     </w:p>
     <w:tbl>
@@ -4253,8 +4350,13 @@
               <w:widowControl w:val="0"/>
             </w:pPr>
             <w:r>
-              <w:t>The lane keeping item shall ensure that the lane departure oscillating torque amplitude is below Max_Torque_Amplitude</w:t>
-            </w:r>
+              <w:t xml:space="preserve">The lane keeping item shall ensure that the lane departure oscillating torque amplitude is below </w:t>
+            </w:r>
+            <w:proofErr w:type="spellStart"/>
+            <w:r>
+              <w:t>Max_Torque_Amplitude</w:t>
+            </w:r>
+            <w:proofErr w:type="spellEnd"/>
           </w:p>
         </w:tc>
         <w:tc>
@@ -4656,7 +4758,23 @@
               <w:widowControl w:val="0"/>
             </w:pPr>
             <w:r>
-              <w:t>The LDW safety component shall ensure that the amplitude of the ‘LDW_Torque_Request’ sent to the ‘Final electronic power steering Torque’ component is below ‘Max_Torque_Amplitude’</w:t>
+              <w:t>The LDW safety component shall ensure that the amplitude of the ‘</w:t>
+            </w:r>
+            <w:proofErr w:type="spellStart"/>
+            <w:r>
+              <w:t>LDW_Torque_Request</w:t>
+            </w:r>
+            <w:proofErr w:type="spellEnd"/>
+            <w:r>
+              <w:t>’ sent to the ‘Final electronic power steering Torque’ component is below ‘</w:t>
+            </w:r>
+            <w:proofErr w:type="spellStart"/>
+            <w:r>
+              <w:t>Max_Torque_Amplitude</w:t>
+            </w:r>
+            <w:proofErr w:type="spellEnd"/>
+            <w:r>
+              <w:t>’</w:t>
             </w:r>
           </w:p>
         </w:tc>
@@ -4970,7 +5088,15 @@
               <w:widowControl w:val="0"/>
             </w:pPr>
             <w:r>
-              <w:t>As soon as a failure is detected by the LDW function, it shall deactivate the LDW feature and the ‘LDW_Torque_Request’ shall be set to zero.</w:t>
+              <w:t>As soon as a failure is detected by the LDW function, it shall deactivate the LDW feature and the ‘</w:t>
+            </w:r>
+            <w:proofErr w:type="spellStart"/>
+            <w:r>
+              <w:t>LDW_Torque_Request</w:t>
+            </w:r>
+            <w:proofErr w:type="spellEnd"/>
+            <w:r>
+              <w:t>’ shall be set to zero.</w:t>
             </w:r>
           </w:p>
         </w:tc>
@@ -5128,7 +5254,15 @@
               <w:widowControl w:val="0"/>
             </w:pPr>
             <w:r>
-              <w:t>The validity and integrity of the data transmission for ‘LDW_Torque_Request’ signal shall be ensured.</w:t>
+              <w:t>The validity and integrity of the data transmission for ‘</w:t>
+            </w:r>
+            <w:proofErr w:type="spellStart"/>
+            <w:r>
+              <w:t>LDW_Torque_Request</w:t>
+            </w:r>
+            <w:proofErr w:type="spellEnd"/>
+            <w:r>
+              <w:t>’ signal shall be ensured.</w:t>
             </w:r>
           </w:p>
         </w:tc>
@@ -5381,8 +5515,43 @@
       </w:tr>
     </w:tbl>
     <w:p/>
+    <w:p/>
+    <w:p/>
+    <w:p/>
+    <w:p/>
+    <w:p/>
+    <w:p/>
+    <w:p/>
+    <w:p/>
+    <w:p/>
+    <w:p/>
+    <w:p/>
+    <w:p/>
+    <w:p/>
+    <w:p/>
+    <w:p/>
+    <w:p/>
+    <w:p/>
+    <w:p/>
+    <w:p/>
+    <w:p/>
+    <w:p/>
+    <w:p/>
+    <w:p/>
+    <w:p/>
+    <w:p/>
+    <w:p/>
+    <w:p/>
+    <w:p/>
+    <w:p/>
+    <w:p/>
+    <w:p/>
+    <w:p/>
+    <w:p/>
+    <w:p/>
     <w:p>
       <w:r>
+        <w:lastRenderedPageBreak/>
         <w:t>Functional Safety Requirement 01-</w:t>
       </w:r>
       <w:r>
@@ -5395,6 +5564,9 @@
     <w:p>
       <w:r>
         <w:t>(derived in the functional safety concept)</w:t>
+      </w:r>
+      <w:r>
+        <w:t>:</w:t>
       </w:r>
     </w:p>
     <w:tbl>
@@ -5619,8 +5791,13 @@
               <w:widowControl w:val="0"/>
             </w:pPr>
             <w:r>
-              <w:t>The lane keeping item shall ensure that the lane departure oscillating torque frequency is below Max_Torque_Frequency</w:t>
-            </w:r>
+              <w:t xml:space="preserve">The lane keeping item shall ensure that the lane departure oscillating torque frequency is below </w:t>
+            </w:r>
+            <w:proofErr w:type="spellStart"/>
+            <w:r>
+              <w:t>Max_Torque_Frequency</w:t>
+            </w:r>
+            <w:proofErr w:type="spellEnd"/>
           </w:p>
         </w:tc>
         <w:tc>
@@ -5754,10 +5931,8 @@
       </w:r>
     </w:p>
     <w:p/>
-    <w:p/>
     <w:p>
       <w:r>
-        <w:lastRenderedPageBreak/>
         <w:t>Technical Safety Requirements related to Functional Safety Requirement 01-02 are:</w:t>
       </w:r>
     </w:p>
@@ -6018,8 +6193,21 @@
               <w:spacing w:line="240" w:lineRule="auto"/>
             </w:pPr>
             <w:r>
-              <w:t>The LDW safety component shall ensure that the frequency of the ‘LDW_Torque_Request’ sent to the ‘Final electronic power steering Torque’ component is below ‘Max_Torque_Frequency</w:t>
-            </w:r>
+              <w:t>The LDW safety component shall ensure that the frequency of the ‘</w:t>
+            </w:r>
+            <w:proofErr w:type="spellStart"/>
+            <w:r>
+              <w:t>LDW_Torque_Request</w:t>
+            </w:r>
+            <w:proofErr w:type="spellEnd"/>
+            <w:r>
+              <w:t>’ sent to the ‘Final electronic power steering Torque’ component is below ‘</w:t>
+            </w:r>
+            <w:proofErr w:type="spellStart"/>
+            <w:r>
+              <w:t>Max_Torque_Frequency</w:t>
+            </w:r>
+            <w:proofErr w:type="spellEnd"/>
             <w:r>
               <w:t>.</w:t>
             </w:r>
@@ -6119,6 +6307,7 @@
     <w:p/>
     <w:p>
       <w:r>
+        <w:lastRenderedPageBreak/>
         <w:t>Lane Departure Warning (LDW) Verification and Validation Acceptance Criteria:</w:t>
       </w:r>
     </w:p>
@@ -6318,7 +6507,15 @@
               <w:widowControl w:val="0"/>
             </w:pPr>
             <w:r>
-              <w:t>Validate that Max_Torque_Amplitude is chosen high enough that the driver notices it but low enough not to cause loss of steering.</w:t>
+              <w:t xml:space="preserve">Validate that </w:t>
+            </w:r>
+            <w:proofErr w:type="spellStart"/>
+            <w:r>
+              <w:t>Max_Torque_Amplitude</w:t>
+            </w:r>
+            <w:proofErr w:type="spellEnd"/>
+            <w:r>
+              <w:t xml:space="preserve"> is chosen high enough that the driver notices it but low enough not to cause loss of steering.</w:t>
             </w:r>
           </w:p>
         </w:tc>
@@ -6353,7 +6550,15 @@
               <w:t xml:space="preserve"> </w:t>
             </w:r>
             <w:r>
-              <w:t>‘LDW_Torque_Request’</w:t>
+              <w:t>‘</w:t>
+            </w:r>
+            <w:proofErr w:type="spellStart"/>
+            <w:r>
+              <w:t>LDW_Torque_Request</w:t>
+            </w:r>
+            <w:proofErr w:type="spellEnd"/>
+            <w:r>
+              <w:t>’</w:t>
             </w:r>
             <w:r>
               <w:t xml:space="preserve"> to zero if the lane departure warning </w:t>
@@ -6365,7 +6570,15 @@
               <w:t xml:space="preserve">ever causes a </w:t>
             </w:r>
             <w:r>
-              <w:t xml:space="preserve">‘LDW_Torque_Request’ with an amplitude </w:t>
+              <w:t>‘</w:t>
+            </w:r>
+            <w:proofErr w:type="spellStart"/>
+            <w:r>
+              <w:t>LDW_Torque_Request</w:t>
+            </w:r>
+            <w:proofErr w:type="spellEnd"/>
+            <w:r>
+              <w:t xml:space="preserve">’ with an amplitude </w:t>
             </w:r>
             <w:r>
               <w:t xml:space="preserve">above </w:t>
@@ -6373,9 +6586,11 @@
             <w:r>
               <w:t>‘</w:t>
             </w:r>
+            <w:proofErr w:type="spellStart"/>
             <w:r>
               <w:t>Max_Torque_Amplitude</w:t>
             </w:r>
+            <w:proofErr w:type="spellEnd"/>
             <w:r>
               <w:t>’</w:t>
             </w:r>
@@ -6658,7 +6873,21 @@
               <w:rPr>
                 <w:color w:val="auto"/>
               </w:rPr>
-              <w:t>the ‘LDW_Torque_Request’ to zero every time it detects a failure.</w:t>
+              <w:t>the ‘</w:t>
+            </w:r>
+            <w:proofErr w:type="spellStart"/>
+            <w:r>
+              <w:rPr>
+                <w:color w:val="auto"/>
+              </w:rPr>
+              <w:t>LDW_Torque_Request</w:t>
+            </w:r>
+            <w:proofErr w:type="spellEnd"/>
+            <w:r>
+              <w:rPr>
+                <w:color w:val="auto"/>
+              </w:rPr>
+              <w:t>’ to zero every time it detects a failure.</w:t>
             </w:r>
           </w:p>
         </w:tc>
@@ -6773,7 +7002,21 @@
               <w:rPr>
                 <w:color w:val="auto"/>
               </w:rPr>
-              <w:t xml:space="preserve">‘LDW_Torque_Request’ </w:t>
+              <w:t>‘</w:t>
+            </w:r>
+            <w:proofErr w:type="spellStart"/>
+            <w:r>
+              <w:rPr>
+                <w:color w:val="auto"/>
+              </w:rPr>
+              <w:t>LDW_Torque_Request</w:t>
+            </w:r>
+            <w:proofErr w:type="spellEnd"/>
+            <w:r>
+              <w:rPr>
+                <w:color w:val="auto"/>
+              </w:rPr>
+              <w:t xml:space="preserve">’ </w:t>
             </w:r>
             <w:r>
               <w:rPr>
@@ -6934,7 +7177,6 @@
               <w:spacing w:line="240" w:lineRule="auto"/>
             </w:pPr>
             <w:r>
-              <w:lastRenderedPageBreak/>
               <w:t>Technical</w:t>
             </w:r>
           </w:p>
@@ -6981,11 +7223,16 @@
               <w:widowControl w:val="0"/>
             </w:pPr>
             <w:r>
-              <w:t>Validate that Max_Torque_</w:t>
+              <w:t xml:space="preserve">Validate that </w:t>
+            </w:r>
+            <w:proofErr w:type="spellStart"/>
+            <w:r>
+              <w:t>Max_Torque_</w:t>
             </w:r>
             <w:r>
               <w:t>Frequency</w:t>
             </w:r>
+            <w:proofErr w:type="spellEnd"/>
             <w:r>
               <w:t xml:space="preserve"> is chosen high enough that the driver notices it but low enough not to cause loss of steering.</w:t>
             </w:r>
@@ -7022,7 +7269,15 @@
               <w:t xml:space="preserve"> </w:t>
             </w:r>
             <w:r>
-              <w:t>‘LDW_Torque_Request’</w:t>
+              <w:t>‘</w:t>
+            </w:r>
+            <w:proofErr w:type="spellStart"/>
+            <w:r>
+              <w:t>LDW_Torque_Request</w:t>
+            </w:r>
+            <w:proofErr w:type="spellEnd"/>
+            <w:r>
+              <w:t>’</w:t>
             </w:r>
             <w:r>
               <w:t xml:space="preserve"> to zero if the lane departure warning </w:t>
@@ -7034,7 +7289,15 @@
               <w:t xml:space="preserve">ever causes a </w:t>
             </w:r>
             <w:r>
-              <w:t xml:space="preserve">‘LDW_Torque_Request’ with an </w:t>
+              <w:t>‘</w:t>
+            </w:r>
+            <w:proofErr w:type="spellStart"/>
+            <w:r>
+              <w:t>LDW_Torque_Request</w:t>
+            </w:r>
+            <w:proofErr w:type="spellEnd"/>
+            <w:r>
+              <w:t xml:space="preserve">’ with an </w:t>
             </w:r>
             <w:r>
               <w:t>frequency</w:t>
@@ -7048,12 +7311,14 @@
             <w:r>
               <w:t>‘</w:t>
             </w:r>
+            <w:proofErr w:type="spellStart"/>
             <w:r>
               <w:t>Max_Torque_</w:t>
             </w:r>
             <w:r>
               <w:t>Frequency</w:t>
             </w:r>
+            <w:proofErr w:type="spellEnd"/>
             <w:r>
               <w:t>.</w:t>
             </w:r>
@@ -7061,6 +7326,34 @@
         </w:tc>
       </w:tr>
     </w:tbl>
+    <w:p>
+      <w:pPr>
+        <w:rPr>
+          <w:b/>
+        </w:rPr>
+      </w:pPr>
+    </w:p>
+    <w:p>
+      <w:pPr>
+        <w:rPr>
+          <w:b/>
+        </w:rPr>
+      </w:pPr>
+    </w:p>
+    <w:p>
+      <w:pPr>
+        <w:rPr>
+          <w:b/>
+        </w:rPr>
+      </w:pPr>
+    </w:p>
+    <w:p>
+      <w:pPr>
+        <w:rPr>
+          <w:b/>
+        </w:rPr>
+      </w:pPr>
+    </w:p>
     <w:p>
       <w:pPr>
         <w:rPr>
@@ -7085,6 +7378,7 @@
         <w:rPr>
           <w:b/>
         </w:rPr>
+        <w:lastRenderedPageBreak/>
         <w:t>Lane Keeping Assistance (LKA) Requirements:</w:t>
       </w:r>
     </w:p>
@@ -7096,8 +7390,6 @@
       <w:r>
         <w:t>0</w:t>
       </w:r>
-      <w:bookmarkStart w:id="22" w:name="_GoBack"/>
-      <w:bookmarkEnd w:id="22"/>
       <w:r>
         <w:t>1 with its associated system elements</w:t>
       </w:r>
@@ -7105,6 +7397,9 @@
     <w:p>
       <w:r>
         <w:t>(derived in the functional safety concept)</w:t>
+      </w:r>
+      <w:r>
+        <w:t>:</w:t>
       </w:r>
     </w:p>
     <w:tbl>
@@ -7332,7 +7627,15 @@
               <w:t xml:space="preserve">The lane keeping item </w:t>
             </w:r>
             <w:r>
-              <w:t>shall ensure that the duration of the lane keeping assistance torque applied is less than Max_Duration.</w:t>
+              <w:t xml:space="preserve">shall ensure that the duration of the lane keeping assistance torque applied is less than </w:t>
+            </w:r>
+            <w:proofErr w:type="spellStart"/>
+            <w:r>
+              <w:t>Max_Duration</w:t>
+            </w:r>
+            <w:proofErr w:type="spellEnd"/>
+            <w:r>
+              <w:t>.</w:t>
             </w:r>
           </w:p>
         </w:tc>
@@ -7469,7 +7772,6 @@
     <w:p/>
     <w:p>
       <w:r>
-        <w:lastRenderedPageBreak/>
         <w:t>Technical Safety Requirements related to Functional Safety Requirement 02-01 are:</w:t>
       </w:r>
     </w:p>
@@ -7704,6 +8006,7 @@
               <w:spacing w:line="240" w:lineRule="auto"/>
             </w:pPr>
             <w:r>
+              <w:lastRenderedPageBreak/>
               <w:t>0</w:t>
             </w:r>
             <w:r>
@@ -7726,10 +8029,23 @@
               <w:widowControl w:val="0"/>
             </w:pPr>
             <w:r>
+              <w:lastRenderedPageBreak/>
               <w:t xml:space="preserve">The LKA safety component shall ensure </w:t>
             </w:r>
             <w:r>
-              <w:t>that the duration of the lane keeping assistance torque applied is less than Max_Duration.</w:t>
+              <w:t xml:space="preserve">that the duration of the lane keeping assistance </w:t>
+            </w:r>
+            <w:r>
+              <w:lastRenderedPageBreak/>
+              <w:t xml:space="preserve">torque applied is less than </w:t>
+            </w:r>
+            <w:proofErr w:type="spellStart"/>
+            <w:r>
+              <w:t>Max_Duration</w:t>
+            </w:r>
+            <w:proofErr w:type="spellEnd"/>
+            <w:r>
+              <w:t>.</w:t>
             </w:r>
           </w:p>
         </w:tc>
@@ -7749,6 +8065,7 @@
               <w:spacing w:line="240" w:lineRule="auto"/>
             </w:pPr>
             <w:r>
+              <w:lastRenderedPageBreak/>
               <w:t>C</w:t>
             </w:r>
           </w:p>
@@ -7818,7 +8135,11 @@
               <w:spacing w:line="240" w:lineRule="auto"/>
             </w:pPr>
             <w:r>
-              <w:t>Set the lane keeping add extra torque to zero.</w:t>
+              <w:t xml:space="preserve">Set the lane keeping add extra torque </w:t>
+            </w:r>
+            <w:r>
+              <w:lastRenderedPageBreak/>
+              <w:t>to zero.</w:t>
             </w:r>
           </w:p>
         </w:tc>
@@ -7840,6 +8161,7 @@
               <w:spacing w:line="240" w:lineRule="auto"/>
             </w:pPr>
             <w:r>
+              <w:lastRenderedPageBreak/>
               <w:t>Technical</w:t>
             </w:r>
           </w:p>
@@ -8055,7 +8377,15 @@
               <w:t>LKA</w:t>
             </w:r>
             <w:r>
-              <w:t xml:space="preserve"> feature and the ‘LKA_Torque_Request’ shall be set to zero.</w:t>
+              <w:t xml:space="preserve"> feature and the ‘</w:t>
+            </w:r>
+            <w:proofErr w:type="spellStart"/>
+            <w:r>
+              <w:t>LKA_Torque_Request</w:t>
+            </w:r>
+            <w:proofErr w:type="spellEnd"/>
+            <w:r>
+              <w:t>’ shall be set to zero.</w:t>
             </w:r>
           </w:p>
         </w:tc>
@@ -8212,7 +8542,15 @@
               <w:widowControl w:val="0"/>
             </w:pPr>
             <w:r>
-              <w:t>The validity and integrity of the data transmission for ‘LKA_Torque_Request’ signal shall be ensured.</w:t>
+              <w:t>The validity and integrity of the data transmission for ‘</w:t>
+            </w:r>
+            <w:proofErr w:type="spellStart"/>
+            <w:r>
+              <w:t>LKA_Torque_Request</w:t>
+            </w:r>
+            <w:proofErr w:type="spellEnd"/>
+            <w:r>
+              <w:t>’ signal shall be ensured.</w:t>
             </w:r>
           </w:p>
         </w:tc>
@@ -8677,7 +9015,15 @@
               </w:rPr>
             </w:pPr>
             <w:r>
-              <w:t>Validate the allowed usage time of the LKA feature ‘Max_Duration’ is long enough that it helps the driver to keep within the lane but it is too short to make the driver use the functionality for autonomous driving.</w:t>
+              <w:t>Validate the allowed usage time of the LKA feature ‘</w:t>
+            </w:r>
+            <w:proofErr w:type="spellStart"/>
+            <w:r>
+              <w:t>Max_Duration</w:t>
+            </w:r>
+            <w:proofErr w:type="spellEnd"/>
+            <w:r>
+              <w:t>’ is long enough that it helps the driver to keep within the lane but it is too short to make the driver use the functionality for autonomous driving.</w:t>
             </w:r>
           </w:p>
         </w:tc>
@@ -8721,7 +9067,21 @@
               <w:rPr>
                 <w:color w:val="auto"/>
               </w:rPr>
-              <w:t>ensures that the LKA feature cannot be used longer than ‘Max_Duration’, without adding steering torque from the driver.</w:t>
+              <w:t>ensures that the LKA feature cannot be used longer than ‘</w:t>
+            </w:r>
+            <w:proofErr w:type="spellStart"/>
+            <w:r>
+              <w:rPr>
+                <w:color w:val="auto"/>
+              </w:rPr>
+              <w:t>Max_Duration</w:t>
+            </w:r>
+            <w:proofErr w:type="spellEnd"/>
+            <w:r>
+              <w:rPr>
+                <w:color w:val="auto"/>
+              </w:rPr>
+              <w:t>’, without adding steering torque from the driver.</w:t>
             </w:r>
           </w:p>
         </w:tc>
@@ -8743,6 +9103,375 @@
               <w:spacing w:line="240" w:lineRule="auto"/>
             </w:pPr>
             <w:r>
+              <w:t>Technical</w:t>
+            </w:r>
+          </w:p>
+          <w:p>
+            <w:pPr>
+              <w:widowControl w:val="0"/>
+              <w:spacing w:line="240" w:lineRule="auto"/>
+            </w:pPr>
+            <w:r>
+              <w:t>Safety</w:t>
+            </w:r>
+          </w:p>
+          <w:p>
+            <w:pPr>
+              <w:widowControl w:val="0"/>
+              <w:spacing w:line="240" w:lineRule="auto"/>
+            </w:pPr>
+            <w:r>
+              <w:t>Requirement</w:t>
+            </w:r>
+          </w:p>
+          <w:p>
+            <w:pPr>
+              <w:widowControl w:val="0"/>
+              <w:spacing w:line="240" w:lineRule="auto"/>
+            </w:pPr>
+            <w:r>
+              <w:t>02</w:t>
+            </w:r>
+            <w:r>
+              <w:t>-01-02</w:t>
+            </w:r>
+          </w:p>
+        </w:tc>
+        <w:tc>
+          <w:tcPr>
+            <w:tcW w:w="4155" w:type="dxa"/>
+            <w:tcMar>
+              <w:top w:w="100" w:type="dxa"/>
+              <w:left w:w="100" w:type="dxa"/>
+              <w:bottom w:w="100" w:type="dxa"/>
+              <w:right w:w="100" w:type="dxa"/>
+            </w:tcMar>
+          </w:tcPr>
+          <w:p>
+            <w:pPr>
+              <w:widowControl w:val="0"/>
+              <w:rPr>
+                <w:color w:val="FF0000"/>
+              </w:rPr>
+            </w:pPr>
+            <w:r>
+              <w:rPr>
+                <w:color w:val="auto"/>
+              </w:rPr>
+              <w:t xml:space="preserve">Validate that the warning light for a deactivated </w:t>
+            </w:r>
+            <w:r>
+              <w:rPr>
+                <w:color w:val="auto"/>
+              </w:rPr>
+              <w:t>LKA</w:t>
+            </w:r>
+            <w:r>
+              <w:rPr>
+                <w:color w:val="auto"/>
+              </w:rPr>
+              <w:t xml:space="preserve"> </w:t>
+            </w:r>
+            <w:r>
+              <w:rPr>
+                <w:color w:val="auto"/>
+              </w:rPr>
+              <w:t xml:space="preserve">feature </w:t>
+            </w:r>
+            <w:r>
+              <w:rPr>
+                <w:color w:val="auto"/>
+              </w:rPr>
+              <w:t xml:space="preserve">can be clearly recognized by the driver and </w:t>
+            </w:r>
+            <w:r>
+              <w:rPr>
+                <w:color w:val="auto"/>
+              </w:rPr>
+              <w:t xml:space="preserve">is </w:t>
+            </w:r>
+            <w:r>
+              <w:rPr>
+                <w:color w:val="auto"/>
+              </w:rPr>
+              <w:t>interpreted correctly</w:t>
+            </w:r>
+            <w:r>
+              <w:rPr>
+                <w:color w:val="auto"/>
+              </w:rPr>
+              <w:t>.</w:t>
+            </w:r>
+          </w:p>
+        </w:tc>
+        <w:tc>
+          <w:tcPr>
+            <w:tcW w:w="4005" w:type="dxa"/>
+            <w:tcMar>
+              <w:top w:w="100" w:type="dxa"/>
+              <w:left w:w="100" w:type="dxa"/>
+              <w:bottom w:w="100" w:type="dxa"/>
+              <w:right w:w="100" w:type="dxa"/>
+            </w:tcMar>
+          </w:tcPr>
+          <w:p>
+            <w:pPr>
+              <w:widowControl w:val="0"/>
+              <w:spacing w:line="240" w:lineRule="auto"/>
+              <w:rPr>
+                <w:color w:val="FF0000"/>
+              </w:rPr>
+            </w:pPr>
+            <w:r>
+              <w:rPr>
+                <w:color w:val="auto"/>
+              </w:rPr>
+              <w:t xml:space="preserve">Verify that the LKA safety component really sends a signal to </w:t>
+            </w:r>
+            <w:r>
+              <w:rPr>
+                <w:color w:val="auto"/>
+              </w:rPr>
+              <w:t>the car display ECU to turn on a warning light</w:t>
+            </w:r>
+            <w:r>
+              <w:rPr>
+                <w:color w:val="auto"/>
+              </w:rPr>
+              <w:t xml:space="preserve"> every time the LKA</w:t>
+            </w:r>
+            <w:r>
+              <w:rPr>
+                <w:color w:val="auto"/>
+              </w:rPr>
+              <w:t xml:space="preserve"> function deactivates the </w:t>
+            </w:r>
+            <w:r>
+              <w:rPr>
+                <w:color w:val="auto"/>
+              </w:rPr>
+              <w:t>LKA</w:t>
+            </w:r>
+            <w:r>
+              <w:rPr>
+                <w:color w:val="auto"/>
+              </w:rPr>
+              <w:t xml:space="preserve"> feature</w:t>
+            </w:r>
+            <w:r>
+              <w:rPr>
+                <w:color w:val="auto"/>
+              </w:rPr>
+              <w:t>.</w:t>
+            </w:r>
+          </w:p>
+        </w:tc>
+      </w:tr>
+      <w:tr>
+        <w:tc>
+          <w:tcPr>
+            <w:tcW w:w="1530" w:type="dxa"/>
+            <w:tcMar>
+              <w:top w:w="100" w:type="dxa"/>
+              <w:left w:w="100" w:type="dxa"/>
+              <w:bottom w:w="100" w:type="dxa"/>
+              <w:right w:w="100" w:type="dxa"/>
+            </w:tcMar>
+          </w:tcPr>
+          <w:p>
+            <w:pPr>
+              <w:widowControl w:val="0"/>
+              <w:spacing w:line="240" w:lineRule="auto"/>
+            </w:pPr>
+            <w:r>
+              <w:t>Technical</w:t>
+            </w:r>
+          </w:p>
+          <w:p>
+            <w:pPr>
+              <w:widowControl w:val="0"/>
+              <w:spacing w:line="240" w:lineRule="auto"/>
+            </w:pPr>
+            <w:r>
+              <w:t>Safety</w:t>
+            </w:r>
+          </w:p>
+          <w:p>
+            <w:pPr>
+              <w:widowControl w:val="0"/>
+              <w:spacing w:line="240" w:lineRule="auto"/>
+            </w:pPr>
+            <w:r>
+              <w:t>Requirement</w:t>
+            </w:r>
+          </w:p>
+          <w:p>
+            <w:pPr>
+              <w:widowControl w:val="0"/>
+              <w:spacing w:line="240" w:lineRule="auto"/>
+            </w:pPr>
+            <w:r>
+              <w:lastRenderedPageBreak/>
+              <w:t>02</w:t>
+            </w:r>
+            <w:r>
+              <w:t>-01-03</w:t>
+            </w:r>
+          </w:p>
+        </w:tc>
+        <w:tc>
+          <w:tcPr>
+            <w:tcW w:w="4155" w:type="dxa"/>
+            <w:tcMar>
+              <w:top w:w="100" w:type="dxa"/>
+              <w:left w:w="100" w:type="dxa"/>
+              <w:bottom w:w="100" w:type="dxa"/>
+              <w:right w:w="100" w:type="dxa"/>
+            </w:tcMar>
+          </w:tcPr>
+          <w:p>
+            <w:pPr>
+              <w:widowControl w:val="0"/>
+              <w:rPr>
+                <w:color w:val="FF0000"/>
+              </w:rPr>
+            </w:pPr>
+            <w:r>
+              <w:rPr>
+                <w:color w:val="auto"/>
+              </w:rPr>
+              <w:lastRenderedPageBreak/>
+              <w:t xml:space="preserve">Validate </w:t>
+            </w:r>
+            <w:r>
+              <w:rPr>
+                <w:color w:val="auto"/>
+              </w:rPr>
+              <w:t xml:space="preserve">that the deactivation of the </w:t>
+            </w:r>
+            <w:r>
+              <w:rPr>
+                <w:color w:val="auto"/>
+              </w:rPr>
+              <w:t>LKA</w:t>
+            </w:r>
+            <w:r>
+              <w:rPr>
+                <w:color w:val="auto"/>
+              </w:rPr>
+              <w:t xml:space="preserve"> </w:t>
+            </w:r>
+            <w:r>
+              <w:rPr>
+                <w:color w:val="auto"/>
+              </w:rPr>
+              <w:t>feature</w:t>
+            </w:r>
+            <w:r>
+              <w:rPr>
+                <w:color w:val="auto"/>
+              </w:rPr>
+              <w:t xml:space="preserve"> and the absence of </w:t>
+            </w:r>
+            <w:r>
+              <w:rPr>
+                <w:color w:val="auto"/>
+              </w:rPr>
+              <w:t>added steering torque</w:t>
+            </w:r>
+            <w:r>
+              <w:rPr>
+                <w:color w:val="auto"/>
+              </w:rPr>
+              <w:t xml:space="preserve"> when leaving the lane </w:t>
+            </w:r>
+            <w:r>
+              <w:rPr>
+                <w:color w:val="auto"/>
+              </w:rPr>
+              <w:lastRenderedPageBreak/>
+              <w:t>will not unsettle the driver and thus distract him.</w:t>
+            </w:r>
+          </w:p>
+        </w:tc>
+        <w:tc>
+          <w:tcPr>
+            <w:tcW w:w="4005" w:type="dxa"/>
+            <w:tcMar>
+              <w:top w:w="100" w:type="dxa"/>
+              <w:left w:w="100" w:type="dxa"/>
+              <w:bottom w:w="100" w:type="dxa"/>
+              <w:right w:w="100" w:type="dxa"/>
+            </w:tcMar>
+          </w:tcPr>
+          <w:p>
+            <w:pPr>
+              <w:widowControl w:val="0"/>
+              <w:spacing w:line="240" w:lineRule="auto"/>
+              <w:rPr>
+                <w:color w:val="FF0000"/>
+              </w:rPr>
+            </w:pPr>
+            <w:r>
+              <w:rPr>
+                <w:color w:val="auto"/>
+              </w:rPr>
+              <w:lastRenderedPageBreak/>
+              <w:t xml:space="preserve">Verify that the LKA safety component really deactivates the LKA feature and sets </w:t>
+            </w:r>
+            <w:r>
+              <w:rPr>
+                <w:color w:val="auto"/>
+              </w:rPr>
+              <w:t>the ‘</w:t>
+            </w:r>
+            <w:proofErr w:type="spellStart"/>
+            <w:r>
+              <w:rPr>
+                <w:color w:val="auto"/>
+              </w:rPr>
+              <w:t>LKA</w:t>
+            </w:r>
+            <w:r>
+              <w:rPr>
+                <w:color w:val="auto"/>
+              </w:rPr>
+              <w:t>_Torque_Request</w:t>
+            </w:r>
+            <w:proofErr w:type="spellEnd"/>
+            <w:r>
+              <w:rPr>
+                <w:color w:val="auto"/>
+              </w:rPr>
+              <w:t xml:space="preserve">’ to </w:t>
+            </w:r>
+            <w:r>
+              <w:rPr>
+                <w:color w:val="auto"/>
+              </w:rPr>
+              <w:lastRenderedPageBreak/>
+              <w:t>zero every time it detects a failure.</w:t>
+            </w:r>
+          </w:p>
+        </w:tc>
+      </w:tr>
+      <w:tr>
+        <w:tc>
+          <w:tcPr>
+            <w:tcW w:w="1530" w:type="dxa"/>
+            <w:tcMar>
+              <w:top w:w="100" w:type="dxa"/>
+              <w:left w:w="100" w:type="dxa"/>
+              <w:bottom w:w="100" w:type="dxa"/>
+              <w:right w:w="100" w:type="dxa"/>
+            </w:tcMar>
+          </w:tcPr>
+          <w:p>
+            <w:pPr>
+              <w:widowControl w:val="0"/>
+              <w:spacing w:line="240" w:lineRule="auto"/>
+            </w:pPr>
+            <w:r>
               <w:lastRenderedPageBreak/>
               <w:t>Technical</w:t>
             </w:r>
@@ -8774,7 +9503,7 @@
               <w:t>02</w:t>
             </w:r>
             <w:r>
-              <w:t>-01-02</w:t>
+              <w:t>-01-04</w:t>
             </w:r>
           </w:p>
         </w:tc>
@@ -8792,6 +9521,32 @@
             <w:pPr>
               <w:widowControl w:val="0"/>
               <w:rPr>
+                <w:color w:val="auto"/>
+              </w:rPr>
+            </w:pPr>
+            <w:r>
+              <w:rPr>
+                <w:color w:val="auto"/>
+              </w:rPr>
+              <w:t>-</w:t>
+            </w:r>
+          </w:p>
+        </w:tc>
+        <w:tc>
+          <w:tcPr>
+            <w:tcW w:w="4005" w:type="dxa"/>
+            <w:tcMar>
+              <w:top w:w="100" w:type="dxa"/>
+              <w:left w:w="100" w:type="dxa"/>
+              <w:bottom w:w="100" w:type="dxa"/>
+              <w:right w:w="100" w:type="dxa"/>
+            </w:tcMar>
+          </w:tcPr>
+          <w:p>
+            <w:pPr>
+              <w:widowControl w:val="0"/>
+              <w:spacing w:line="240" w:lineRule="auto"/>
+              <w:rPr>
                 <w:color w:val="FF0000"/>
               </w:rPr>
             </w:pPr>
@@ -8799,376 +9554,6 @@
               <w:rPr>
                 <w:color w:val="auto"/>
               </w:rPr>
-              <w:t xml:space="preserve">Validate that the warning light for a deactivated </w:t>
-            </w:r>
-            <w:r>
-              <w:rPr>
-                <w:color w:val="auto"/>
-              </w:rPr>
-              <w:t>LKA</w:t>
-            </w:r>
-            <w:r>
-              <w:rPr>
-                <w:color w:val="auto"/>
-              </w:rPr>
-              <w:t xml:space="preserve"> </w:t>
-            </w:r>
-            <w:r>
-              <w:rPr>
-                <w:color w:val="auto"/>
-              </w:rPr>
-              <w:t xml:space="preserve">feature </w:t>
-            </w:r>
-            <w:r>
-              <w:rPr>
-                <w:color w:val="auto"/>
-              </w:rPr>
-              <w:t xml:space="preserve">can be clearly recognized by the driver and </w:t>
-            </w:r>
-            <w:r>
-              <w:rPr>
-                <w:color w:val="auto"/>
-              </w:rPr>
-              <w:t xml:space="preserve">is </w:t>
-            </w:r>
-            <w:r>
-              <w:rPr>
-                <w:color w:val="auto"/>
-              </w:rPr>
-              <w:t>interpreted correctly</w:t>
-            </w:r>
-            <w:r>
-              <w:rPr>
-                <w:color w:val="auto"/>
-              </w:rPr>
-              <w:t>.</w:t>
-            </w:r>
-          </w:p>
-        </w:tc>
-        <w:tc>
-          <w:tcPr>
-            <w:tcW w:w="4005" w:type="dxa"/>
-            <w:tcMar>
-              <w:top w:w="100" w:type="dxa"/>
-              <w:left w:w="100" w:type="dxa"/>
-              <w:bottom w:w="100" w:type="dxa"/>
-              <w:right w:w="100" w:type="dxa"/>
-            </w:tcMar>
-          </w:tcPr>
-          <w:p>
-            <w:pPr>
-              <w:widowControl w:val="0"/>
-              <w:spacing w:line="240" w:lineRule="auto"/>
-              <w:rPr>
-                <w:color w:val="FF0000"/>
-              </w:rPr>
-            </w:pPr>
-            <w:r>
-              <w:rPr>
-                <w:color w:val="auto"/>
-              </w:rPr>
-              <w:t xml:space="preserve">Verify that the LKA safety component really sends a signal to </w:t>
-            </w:r>
-            <w:r>
-              <w:rPr>
-                <w:color w:val="auto"/>
-              </w:rPr>
-              <w:t>the car display ECU to turn on a warning light</w:t>
-            </w:r>
-            <w:r>
-              <w:rPr>
-                <w:color w:val="auto"/>
-              </w:rPr>
-              <w:t xml:space="preserve"> every time the LKA</w:t>
-            </w:r>
-            <w:r>
-              <w:rPr>
-                <w:color w:val="auto"/>
-              </w:rPr>
-              <w:t xml:space="preserve"> function deactivates the </w:t>
-            </w:r>
-            <w:r>
-              <w:rPr>
-                <w:color w:val="auto"/>
-              </w:rPr>
-              <w:t>LKA</w:t>
-            </w:r>
-            <w:r>
-              <w:rPr>
-                <w:color w:val="auto"/>
-              </w:rPr>
-              <w:t xml:space="preserve"> feature</w:t>
-            </w:r>
-            <w:r>
-              <w:rPr>
-                <w:color w:val="auto"/>
-              </w:rPr>
-              <w:t>.</w:t>
-            </w:r>
-          </w:p>
-        </w:tc>
-      </w:tr>
-      <w:tr>
-        <w:tc>
-          <w:tcPr>
-            <w:tcW w:w="1530" w:type="dxa"/>
-            <w:tcMar>
-              <w:top w:w="100" w:type="dxa"/>
-              <w:left w:w="100" w:type="dxa"/>
-              <w:bottom w:w="100" w:type="dxa"/>
-              <w:right w:w="100" w:type="dxa"/>
-            </w:tcMar>
-          </w:tcPr>
-          <w:p>
-            <w:pPr>
-              <w:widowControl w:val="0"/>
-              <w:spacing w:line="240" w:lineRule="auto"/>
-            </w:pPr>
-            <w:r>
-              <w:t>Technical</w:t>
-            </w:r>
-          </w:p>
-          <w:p>
-            <w:pPr>
-              <w:widowControl w:val="0"/>
-              <w:spacing w:line="240" w:lineRule="auto"/>
-            </w:pPr>
-            <w:r>
-              <w:t>Safety</w:t>
-            </w:r>
-          </w:p>
-          <w:p>
-            <w:pPr>
-              <w:widowControl w:val="0"/>
-              <w:spacing w:line="240" w:lineRule="auto"/>
-            </w:pPr>
-            <w:r>
-              <w:t>Requirement</w:t>
-            </w:r>
-          </w:p>
-          <w:p>
-            <w:pPr>
-              <w:widowControl w:val="0"/>
-              <w:spacing w:line="240" w:lineRule="auto"/>
-            </w:pPr>
-            <w:r>
-              <w:t>02</w:t>
-            </w:r>
-            <w:r>
-              <w:t>-01-03</w:t>
-            </w:r>
-          </w:p>
-        </w:tc>
-        <w:tc>
-          <w:tcPr>
-            <w:tcW w:w="4155" w:type="dxa"/>
-            <w:tcMar>
-              <w:top w:w="100" w:type="dxa"/>
-              <w:left w:w="100" w:type="dxa"/>
-              <w:bottom w:w="100" w:type="dxa"/>
-              <w:right w:w="100" w:type="dxa"/>
-            </w:tcMar>
-          </w:tcPr>
-          <w:p>
-            <w:pPr>
-              <w:widowControl w:val="0"/>
-              <w:rPr>
-                <w:color w:val="FF0000"/>
-              </w:rPr>
-            </w:pPr>
-            <w:r>
-              <w:rPr>
-                <w:color w:val="auto"/>
-              </w:rPr>
-              <w:t xml:space="preserve">Validate </w:t>
-            </w:r>
-            <w:r>
-              <w:rPr>
-                <w:color w:val="auto"/>
-              </w:rPr>
-              <w:t xml:space="preserve">that the deactivation of the </w:t>
-            </w:r>
-            <w:r>
-              <w:rPr>
-                <w:color w:val="auto"/>
-              </w:rPr>
-              <w:t>LKA</w:t>
-            </w:r>
-            <w:r>
-              <w:rPr>
-                <w:color w:val="auto"/>
-              </w:rPr>
-              <w:t xml:space="preserve"> </w:t>
-            </w:r>
-            <w:r>
-              <w:rPr>
-                <w:color w:val="auto"/>
-              </w:rPr>
-              <w:t>feature</w:t>
-            </w:r>
-            <w:r>
-              <w:rPr>
-                <w:color w:val="auto"/>
-              </w:rPr>
-              <w:t xml:space="preserve"> and the absence of </w:t>
-            </w:r>
-            <w:r>
-              <w:rPr>
-                <w:color w:val="auto"/>
-              </w:rPr>
-              <w:t>added steering torque</w:t>
-            </w:r>
-            <w:r>
-              <w:rPr>
-                <w:color w:val="auto"/>
-              </w:rPr>
-              <w:t xml:space="preserve"> when leaving the lane will not unsettle the driver and thus distract him.</w:t>
-            </w:r>
-          </w:p>
-        </w:tc>
-        <w:tc>
-          <w:tcPr>
-            <w:tcW w:w="4005" w:type="dxa"/>
-            <w:tcMar>
-              <w:top w:w="100" w:type="dxa"/>
-              <w:left w:w="100" w:type="dxa"/>
-              <w:bottom w:w="100" w:type="dxa"/>
-              <w:right w:w="100" w:type="dxa"/>
-            </w:tcMar>
-          </w:tcPr>
-          <w:p>
-            <w:pPr>
-              <w:widowControl w:val="0"/>
-              <w:spacing w:line="240" w:lineRule="auto"/>
-              <w:rPr>
-                <w:color w:val="FF0000"/>
-              </w:rPr>
-            </w:pPr>
-            <w:r>
-              <w:rPr>
-                <w:color w:val="auto"/>
-              </w:rPr>
-              <w:t xml:space="preserve">Verify that the LKA safety component really deactivates the LKA feature and sets </w:t>
-            </w:r>
-            <w:r>
-              <w:rPr>
-                <w:color w:val="auto"/>
-              </w:rPr>
-              <w:t>the ‘</w:t>
-            </w:r>
-            <w:r>
-              <w:rPr>
-                <w:color w:val="auto"/>
-              </w:rPr>
-              <w:t>LKA</w:t>
-            </w:r>
-            <w:r>
-              <w:rPr>
-                <w:color w:val="auto"/>
-              </w:rPr>
-              <w:t>_Torque_Request’ to zero every time it detects a failure.</w:t>
-            </w:r>
-          </w:p>
-        </w:tc>
-      </w:tr>
-      <w:tr>
-        <w:tc>
-          <w:tcPr>
-            <w:tcW w:w="1530" w:type="dxa"/>
-            <w:tcMar>
-              <w:top w:w="100" w:type="dxa"/>
-              <w:left w:w="100" w:type="dxa"/>
-              <w:bottom w:w="100" w:type="dxa"/>
-              <w:right w:w="100" w:type="dxa"/>
-            </w:tcMar>
-          </w:tcPr>
-          <w:p>
-            <w:pPr>
-              <w:widowControl w:val="0"/>
-              <w:spacing w:line="240" w:lineRule="auto"/>
-            </w:pPr>
-            <w:r>
-              <w:t>Technical</w:t>
-            </w:r>
-          </w:p>
-          <w:p>
-            <w:pPr>
-              <w:widowControl w:val="0"/>
-              <w:spacing w:line="240" w:lineRule="auto"/>
-            </w:pPr>
-            <w:r>
-              <w:t>Safety</w:t>
-            </w:r>
-          </w:p>
-          <w:p>
-            <w:pPr>
-              <w:widowControl w:val="0"/>
-              <w:spacing w:line="240" w:lineRule="auto"/>
-            </w:pPr>
-            <w:r>
-              <w:t>Requirement</w:t>
-            </w:r>
-          </w:p>
-          <w:p>
-            <w:pPr>
-              <w:widowControl w:val="0"/>
-              <w:spacing w:line="240" w:lineRule="auto"/>
-            </w:pPr>
-            <w:r>
-              <w:t>02</w:t>
-            </w:r>
-            <w:r>
-              <w:t>-01-04</w:t>
-            </w:r>
-          </w:p>
-        </w:tc>
-        <w:tc>
-          <w:tcPr>
-            <w:tcW w:w="4155" w:type="dxa"/>
-            <w:tcMar>
-              <w:top w:w="100" w:type="dxa"/>
-              <w:left w:w="100" w:type="dxa"/>
-              <w:bottom w:w="100" w:type="dxa"/>
-              <w:right w:w="100" w:type="dxa"/>
-            </w:tcMar>
-          </w:tcPr>
-          <w:p>
-            <w:pPr>
-              <w:widowControl w:val="0"/>
-              <w:rPr>
-                <w:color w:val="auto"/>
-              </w:rPr>
-            </w:pPr>
-            <w:r>
-              <w:rPr>
-                <w:color w:val="auto"/>
-              </w:rPr>
-              <w:t>-</w:t>
-            </w:r>
-          </w:p>
-        </w:tc>
-        <w:tc>
-          <w:tcPr>
-            <w:tcW w:w="4005" w:type="dxa"/>
-            <w:tcMar>
-              <w:top w:w="100" w:type="dxa"/>
-              <w:left w:w="100" w:type="dxa"/>
-              <w:bottom w:w="100" w:type="dxa"/>
-              <w:right w:w="100" w:type="dxa"/>
-            </w:tcMar>
-          </w:tcPr>
-          <w:p>
-            <w:pPr>
-              <w:widowControl w:val="0"/>
-              <w:spacing w:line="240" w:lineRule="auto"/>
-              <w:rPr>
-                <w:color w:val="FF0000"/>
-              </w:rPr>
-            </w:pPr>
-            <w:r>
-              <w:rPr>
-                <w:color w:val="auto"/>
-              </w:rPr>
               <w:t xml:space="preserve">Verify that the </w:t>
             </w:r>
             <w:r>
@@ -9184,7 +9569,14 @@
               <w:rPr>
                 <w:color w:val="auto"/>
               </w:rPr>
-              <w:t>‘L</w:t>
+              <w:t>‘</w:t>
+            </w:r>
+            <w:proofErr w:type="spellStart"/>
+            <w:r>
+              <w:rPr>
+                <w:color w:val="auto"/>
+              </w:rPr>
+              <w:t>L</w:t>
             </w:r>
             <w:r>
               <w:rPr>
@@ -9196,7 +9588,14 @@
               <w:rPr>
                 <w:color w:val="auto"/>
               </w:rPr>
-              <w:t xml:space="preserve">_Torque_Request’ </w:t>
+              <w:t>_Torque_Request</w:t>
+            </w:r>
+            <w:proofErr w:type="spellEnd"/>
+            <w:r>
+              <w:rPr>
+                <w:color w:val="auto"/>
+              </w:rPr>
+              <w:t xml:space="preserve">’ </w:t>
             </w:r>
             <w:r>
               <w:rPr>
@@ -9337,7 +9736,7 @@
         <w:pStyle w:val="berschrift2"/>
         <w:contextualSpacing w:val="0"/>
       </w:pPr>
-      <w:bookmarkStart w:id="24" w:name="_Toc497419412"/>
+      <w:bookmarkStart w:id="24" w:name="_Toc497467108"/>
       <w:r>
         <w:t>Refinement of the System Architecture</w:t>
       </w:r>
@@ -9422,7 +9821,6 @@
     </w:p>
     <w:p>
       <w:r>
-        <w:lastRenderedPageBreak/>
         <w:t>Technical overview of architecture elements:</w:t>
       </w:r>
     </w:p>
@@ -9580,7 +9978,11 @@
               <w:spacing w:line="240" w:lineRule="auto"/>
             </w:pPr>
             <w:r>
-              <w:t>Electronic Control Unit responsible for detecting lane lines and determining when the vehicle leaves the lane by mistake. Responsible for triggering reactions to add extra torque for LDW and LKA functionality.</w:t>
+              <w:t xml:space="preserve">Electronic Control Unit responsible for detecting lane lines and determining when the vehicle leaves the lane by mistake. </w:t>
+            </w:r>
+            <w:r>
+              <w:lastRenderedPageBreak/>
+              <w:t>Responsible for triggering reactions to add extra torque for LDW and LKA functionality.</w:t>
             </w:r>
           </w:p>
         </w:tc>
@@ -9602,6 +10004,7 @@
               <w:spacing w:line="240" w:lineRule="auto"/>
             </w:pPr>
             <w:r>
+              <w:lastRenderedPageBreak/>
               <w:t xml:space="preserve">Camera Sensor ECU </w:t>
             </w:r>
           </w:p>
@@ -10109,14 +10512,7 @@
               <w:rPr>
                 <w:color w:val="auto"/>
               </w:rPr>
-              <w:t xml:space="preserve">Normal Lane Assistance </w:t>
-            </w:r>
-            <w:r>
-              <w:rPr>
-                <w:color w:val="auto"/>
-              </w:rPr>
-              <w:lastRenderedPageBreak/>
-              <w:t>Functionality</w:t>
+              <w:t>Normal Lane Assistance Functionality</w:t>
             </w:r>
           </w:p>
         </w:tc>
@@ -10142,15 +10538,7 @@
               <w:rPr>
                 <w:color w:val="auto"/>
               </w:rPr>
-              <w:lastRenderedPageBreak/>
-              <w:t xml:space="preserve">Component within the electronic power steering ECU responsible for receiving extra torque request from the camera </w:t>
-            </w:r>
-            <w:r>
-              <w:rPr>
-                <w:color w:val="auto"/>
-              </w:rPr>
-              <w:lastRenderedPageBreak/>
-              <w:t>sensor ECU and doing different non-safety tasks.</w:t>
+              <w:t>Component within the electronic power steering ECU responsible for receiving extra torque request from the camera sensor ECU and doing different non-safety tasks.</w:t>
             </w:r>
           </w:p>
         </w:tc>
@@ -10178,7 +10566,6 @@
               <w:rPr>
                 <w:color w:val="auto"/>
               </w:rPr>
-              <w:lastRenderedPageBreak/>
               <w:t>EPS ECU</w:t>
             </w:r>
           </w:p>
@@ -10289,31 +10676,94 @@
               <w:rPr>
                 <w:color w:val="auto"/>
               </w:rPr>
-              <w:t>Component within the electronic power steering ECU responsible for keeping the lane departure warning action (oscillating torque) below Max_Torque_Amplitude and Max_Torque_Frequency.</w:t>
-            </w:r>
-          </w:p>
-          <w:p>
-            <w:pPr>
-              <w:widowControl w:val="0"/>
-              <w:spacing w:line="240" w:lineRule="auto"/>
-              <w:rPr>
-                <w:color w:val="auto"/>
-              </w:rPr>
-            </w:pPr>
-          </w:p>
-          <w:p>
-            <w:pPr>
-              <w:widowControl w:val="0"/>
-              <w:spacing w:line="240" w:lineRule="auto"/>
-              <w:rPr>
-                <w:color w:val="auto"/>
-              </w:rPr>
-            </w:pPr>
-            <w:r>
-              <w:rPr>
-                <w:color w:val="auto"/>
-              </w:rPr>
-              <w:t>This component is also responsible for ensuring that the lane departure warning by means of vibration of the steering wheel is only applicated when LDW_On is set.</w:t>
+              <w:t xml:space="preserve">Component within the electronic power steering ECU responsible for keeping the lane departure warning action </w:t>
+            </w:r>
+            <w:r>
+              <w:rPr>
+                <w:color w:val="auto"/>
+              </w:rPr>
+              <w:lastRenderedPageBreak/>
+              <w:t xml:space="preserve">(oscillating torque) below </w:t>
+            </w:r>
+            <w:proofErr w:type="spellStart"/>
+            <w:r>
+              <w:rPr>
+                <w:color w:val="auto"/>
+              </w:rPr>
+              <w:t>Max_Torque_Amplitude</w:t>
+            </w:r>
+            <w:proofErr w:type="spellEnd"/>
+            <w:r>
+              <w:rPr>
+                <w:color w:val="auto"/>
+              </w:rPr>
+              <w:t xml:space="preserve"> and </w:t>
+            </w:r>
+            <w:proofErr w:type="spellStart"/>
+            <w:r>
+              <w:rPr>
+                <w:color w:val="auto"/>
+              </w:rPr>
+              <w:t>Max_Torque_Frequency</w:t>
+            </w:r>
+            <w:proofErr w:type="spellEnd"/>
+            <w:r>
+              <w:rPr>
+                <w:color w:val="auto"/>
+              </w:rPr>
+              <w:t>.</w:t>
+            </w:r>
+          </w:p>
+          <w:p>
+            <w:pPr>
+              <w:widowControl w:val="0"/>
+              <w:spacing w:line="240" w:lineRule="auto"/>
+              <w:rPr>
+                <w:color w:val="auto"/>
+              </w:rPr>
+            </w:pPr>
+          </w:p>
+          <w:p>
+            <w:pPr>
+              <w:widowControl w:val="0"/>
+              <w:spacing w:line="240" w:lineRule="auto"/>
+              <w:rPr>
+                <w:color w:val="auto"/>
+              </w:rPr>
+            </w:pPr>
+            <w:r>
+              <w:rPr>
+                <w:color w:val="auto"/>
+              </w:rPr>
+              <w:t xml:space="preserve">This component is also responsible for ensuring that the lane departure warning by means of vibration of the steering wheel is only </w:t>
+            </w:r>
+            <w:proofErr w:type="spellStart"/>
+            <w:r>
+              <w:rPr>
+                <w:color w:val="auto"/>
+              </w:rPr>
+              <w:t>applicated</w:t>
+            </w:r>
+            <w:proofErr w:type="spellEnd"/>
+            <w:r>
+              <w:rPr>
+                <w:color w:val="auto"/>
+              </w:rPr>
+              <w:t xml:space="preserve"> when </w:t>
+            </w:r>
+            <w:proofErr w:type="spellStart"/>
+            <w:r>
+              <w:rPr>
+                <w:color w:val="auto"/>
+              </w:rPr>
+              <w:t>LDW_On</w:t>
+            </w:r>
+            <w:proofErr w:type="spellEnd"/>
+            <w:r>
+              <w:rPr>
+                <w:color w:val="auto"/>
+              </w:rPr>
+              <w:t xml:space="preserve"> is set.</w:t>
             </w:r>
           </w:p>
         </w:tc>
@@ -10341,6 +10791,7 @@
               <w:rPr>
                 <w:color w:val="auto"/>
               </w:rPr>
+              <w:lastRenderedPageBreak/>
               <w:t xml:space="preserve">EPS ECU </w:t>
             </w:r>
           </w:p>
@@ -10382,31 +10833,59 @@
               <w:rPr>
                 <w:color w:val="auto"/>
               </w:rPr>
-              <w:t xml:space="preserve">Component within the electronic power steering ECU responsible for ensuring that the lane keeping assistance is not forcing the car longer than Max_Duration to the center of the lane. </w:t>
-            </w:r>
-          </w:p>
-          <w:p>
-            <w:pPr>
-              <w:widowControl w:val="0"/>
-              <w:spacing w:line="240" w:lineRule="auto"/>
-              <w:rPr>
-                <w:color w:val="auto"/>
-              </w:rPr>
-            </w:pPr>
-          </w:p>
-          <w:p>
-            <w:pPr>
-              <w:widowControl w:val="0"/>
-              <w:spacing w:line="240" w:lineRule="auto"/>
-              <w:rPr>
-                <w:color w:val="auto"/>
-              </w:rPr>
-            </w:pPr>
-            <w:r>
-              <w:rPr>
-                <w:color w:val="auto"/>
-              </w:rPr>
-              <w:t>This component is also responsible for ensuring that the lane keeping assistance by forcing the car to the center of the lane is only applicated when the lane boundaries can be detected reliably.</w:t>
+              <w:t xml:space="preserve">Component within the electronic power steering ECU responsible for ensuring that the lane keeping assistance is not forcing the car longer than </w:t>
+            </w:r>
+            <w:proofErr w:type="spellStart"/>
+            <w:r>
+              <w:rPr>
+                <w:color w:val="auto"/>
+              </w:rPr>
+              <w:t>Max_Duration</w:t>
+            </w:r>
+            <w:proofErr w:type="spellEnd"/>
+            <w:r>
+              <w:rPr>
+                <w:color w:val="auto"/>
+              </w:rPr>
+              <w:t xml:space="preserve"> to the center of the lane. </w:t>
+            </w:r>
+          </w:p>
+          <w:p>
+            <w:pPr>
+              <w:widowControl w:val="0"/>
+              <w:spacing w:line="240" w:lineRule="auto"/>
+              <w:rPr>
+                <w:color w:val="auto"/>
+              </w:rPr>
+            </w:pPr>
+          </w:p>
+          <w:p>
+            <w:pPr>
+              <w:widowControl w:val="0"/>
+              <w:spacing w:line="240" w:lineRule="auto"/>
+              <w:rPr>
+                <w:color w:val="auto"/>
+              </w:rPr>
+            </w:pPr>
+            <w:r>
+              <w:rPr>
+                <w:color w:val="auto"/>
+              </w:rPr>
+              <w:t xml:space="preserve">This component is also responsible for ensuring that the lane keeping assistance by forcing the car to the center of the lane is only </w:t>
+            </w:r>
+            <w:proofErr w:type="spellStart"/>
+            <w:r>
+              <w:rPr>
+                <w:color w:val="auto"/>
+              </w:rPr>
+              <w:t>applicated</w:t>
+            </w:r>
+            <w:proofErr w:type="spellEnd"/>
+            <w:r>
+              <w:rPr>
+                <w:color w:val="auto"/>
+              </w:rPr>
+              <w:t xml:space="preserve"> when the lane boundaries can be detected reliably.</w:t>
             </w:r>
           </w:p>
         </w:tc>
@@ -10671,12 +11150,19 @@
       <w:bookmarkEnd w:id="25"/>
     </w:p>
     <w:p/>
+    <w:p/>
+    <w:p/>
+    <w:p/>
+    <w:p/>
+    <w:p/>
+    <w:p/>
+    <w:p/>
     <w:p>
       <w:pPr>
         <w:pStyle w:val="berschrift2"/>
         <w:contextualSpacing w:val="0"/>
       </w:pPr>
-      <w:bookmarkStart w:id="26" w:name="_Toc497419413"/>
+      <w:bookmarkStart w:id="26" w:name="_Toc497467109"/>
       <w:r>
         <w:lastRenderedPageBreak/>
         <w:t>Allocation of Technical Safety Requirements to Architecture Elements</w:t>
@@ -10936,7 +11422,35 @@
               <w:rPr>
                 <w:color w:val="auto"/>
               </w:rPr>
-              <w:t>The LDW safety component shall ensure that the amplitude of the ‘LDW_Torque_Request’ sent to the ‘Final electronic power steering Torque’ component is below ‘Max_Torque_Amplitude’.</w:t>
+              <w:t>The LDW safety component shall ensure that the amplitude of the ‘</w:t>
+            </w:r>
+            <w:proofErr w:type="spellStart"/>
+            <w:r>
+              <w:rPr>
+                <w:color w:val="auto"/>
+              </w:rPr>
+              <w:t>LDW_Torque_Request</w:t>
+            </w:r>
+            <w:proofErr w:type="spellEnd"/>
+            <w:r>
+              <w:rPr>
+                <w:color w:val="auto"/>
+              </w:rPr>
+              <w:t>’ sent to the ‘Final electronic power steering Torque’ component is below ‘</w:t>
+            </w:r>
+            <w:proofErr w:type="spellStart"/>
+            <w:r>
+              <w:rPr>
+                <w:color w:val="auto"/>
+              </w:rPr>
+              <w:t>Max_Torque_Amplitude</w:t>
+            </w:r>
+            <w:proofErr w:type="spellEnd"/>
+            <w:r>
+              <w:rPr>
+                <w:color w:val="auto"/>
+              </w:rPr>
+              <w:t>’.</w:t>
             </w:r>
           </w:p>
         </w:tc>
@@ -11274,7 +11788,21 @@
               <w:rPr>
                 <w:color w:val="auto"/>
               </w:rPr>
-              <w:t>As soon as a failure is detected by the LDW function, it shall deactivate the LDW feature and the ‘LDW_Torque_Request’ shall be set to zero.</w:t>
+              <w:t>As soon as a failure is detected by the LDW function, it shall deactivate the LDW feature and the ‘</w:t>
+            </w:r>
+            <w:proofErr w:type="spellStart"/>
+            <w:r>
+              <w:rPr>
+                <w:color w:val="auto"/>
+              </w:rPr>
+              <w:t>LDW_Torque_Request</w:t>
+            </w:r>
+            <w:proofErr w:type="spellEnd"/>
+            <w:r>
+              <w:rPr>
+                <w:color w:val="auto"/>
+              </w:rPr>
+              <w:t>’ shall be set to zero.</w:t>
             </w:r>
           </w:p>
         </w:tc>
@@ -11443,7 +11971,21 @@
               <w:rPr>
                 <w:color w:val="auto"/>
               </w:rPr>
-              <w:t>The validity and integrity of the data transmission for ‘LDW_Torque_Request’ signal shall be ensured.</w:t>
+              <w:t>The validity and integrity of the data transmission for ‘</w:t>
+            </w:r>
+            <w:proofErr w:type="spellStart"/>
+            <w:r>
+              <w:rPr>
+                <w:color w:val="auto"/>
+              </w:rPr>
+              <w:t>LDW_Torque_Request</w:t>
+            </w:r>
+            <w:proofErr w:type="spellEnd"/>
+            <w:r>
+              <w:rPr>
+                <w:color w:val="auto"/>
+              </w:rPr>
+              <w:t>’ signal shall be ensured.</w:t>
             </w:r>
           </w:p>
         </w:tc>
@@ -11833,7 +12375,35 @@
               <w:rPr>
                 <w:color w:val="auto"/>
               </w:rPr>
-              <w:t>The LDW safety component shall ensure that the frequency of the ‘LDW_Torque_Request’ sent to the ‘Final electronic power steering Torque’ component is below ‘Max_Torque_Frequency.</w:t>
+              <w:t>The LDW safety component shall ensure that the frequency of the ‘</w:t>
+            </w:r>
+            <w:proofErr w:type="spellStart"/>
+            <w:r>
+              <w:rPr>
+                <w:color w:val="auto"/>
+              </w:rPr>
+              <w:t>LDW_Torque_Request</w:t>
+            </w:r>
+            <w:proofErr w:type="spellEnd"/>
+            <w:r>
+              <w:rPr>
+                <w:color w:val="auto"/>
+              </w:rPr>
+              <w:t>’ sent to the ‘Final electronic power steering Torque’ component is below ‘</w:t>
+            </w:r>
+            <w:proofErr w:type="spellStart"/>
+            <w:r>
+              <w:rPr>
+                <w:color w:val="auto"/>
+              </w:rPr>
+              <w:t>Max_Torque_Frequency</w:t>
+            </w:r>
+            <w:proofErr w:type="spellEnd"/>
+            <w:r>
+              <w:rPr>
+                <w:color w:val="auto"/>
+              </w:rPr>
+              <w:t>.</w:t>
             </w:r>
           </w:p>
         </w:tc>
@@ -11995,7 +12565,15 @@
               </w:pBdr>
             </w:pPr>
             <w:r>
-              <w:t>The LKA safety component shall ensure that the duration of the lane keeping assistance torque applied is less than Max_Duration.</w:t>
+              <w:t xml:space="preserve">The LKA safety component shall ensure that the duration of the lane keeping assistance torque applied is less than </w:t>
+            </w:r>
+            <w:proofErr w:type="spellStart"/>
+            <w:r>
+              <w:t>Max_Duration</w:t>
+            </w:r>
+            <w:proofErr w:type="spellEnd"/>
+            <w:r>
+              <w:t>.</w:t>
             </w:r>
           </w:p>
         </w:tc>
@@ -12320,7 +12898,15 @@
               </w:pBdr>
             </w:pPr>
             <w:r>
-              <w:t>As soon as a failure is detected by the LKA function, it shall deactivate the LKA feature and the ‘LKA_Torque_Request’ shall be set to zero.</w:t>
+              <w:t>As soon as a failure is detected by the LKA function, it shall deactivate the LKA feature and the ‘</w:t>
+            </w:r>
+            <w:proofErr w:type="spellStart"/>
+            <w:r>
+              <w:t>LKA_Torque_Request</w:t>
+            </w:r>
+            <w:proofErr w:type="spellEnd"/>
+            <w:r>
+              <w:t>’ shall be set to zero.</w:t>
             </w:r>
           </w:p>
         </w:tc>
@@ -12482,7 +13068,15 @@
               </w:pBdr>
             </w:pPr>
             <w:r>
-              <w:t>The validity and integrity of the data transmission for ‘LKA_Torque_Request’ signal shall be ensured.</w:t>
+              <w:t>The validity and integrity of the data transmission for ‘</w:t>
+            </w:r>
+            <w:proofErr w:type="spellStart"/>
+            <w:r>
+              <w:t>LKA_Torque_Request</w:t>
+            </w:r>
+            <w:proofErr w:type="spellEnd"/>
+            <w:r>
+              <w:t>’ signal shall be ensured.</w:t>
             </w:r>
           </w:p>
           <w:p>
@@ -12741,7 +13335,7 @@
         <w:contextualSpacing w:val="0"/>
       </w:pPr>
       <w:bookmarkStart w:id="27" w:name="_4w6r8buy4lrp" w:colFirst="0" w:colLast="0"/>
-      <w:bookmarkStart w:id="28" w:name="_Toc497419414"/>
+      <w:bookmarkStart w:id="28" w:name="_Toc497467110"/>
       <w:bookmarkEnd w:id="27"/>
       <w:r>
         <w:t>Warning and Degradation Concept</w:t>
@@ -13248,7 +13842,7 @@
         <w:noProof/>
         <w:color w:val="767171" w:themeColor="background2" w:themeShade="80"/>
       </w:rPr>
-      <w:t>8</w:t>
+      <w:t>2</w:t>
     </w:r>
     <w:r>
       <w:rPr>
@@ -13285,7 +13879,7 @@
         <w:noProof/>
         <w:color w:val="767171" w:themeColor="background2" w:themeShade="80"/>
       </w:rPr>
-      <w:t>16</w:t>
+      <w:t>17</w:t>
     </w:r>
     <w:r>
       <w:rPr>
@@ -17687,7 +18281,7 @@
 </file>
 
 <file path=customXml/itemProps1.xml><?xml version="1.0" encoding="utf-8"?>
-<ds:datastoreItem xmlns:ds="http://schemas.openxmlformats.org/officeDocument/2006/customXml" ds:itemID="{E7717E63-6313-AE4E-855D-0722D61C7BD9}">
+<ds:datastoreItem xmlns:ds="http://schemas.openxmlformats.org/officeDocument/2006/customXml" ds:itemID="{294EAB86-BFC1-8941-A6A1-7D6AE1C66508}">
   <ds:schemaRefs>
     <ds:schemaRef ds:uri="http://schemas.openxmlformats.org/officeDocument/2006/bibliography"/>
   </ds:schemaRefs>

</xml_diff>